<commit_message>
avancement dossier de stage
</commit_message>
<xml_diff>
--- a/Rapport_stage.docx
+++ b/Rapport_stage.docx
@@ -376,6 +376,15 @@
           <w:szCs w:val="32"/>
         </w:rPr>
       </w:pPr>
+      <w:r>
+        <w:rPr>
+          <w:b/>
+          <w:i/>
+          <w:sz w:val="32"/>
+          <w:szCs w:val="32"/>
+        </w:rPr>
+        <w:t>Refonte du site existant</w:t>
+      </w:r>
     </w:p>
     <w:p>
       <w:pPr>
@@ -409,47 +418,21 @@
           <w:sz w:val="32"/>
           <w:szCs w:val="32"/>
         </w:rPr>
-        <w:t>Présentation du projet</w:t>
-      </w:r>
-    </w:p>
-    <w:p>
-      <w:pPr>
-        <w:pStyle w:val="Paragraphedeliste"/>
-        <w:rPr>
-          <w:b/>
-          <w:i/>
-          <w:sz w:val="32"/>
-          <w:szCs w:val="32"/>
-        </w:rPr>
-      </w:pPr>
-    </w:p>
-    <w:p>
-      <w:pPr>
-        <w:pStyle w:val="Paragraphedeliste"/>
-        <w:numPr>
-          <w:ilvl w:val="0"/>
-          <w:numId w:val="2"/>
-        </w:numPr>
-        <w:rPr>
-          <w:b/>
-          <w:i/>
-          <w:sz w:val="32"/>
-          <w:szCs w:val="32"/>
-        </w:rPr>
-      </w:pPr>
-      <w:r>
-        <w:rPr>
-          <w:b/>
-          <w:i/>
-          <w:sz w:val="32"/>
-          <w:szCs w:val="32"/>
-        </w:rPr>
-        <w:t>Mise en place du cahier des charges</w:t>
-      </w:r>
-    </w:p>
-    <w:p>
-      <w:pPr>
-        <w:ind w:left="1080"/>
+        <w:t>Compte utilisateur</w:t>
+      </w:r>
+    </w:p>
+    <w:p>
+      <w:pPr>
+        <w:rPr>
+          <w:b/>
+          <w:i/>
+          <w:sz w:val="32"/>
+          <w:szCs w:val="32"/>
+        </w:rPr>
+      </w:pPr>
+    </w:p>
+    <w:p>
+      <w:pPr>
         <w:rPr>
           <w:b/>
           <w:i/>
@@ -563,7 +546,6 @@
         </w:numPr>
         <w:jc w:val="center"/>
         <w:rPr>
-          <w:b/>
           <w:i/>
           <w:color w:val="FF6600"/>
           <w:sz w:val="96"/>
@@ -573,7 +555,6 @@
       </w:pPr>
       <w:r>
         <w:rPr>
-          <w:b/>
           <w:i/>
           <w:color w:val="FF6600"/>
           <w:sz w:val="96"/>
@@ -679,95 +660,70 @@
           <w:sz w:val="32"/>
           <w:szCs w:val="32"/>
         </w:rPr>
-        <w:t xml:space="preserve">les </w:t>
-      </w:r>
-      <w:proofErr w:type="spellStart"/>
+        <w:t>les leups</w:t>
+      </w:r>
       <w:r>
         <w:rPr>
           <w:rStyle w:val="lev"/>
           <w:rFonts w:ascii="Garamond" w:hAnsi="Garamond"/>
+          <w:color w:val="000000" w:themeColor="text1"/>
+          <w:sz w:val="32"/>
+          <w:szCs w:val="32"/>
+        </w:rPr>
+        <w:t>’’</w:t>
+      </w:r>
+      <w:r>
+        <w:rPr>
+          <w:rStyle w:val="lev"/>
+          <w:rFonts w:ascii="Garamond" w:hAnsi="Garamond"/>
           <w:color w:val="FF6600"/>
           <w:sz w:val="32"/>
           <w:szCs w:val="32"/>
         </w:rPr>
-        <w:t>leups</w:t>
-      </w:r>
-      <w:proofErr w:type="spellEnd"/>
-      <w:r>
-        <w:rPr>
-          <w:rStyle w:val="lev"/>
-          <w:rFonts w:ascii="Garamond" w:hAnsi="Garamond"/>
-          <w:color w:val="000000" w:themeColor="text1"/>
-          <w:sz w:val="32"/>
-          <w:szCs w:val="32"/>
-        </w:rPr>
-        <w:t>’’</w:t>
-      </w:r>
-      <w:r>
-        <w:rPr>
-          <w:rStyle w:val="lev"/>
-          <w:rFonts w:ascii="Garamond" w:hAnsi="Garamond"/>
+        <w:t> </w:t>
+      </w:r>
+      <w:r>
+        <w:rPr>
+          <w:rFonts w:ascii="Garamond" w:hAnsi="Garamond"/>
+          <w:color w:val="111111"/>
+          <w:sz w:val="32"/>
+          <w:szCs w:val="32"/>
+          <w:shd w:val="clear" w:color="auto" w:fill="FFFFFF"/>
+        </w:rPr>
+        <w:t>en hommage à l’histoire de notre forêt et à ces nobles animaux sauvages qui savaient parfaitement s’inscrire et trouver leur individualité au sein d’un groupe solidaire. Cela renvoie bien à la pratique du VTT, sport individuel pratiqué en groupe et dans la convivialité. C’est ainsi que s’est créée en 1999 l’asso</w:t>
+      </w:r>
+      <w:r>
+        <w:rPr>
+          <w:rFonts w:ascii="Garamond" w:hAnsi="Garamond"/>
+          <w:color w:val="111111"/>
+          <w:sz w:val="32"/>
+          <w:szCs w:val="32"/>
+          <w:shd w:val="clear" w:color="auto" w:fill="FFFFFF"/>
+        </w:rPr>
+        <w:t xml:space="preserve">ciation </w:t>
+      </w:r>
+      <w:r>
+        <w:rPr>
+          <w:rFonts w:ascii="Garamond" w:hAnsi="Garamond"/>
+          <w:b/>
+          <w:color w:val="111111"/>
+          <w:sz w:val="32"/>
+          <w:szCs w:val="32"/>
+          <w:shd w:val="clear" w:color="auto" w:fill="FFFFFF"/>
+        </w:rPr>
+        <w:t>‘’</w:t>
+      </w:r>
+      <w:r>
+        <w:rPr>
+          <w:rFonts w:ascii="Garamond" w:hAnsi="Garamond"/>
+          <w:b/>
           <w:color w:val="FF6600"/>
           <w:sz w:val="32"/>
           <w:szCs w:val="32"/>
-        </w:rPr>
-        <w:t> </w:t>
-      </w:r>
-      <w:r>
-        <w:rPr>
-          <w:rFonts w:ascii="Garamond" w:hAnsi="Garamond"/>
-          <w:color w:val="111111"/>
-          <w:sz w:val="32"/>
-          <w:szCs w:val="32"/>
-          <w:shd w:val="clear" w:color="auto" w:fill="FFFFFF"/>
-        </w:rPr>
-        <w:t>en hommage à l’histoire de notre forêt et à ces nobles animaux sauvages qui savaient parfaitement s’inscrire et trouver leur individualité au sein d’un groupe solidaire. Cela renvoie bien à la pratique du VTT, sport individuel pratiqué en groupe et dans la convivialité. C’est ainsi que s’est créée en 1999 l’asso</w:t>
-      </w:r>
-      <w:r>
-        <w:rPr>
-          <w:rFonts w:ascii="Garamond" w:hAnsi="Garamond"/>
-          <w:color w:val="111111"/>
-          <w:sz w:val="32"/>
-          <w:szCs w:val="32"/>
-          <w:shd w:val="clear" w:color="auto" w:fill="FFFFFF"/>
-        </w:rPr>
-        <w:t xml:space="preserve">ciation </w:t>
-      </w:r>
-      <w:r>
-        <w:rPr>
-          <w:rFonts w:ascii="Garamond" w:hAnsi="Garamond"/>
-          <w:b/>
-          <w:color w:val="111111"/>
-          <w:sz w:val="32"/>
-          <w:szCs w:val="32"/>
-          <w:shd w:val="clear" w:color="auto" w:fill="FFFFFF"/>
-        </w:rPr>
-        <w:t>‘’</w:t>
-      </w:r>
-      <w:r>
-        <w:rPr>
-          <w:rFonts w:ascii="Garamond" w:hAnsi="Garamond"/>
-          <w:b/>
-          <w:color w:val="FF6600"/>
-          <w:sz w:val="32"/>
-          <w:szCs w:val="32"/>
-          <w:shd w:val="clear" w:color="auto" w:fill="FFFFFF"/>
-        </w:rPr>
-        <w:t xml:space="preserve">VTT Les </w:t>
-      </w:r>
-      <w:proofErr w:type="spellStart"/>
-      <w:r>
-        <w:rPr>
-          <w:rFonts w:ascii="Garamond" w:hAnsi="Garamond"/>
-          <w:b/>
-          <w:color w:val="FF6600"/>
-          <w:sz w:val="32"/>
-          <w:szCs w:val="32"/>
-          <w:shd w:val="clear" w:color="auto" w:fill="FFFFFF"/>
-        </w:rPr>
-        <w:t>Leups</w:t>
-      </w:r>
-      <w:proofErr w:type="spellEnd"/>
+          <w:shd w:val="clear" w:color="auto" w:fill="FFFFFF"/>
+        </w:rPr>
+        <w:t>VTT Les Leups</w:t>
+      </w:r>
       <w:r>
         <w:rPr>
           <w:rFonts w:ascii="Garamond" w:hAnsi="Garamond"/>
@@ -823,77 +779,7 @@
           <w:szCs w:val="33"/>
           <w:shd w:val="clear" w:color="auto" w:fill="FFFFFF"/>
         </w:rPr>
-        <w:t>Depuis cette date, le club</w:t>
-      </w:r>
-      <w:r>
-        <w:rPr>
-          <w:rFonts w:ascii="Garamond" w:hAnsi="Garamond"/>
-          <w:color w:val="111111"/>
-          <w:sz w:val="33"/>
-          <w:szCs w:val="33"/>
-          <w:shd w:val="clear" w:color="auto" w:fill="FFFFFF"/>
-        </w:rPr>
-        <w:t xml:space="preserve"> ne cesse de s’accro</w:t>
-      </w:r>
-      <w:r>
-        <w:rPr>
-          <w:rFonts w:ascii="Garamond" w:hAnsi="Garamond"/>
-          <w:color w:val="111111"/>
-          <w:sz w:val="33"/>
-          <w:szCs w:val="33"/>
-          <w:shd w:val="clear" w:color="auto" w:fill="FFFFFF"/>
-        </w:rPr>
-        <w:t>itre pour atteindre une quarantaine</w:t>
-      </w:r>
-      <w:r>
-        <w:rPr>
-          <w:rFonts w:ascii="Garamond" w:hAnsi="Garamond"/>
-          <w:color w:val="111111"/>
-          <w:sz w:val="33"/>
-          <w:szCs w:val="33"/>
-          <w:shd w:val="clear" w:color="auto" w:fill="FFFFFF"/>
-        </w:rPr>
-        <w:t xml:space="preserve"> de licenciés (mixte), du débutant au confirmé, avec différents niveaux et degrés de dextérité. Chacun et chacune viennent y chercher avant tout le plaisir</w:t>
-      </w:r>
-      <w:r>
-        <w:rPr>
-          <w:rFonts w:ascii="Garamond" w:hAnsi="Garamond"/>
-          <w:color w:val="111111"/>
-          <w:sz w:val="33"/>
-          <w:szCs w:val="33"/>
-          <w:shd w:val="clear" w:color="auto" w:fill="FFFFFF"/>
-        </w:rPr>
-        <w:t xml:space="preserve"> de</w:t>
-      </w:r>
-      <w:r>
-        <w:rPr>
-          <w:rFonts w:ascii="Garamond" w:hAnsi="Garamond"/>
-          <w:color w:val="111111"/>
-          <w:sz w:val="33"/>
-          <w:szCs w:val="33"/>
-          <w:shd w:val="clear" w:color="auto" w:fill="FFFFFF"/>
-        </w:rPr>
-        <w:t xml:space="preserve"> pédaler, découvrir, par</w:t>
-      </w:r>
-      <w:r>
-        <w:rPr>
-          <w:rFonts w:ascii="Garamond" w:hAnsi="Garamond"/>
-          <w:color w:val="111111"/>
-          <w:sz w:val="33"/>
-          <w:szCs w:val="33"/>
-          <w:shd w:val="clear" w:color="auto" w:fill="FFFFFF"/>
-        </w:rPr>
-        <w:t>tager et échanger. Le club</w:t>
-      </w:r>
-      <w:r>
-        <w:rPr>
-          <w:rFonts w:ascii="Garamond" w:hAnsi="Garamond"/>
-          <w:color w:val="111111"/>
-          <w:sz w:val="33"/>
-          <w:szCs w:val="33"/>
-          <w:shd w:val="clear" w:color="auto" w:fill="FFFFFF"/>
-        </w:rPr>
-        <w:t xml:space="preserve"> a fait le choix de s’engager auprès de l’</w:t>
+        <w:t>Depuis cette date, le club ne cesse de s’accroitre pour atteindre une quarantaine de licenciés (mixte), du débutant au confirmé, avec différents niveaux et degrés de dextérité. Chacun et chacune viennent y chercher avant tout le plaisir de pédaler, découvrir, partager et échanger. Le club a fait le choix de s’engager auprès de l’</w:t>
       </w:r>
       <w:r>
         <w:rPr>
@@ -1489,7 +1375,17 @@
           <w:u w:val="single" w:color="000000" w:themeColor="text1"/>
         </w:rPr>
         <w:lastRenderedPageBreak/>
-        <w:t>Prise en main du site</w:t>
+        <w:t xml:space="preserve">Prise en main du </w:t>
+      </w:r>
+      <w:r>
+        <w:rPr>
+          <w:i/>
+          <w:color w:val="FF6600"/>
+          <w:sz w:val="72"/>
+          <w:szCs w:val="72"/>
+          <w:u w:val="single" w:color="000000" w:themeColor="text1"/>
+        </w:rPr>
+        <w:t>site</w:t>
       </w:r>
     </w:p>
     <w:p>
@@ -1534,7 +1430,33 @@
           <w:u w:val="single" w:color="FF6600"/>
           <w:shd w:val="clear" w:color="auto" w:fill="FFFFFF"/>
         </w:rPr>
-        <w:t>Mise à jour du site</w:t>
+        <w:t>Mise</w:t>
+      </w:r>
+      <w:r>
+        <w:rPr>
+          <w:rFonts w:asciiTheme="majorHAnsi" w:hAnsiTheme="majorHAnsi"/>
+          <w:b/>
+          <w:i/>
+          <w:color w:val="111111"/>
+          <w:sz w:val="48"/>
+          <w:szCs w:val="48"/>
+          <w:u w:val="single" w:color="FF6600"/>
+          <w:shd w:val="clear" w:color="auto" w:fill="FFFFFF"/>
+        </w:rPr>
+        <w:t>s</w:t>
+      </w:r>
+      <w:r>
+        <w:rPr>
+          <w:rFonts w:asciiTheme="majorHAnsi" w:hAnsiTheme="majorHAnsi"/>
+          <w:b/>
+          <w:i/>
+          <w:color w:val="111111"/>
+          <w:sz w:val="48"/>
+          <w:szCs w:val="48"/>
+          <w:u w:val="single" w:color="FF6600"/>
+          <w:shd w:val="clear" w:color="auto" w:fill="FFFFFF"/>
+        </w:rPr>
+        <w:t xml:space="preserve"> à jour du site</w:t>
       </w:r>
     </w:p>
     <w:p>
@@ -1553,40 +1475,115 @@
     <w:p>
       <w:pPr>
         <w:pStyle w:val="Paragraphedeliste"/>
-        <w:numPr>
-          <w:ilvl w:val="0"/>
-          <w:numId w:val="17"/>
-        </w:numPr>
-        <w:rPr>
-          <w:rFonts w:ascii="Garamond" w:hAnsi="Garamond"/>
-          <w:color w:val="111111"/>
-          <w:sz w:val="32"/>
-          <w:szCs w:val="32"/>
-          <w:shd w:val="clear" w:color="auto" w:fill="FFFFFF"/>
-        </w:rPr>
-      </w:pPr>
-      <w:r>
-        <w:rPr>
-          <w:rFonts w:ascii="Garamond" w:hAnsi="Garamond"/>
-          <w:color w:val="111111"/>
-          <w:sz w:val="32"/>
-          <w:szCs w:val="32"/>
-          <w:shd w:val="clear" w:color="auto" w:fill="FFFFFF"/>
-        </w:rPr>
-        <w:t xml:space="preserve">La mise à jour du site à était nécessaire avant </w:t>
-      </w:r>
-      <w:r>
-        <w:rPr>
-          <w:rFonts w:ascii="Garamond" w:hAnsi="Garamond"/>
-          <w:color w:val="111111"/>
-          <w:sz w:val="32"/>
-          <w:szCs w:val="32"/>
-          <w:shd w:val="clear" w:color="auto" w:fill="FFFFFF"/>
-        </w:rPr>
-        <w:t>de débuté. J’ai donc d’abord mis à jour la version PHP de WordPress, ensuite j’ai mis à jour le thème qui correspondez le mieux aux attente du club.</w:t>
-      </w:r>
-      <w:bookmarkStart w:id="0" w:name="_GoBack"/>
-      <w:bookmarkEnd w:id="0"/>
+        <w:ind w:left="2520"/>
+        <w:rPr>
+          <w:rFonts w:ascii="Garamond" w:hAnsi="Garamond"/>
+          <w:color w:val="111111"/>
+          <w:sz w:val="32"/>
+          <w:szCs w:val="32"/>
+          <w:shd w:val="clear" w:color="auto" w:fill="FFFFFF"/>
+        </w:rPr>
+      </w:pPr>
+      <w:r>
+        <w:rPr>
+          <w:rFonts w:ascii="Garamond" w:hAnsi="Garamond"/>
+          <w:color w:val="111111"/>
+          <w:sz w:val="32"/>
+          <w:szCs w:val="32"/>
+          <w:shd w:val="clear" w:color="auto" w:fill="FFFFFF"/>
+        </w:rPr>
+        <w:t>La mise à jour du site</w:t>
+      </w:r>
+      <w:r>
+        <w:rPr>
+          <w:rFonts w:ascii="Garamond" w:hAnsi="Garamond"/>
+          <w:color w:val="111111"/>
+          <w:sz w:val="32"/>
+          <w:szCs w:val="32"/>
+          <w:shd w:val="clear" w:color="auto" w:fill="FFFFFF"/>
+        </w:rPr>
+        <w:t xml:space="preserve"> était nécessaire avant </w:t>
+      </w:r>
+      <w:r>
+        <w:rPr>
+          <w:rFonts w:ascii="Garamond" w:hAnsi="Garamond"/>
+          <w:color w:val="111111"/>
+          <w:sz w:val="32"/>
+          <w:szCs w:val="32"/>
+          <w:shd w:val="clear" w:color="auto" w:fill="FFFFFF"/>
+        </w:rPr>
+        <w:t xml:space="preserve">de débuté. </w:t>
+      </w:r>
+      <w:r>
+        <w:rPr>
+          <w:rFonts w:ascii="Garamond" w:hAnsi="Garamond"/>
+          <w:color w:val="111111"/>
+          <w:sz w:val="32"/>
+          <w:szCs w:val="32"/>
+          <w:shd w:val="clear" w:color="auto" w:fill="FFFFFF"/>
+        </w:rPr>
+        <w:t xml:space="preserve">Une fois connecté au tableau de bord </w:t>
+      </w:r>
+      <w:r>
+        <w:rPr>
+          <w:rFonts w:ascii="Garamond" w:hAnsi="Garamond"/>
+          <w:color w:val="FF6600"/>
+          <w:sz w:val="32"/>
+          <w:szCs w:val="32"/>
+          <w:shd w:val="clear" w:color="auto" w:fill="FFFFFF"/>
+        </w:rPr>
+        <w:t>WordPress</w:t>
+      </w:r>
+      <w:r>
+        <w:rPr>
+          <w:rFonts w:ascii="Garamond" w:hAnsi="Garamond"/>
+          <w:color w:val="111111"/>
+          <w:sz w:val="32"/>
+          <w:szCs w:val="32"/>
+          <w:shd w:val="clear" w:color="auto" w:fill="FFFFFF"/>
+        </w:rPr>
+        <w:t xml:space="preserve"> du site, la première information que l’on obtient c’est l’état de santé de notre site et le nombre de mises à jour en attente.</w:t>
+      </w:r>
+      <w:r>
+        <w:rPr>
+          <w:rFonts w:ascii="Garamond" w:hAnsi="Garamond"/>
+          <w:color w:val="111111"/>
+          <w:sz w:val="32"/>
+          <w:szCs w:val="32"/>
+          <w:shd w:val="clear" w:color="auto" w:fill="FFFFFF"/>
+        </w:rPr>
+        <w:t xml:space="preserve"> </w:t>
+      </w:r>
+      <w:r>
+        <w:rPr>
+          <w:rFonts w:ascii="Garamond" w:hAnsi="Garamond"/>
+          <w:color w:val="111111"/>
+          <w:sz w:val="32"/>
+          <w:szCs w:val="32"/>
+          <w:shd w:val="clear" w:color="auto" w:fill="FFFFFF"/>
+        </w:rPr>
+        <w:t xml:space="preserve">Ce qui m’a permis de me familiariser tout de suite avec le </w:t>
+      </w:r>
+      <w:r>
+        <w:rPr>
+          <w:rFonts w:ascii="Garamond" w:hAnsi="Garamond"/>
+          <w:color w:val="FF6600"/>
+          <w:sz w:val="32"/>
+          <w:szCs w:val="32"/>
+          <w:shd w:val="clear" w:color="auto" w:fill="FFFFFF"/>
+        </w:rPr>
+        <w:t xml:space="preserve">CMS WordPress </w:t>
+      </w:r>
+      <w:r>
+        <w:rPr>
+          <w:rFonts w:ascii="Garamond" w:hAnsi="Garamond"/>
+          <w:color w:val="111111"/>
+          <w:sz w:val="32"/>
+          <w:szCs w:val="32"/>
+          <w:shd w:val="clear" w:color="auto" w:fill="FFFFFF"/>
+        </w:rPr>
+        <w:t>que je n’avais jamais utilisé.</w:t>
+      </w:r>
     </w:p>
     <w:p>
       <w:pPr>
@@ -1611,18 +1608,6 @@
           <w:shd w:val="clear" w:color="auto" w:fill="FFFFFF"/>
         </w:rPr>
       </w:pPr>
-    </w:p>
-    <w:p>
-      <w:pPr>
-        <w:jc w:val="center"/>
-        <w:rPr>
-          <w:rFonts w:ascii="Garamond" w:hAnsi="Garamond"/>
-          <w:color w:val="111111"/>
-          <w:sz w:val="32"/>
-          <w:szCs w:val="32"/>
-          <w:shd w:val="clear" w:color="auto" w:fill="FFFFFF"/>
-        </w:rPr>
-      </w:pPr>
       <w:r>
         <w:rPr>
           <w:rFonts w:ascii="Garamond" w:hAnsi="Garamond"/>
@@ -1634,8 +1619,8 @@
           <w:lang w:eastAsia="fr-FR"/>
         </w:rPr>
         <w:drawing>
-          <wp:inline distT="0" distB="0" distL="0" distR="0">
-            <wp:extent cx="5611008" cy="2248214"/>
+          <wp:inline distT="0" distB="0" distL="0" distR="0" wp14:anchorId="5B878E79" wp14:editId="7A71A93F">
+            <wp:extent cx="5760101" cy="2276475"/>
             <wp:effectExtent l="0" t="0" r="0" b="0"/>
             <wp:docPr id="2" name="Image 2"/>
             <wp:cNvGraphicFramePr>
@@ -1663,7 +1648,7 @@
                   <pic:spPr>
                     <a:xfrm>
                       <a:off x="0" y="0"/>
-                      <a:ext cx="5611008" cy="2248214"/>
+                      <a:ext cx="5761872" cy="2277175"/>
                     </a:xfrm>
                     <a:prstGeom prst="rect">
                       <a:avLst/>
@@ -1678,27 +1663,2423 @@
     </w:p>
     <w:p>
       <w:pPr>
+        <w:rPr>
+          <w:rFonts w:ascii="Garamond" w:hAnsi="Garamond"/>
+          <w:color w:val="111111"/>
+          <w:sz w:val="32"/>
+          <w:szCs w:val="32"/>
+          <w:shd w:val="clear" w:color="auto" w:fill="FFFFFF"/>
+        </w:rPr>
+      </w:pPr>
+    </w:p>
+    <w:p>
+      <w:pPr>
+        <w:rPr>
+          <w:rFonts w:ascii="Garamond" w:hAnsi="Garamond"/>
+          <w:color w:val="111111"/>
+          <w:sz w:val="32"/>
+          <w:szCs w:val="32"/>
+          <w:shd w:val="clear" w:color="auto" w:fill="FFFFFF"/>
+        </w:rPr>
+      </w:pPr>
+    </w:p>
+    <w:p>
+      <w:pPr>
+        <w:rPr>
+          <w:rFonts w:ascii="Garamond" w:hAnsi="Garamond"/>
+          <w:color w:val="111111"/>
+          <w:sz w:val="32"/>
+          <w:szCs w:val="32"/>
+          <w:shd w:val="clear" w:color="auto" w:fill="FFFFFF"/>
+        </w:rPr>
+      </w:pPr>
+    </w:p>
+    <w:p>
+      <w:pPr>
+        <w:rPr>
+          <w:rFonts w:ascii="Garamond" w:hAnsi="Garamond"/>
+          <w:color w:val="111111"/>
+          <w:sz w:val="32"/>
+          <w:szCs w:val="32"/>
+          <w:shd w:val="clear" w:color="auto" w:fill="FFFFFF"/>
+        </w:rPr>
+      </w:pPr>
+    </w:p>
+    <w:p>
+      <w:pPr>
+        <w:rPr>
+          <w:rFonts w:ascii="Garamond" w:hAnsi="Garamond"/>
+          <w:color w:val="111111"/>
+          <w:sz w:val="32"/>
+          <w:szCs w:val="32"/>
+          <w:shd w:val="clear" w:color="auto" w:fill="FFFFFF"/>
+        </w:rPr>
+      </w:pPr>
+    </w:p>
+    <w:p>
+      <w:pPr>
+        <w:rPr>
+          <w:rFonts w:ascii="Garamond" w:hAnsi="Garamond"/>
+          <w:color w:val="111111"/>
+          <w:sz w:val="32"/>
+          <w:szCs w:val="32"/>
+          <w:shd w:val="clear" w:color="auto" w:fill="FFFFFF"/>
+        </w:rPr>
+      </w:pPr>
+    </w:p>
+    <w:p>
+      <w:pPr>
+        <w:rPr>
+          <w:rFonts w:ascii="Garamond" w:hAnsi="Garamond"/>
+          <w:color w:val="111111"/>
+          <w:sz w:val="32"/>
+          <w:szCs w:val="32"/>
+          <w:shd w:val="clear" w:color="auto" w:fill="FFFFFF"/>
+        </w:rPr>
+      </w:pPr>
+    </w:p>
+    <w:p>
+      <w:pPr>
+        <w:rPr>
+          <w:rFonts w:ascii="Garamond" w:hAnsi="Garamond"/>
+          <w:color w:val="111111"/>
+          <w:sz w:val="32"/>
+          <w:szCs w:val="32"/>
+          <w:shd w:val="clear" w:color="auto" w:fill="FFFFFF"/>
+        </w:rPr>
+      </w:pPr>
+    </w:p>
+    <w:p>
+      <w:pPr>
         <w:pStyle w:val="Paragraphedeliste"/>
-        <w:rPr>
-          <w:b/>
-          <w:i/>
-          <w:color w:val="000000" w:themeColor="text1"/>
-          <w:sz w:val="32"/>
-          <w:szCs w:val="32"/>
+        <w:numPr>
+          <w:ilvl w:val="0"/>
+          <w:numId w:val="16"/>
+        </w:numPr>
+        <w:rPr>
+          <w:rFonts w:asciiTheme="majorHAnsi" w:hAnsiTheme="majorHAnsi"/>
+          <w:b/>
+          <w:i/>
+          <w:color w:val="111111"/>
+          <w:sz w:val="48"/>
+          <w:szCs w:val="48"/>
           <w:u w:val="single" w:color="FF6600"/>
-        </w:rPr>
-      </w:pPr>
-    </w:p>
-    <w:p>
-      <w:pPr>
+          <w:shd w:val="clear" w:color="auto" w:fill="FFFFFF"/>
+        </w:rPr>
+      </w:pPr>
+      <w:r>
+        <w:rPr>
+          <w:rFonts w:asciiTheme="majorHAnsi" w:hAnsiTheme="majorHAnsi"/>
+          <w:b/>
+          <w:i/>
+          <w:color w:val="111111"/>
+          <w:sz w:val="48"/>
+          <w:szCs w:val="48"/>
+          <w:u w:val="single" w:color="FF6600"/>
+          <w:shd w:val="clear" w:color="auto" w:fill="FFFFFF"/>
+        </w:rPr>
+        <w:t>L</w:t>
+      </w:r>
+      <w:r>
+        <w:rPr>
+          <w:rFonts w:asciiTheme="majorHAnsi" w:hAnsiTheme="majorHAnsi"/>
+          <w:b/>
+          <w:i/>
+          <w:color w:val="111111"/>
+          <w:sz w:val="48"/>
+          <w:szCs w:val="48"/>
+          <w:u w:val="single" w:color="FF6600"/>
+          <w:shd w:val="clear" w:color="auto" w:fill="FFFFFF"/>
+        </w:rPr>
+        <w:t>’hébergement du site</w:t>
+      </w:r>
+    </w:p>
+    <w:p>
+      <w:pPr>
+        <w:pStyle w:val="Paragraphedeliste"/>
+        <w:ind w:left="1440"/>
+        <w:rPr>
+          <w:rFonts w:ascii="Garamond" w:hAnsi="Garamond"/>
+          <w:color w:val="111111"/>
+          <w:sz w:val="32"/>
+          <w:szCs w:val="32"/>
+          <w:shd w:val="clear" w:color="auto" w:fill="FFFFFF"/>
+        </w:rPr>
+      </w:pPr>
+    </w:p>
+    <w:p>
+      <w:pPr>
+        <w:pStyle w:val="Paragraphedeliste"/>
+        <w:ind w:left="1440"/>
+        <w:rPr>
+          <w:rFonts w:ascii="Garamond" w:hAnsi="Garamond"/>
+          <w:color w:val="111111"/>
+          <w:sz w:val="32"/>
+          <w:szCs w:val="32"/>
+          <w:shd w:val="clear" w:color="auto" w:fill="FFFFFF"/>
+        </w:rPr>
+      </w:pPr>
+    </w:p>
+    <w:p>
+      <w:pPr>
+        <w:ind w:left="2160"/>
+        <w:rPr>
+          <w:rFonts w:ascii="Garamond" w:hAnsi="Garamond"/>
+          <w:color w:val="111111"/>
+          <w:sz w:val="32"/>
+          <w:szCs w:val="32"/>
+          <w:shd w:val="clear" w:color="auto" w:fill="FFFFFF"/>
+        </w:rPr>
+      </w:pPr>
+      <w:r>
+        <w:rPr>
+          <w:rFonts w:ascii="Garamond" w:hAnsi="Garamond"/>
+          <w:color w:val="111111"/>
+          <w:sz w:val="32"/>
+          <w:szCs w:val="32"/>
+          <w:shd w:val="clear" w:color="auto" w:fill="FFFFFF"/>
+        </w:rPr>
+        <w:t xml:space="preserve">Une fois connectés au compte </w:t>
+      </w:r>
+      <w:r>
+        <w:rPr>
+          <w:rFonts w:ascii="Garamond" w:hAnsi="Garamond"/>
+          <w:color w:val="FF6600"/>
+          <w:sz w:val="32"/>
+          <w:szCs w:val="32"/>
+          <w:shd w:val="clear" w:color="auto" w:fill="FFFFFF"/>
+        </w:rPr>
+        <w:t>OVH</w:t>
+      </w:r>
+      <w:r>
+        <w:rPr>
+          <w:rFonts w:ascii="Garamond" w:hAnsi="Garamond"/>
+          <w:color w:val="111111"/>
+          <w:sz w:val="32"/>
+          <w:szCs w:val="32"/>
+          <w:shd w:val="clear" w:color="auto" w:fill="FFFFFF"/>
+        </w:rPr>
+        <w:t xml:space="preserve"> du club, j’ai modifié la configuration de la version PHP pour quel soit identique à celle de </w:t>
+      </w:r>
+      <w:r>
+        <w:rPr>
+          <w:rFonts w:ascii="Garamond" w:hAnsi="Garamond"/>
+          <w:color w:val="FF6600"/>
+          <w:sz w:val="32"/>
+          <w:szCs w:val="32"/>
+          <w:shd w:val="clear" w:color="auto" w:fill="FFFFFF"/>
+        </w:rPr>
+        <w:t>WordPress</w:t>
+      </w:r>
+      <w:r>
+        <w:rPr>
+          <w:rFonts w:ascii="Garamond" w:hAnsi="Garamond"/>
+          <w:color w:val="111111"/>
+          <w:sz w:val="32"/>
+          <w:szCs w:val="32"/>
+          <w:shd w:val="clear" w:color="auto" w:fill="FFFFFF"/>
+        </w:rPr>
+        <w:t xml:space="preserve"> que j’ai mise à jour juste avant</w:t>
+      </w:r>
+      <w:r>
+        <w:rPr>
+          <w:rFonts w:ascii="Garamond" w:hAnsi="Garamond"/>
+          <w:color w:val="111111"/>
+          <w:sz w:val="32"/>
+          <w:szCs w:val="32"/>
+          <w:shd w:val="clear" w:color="auto" w:fill="FFFFFF"/>
+        </w:rPr>
+        <w:t>.</w:t>
+      </w:r>
+      <w:r>
+        <w:rPr>
+          <w:rFonts w:ascii="Garamond" w:hAnsi="Garamond"/>
+          <w:color w:val="111111"/>
+          <w:sz w:val="32"/>
+          <w:szCs w:val="32"/>
+          <w:shd w:val="clear" w:color="auto" w:fill="FFFFFF"/>
+        </w:rPr>
+        <w:t xml:space="preserve"> </w:t>
+      </w:r>
+      <w:r>
+        <w:rPr>
+          <w:rFonts w:ascii="Garamond" w:hAnsi="Garamond"/>
+          <w:color w:val="111111"/>
+          <w:sz w:val="32"/>
+          <w:szCs w:val="32"/>
+          <w:shd w:val="clear" w:color="auto" w:fill="FFFFFF"/>
+        </w:rPr>
+        <w:t xml:space="preserve"> </w:t>
+      </w:r>
+      <w:r>
+        <w:rPr>
+          <w:rFonts w:ascii="Garamond" w:hAnsi="Garamond"/>
+          <w:color w:val="111111"/>
+          <w:sz w:val="32"/>
+          <w:szCs w:val="32"/>
+          <w:shd w:val="clear" w:color="auto" w:fill="FFFFFF"/>
+        </w:rPr>
+        <w:t xml:space="preserve">Cela permettra </w:t>
+      </w:r>
+      <w:r>
+        <w:rPr>
+          <w:rFonts w:ascii="Garamond" w:hAnsi="Garamond"/>
+          <w:color w:val="111111"/>
+          <w:sz w:val="32"/>
+          <w:szCs w:val="32"/>
+          <w:shd w:val="clear" w:color="auto" w:fill="FFFFFF"/>
+        </w:rPr>
+        <w:t>une interaction optimale</w:t>
+      </w:r>
+      <w:r>
+        <w:rPr>
+          <w:rFonts w:ascii="Garamond" w:hAnsi="Garamond"/>
+          <w:color w:val="111111"/>
+          <w:sz w:val="32"/>
+          <w:szCs w:val="32"/>
+          <w:shd w:val="clear" w:color="auto" w:fill="FFFFFF"/>
+        </w:rPr>
+        <w:t xml:space="preserve"> entre le site et la base de données existante.</w:t>
+      </w:r>
+    </w:p>
+    <w:p>
+      <w:pPr>
+        <w:ind w:left="2160"/>
+        <w:rPr>
+          <w:rFonts w:ascii="Garamond" w:hAnsi="Garamond"/>
+          <w:color w:val="111111"/>
+          <w:sz w:val="32"/>
+          <w:szCs w:val="32"/>
+          <w:shd w:val="clear" w:color="auto" w:fill="FFFFFF"/>
+        </w:rPr>
+      </w:pPr>
+    </w:p>
+    <w:p>
+      <w:pPr>
+        <w:ind w:left="2160"/>
+        <w:rPr>
+          <w:rFonts w:ascii="Garamond" w:hAnsi="Garamond"/>
+          <w:color w:val="111111"/>
+          <w:sz w:val="32"/>
+          <w:szCs w:val="32"/>
+          <w:shd w:val="clear" w:color="auto" w:fill="FFFFFF"/>
+        </w:rPr>
+      </w:pPr>
+    </w:p>
+    <w:p>
+      <w:pPr>
+        <w:rPr>
+          <w:rFonts w:ascii="Garamond" w:hAnsi="Garamond"/>
+          <w:color w:val="111111"/>
+          <w:sz w:val="32"/>
+          <w:szCs w:val="32"/>
+          <w:shd w:val="clear" w:color="auto" w:fill="FFFFFF"/>
+        </w:rPr>
+      </w:pPr>
+      <w:r>
+        <w:rPr>
+          <w:rFonts w:ascii="Garamond" w:hAnsi="Garamond"/>
+          <w:noProof/>
+          <w:color w:val="111111"/>
+          <w:sz w:val="32"/>
+          <w:szCs w:val="32"/>
+          <w:shd w:val="clear" w:color="auto" w:fill="FFFFFF"/>
+          <w:lang w:eastAsia="fr-FR"/>
+        </w:rPr>
+        <w:drawing>
+          <wp:inline distT="0" distB="0" distL="0" distR="0">
+            <wp:extent cx="5760720" cy="2498725"/>
+            <wp:effectExtent l="0" t="0" r="0" b="0"/>
+            <wp:docPr id="7" name="Image 7"/>
+            <wp:cNvGraphicFramePr>
+              <a:graphicFrameLocks xmlns:a="http://schemas.openxmlformats.org/drawingml/2006/main" noChangeAspect="1"/>
+            </wp:cNvGraphicFramePr>
+            <a:graphic xmlns:a="http://schemas.openxmlformats.org/drawingml/2006/main">
+              <a:graphicData uri="http://schemas.openxmlformats.org/drawingml/2006/picture">
+                <pic:pic xmlns:pic="http://schemas.openxmlformats.org/drawingml/2006/picture">
+                  <pic:nvPicPr>
+                    <pic:cNvPr id="7" name="Capture1.PNG"/>
+                    <pic:cNvPicPr/>
+                  </pic:nvPicPr>
+                  <pic:blipFill>
+                    <a:blip r:embed="rId10" cstate="print">
+                      <a:extLst>
+                        <a:ext uri="{28A0092B-C50C-407E-A947-70E740481C1C}">
+                          <a14:useLocalDpi xmlns:a14="http://schemas.microsoft.com/office/drawing/2010/main" val="0"/>
+                        </a:ext>
+                      </a:extLst>
+                    </a:blip>
+                    <a:stretch>
+                      <a:fillRect/>
+                    </a:stretch>
+                  </pic:blipFill>
+                  <pic:spPr>
+                    <a:xfrm>
+                      <a:off x="0" y="0"/>
+                      <a:ext cx="5760720" cy="2498725"/>
+                    </a:xfrm>
+                    <a:prstGeom prst="rect">
+                      <a:avLst/>
+                    </a:prstGeom>
+                  </pic:spPr>
+                </pic:pic>
+              </a:graphicData>
+            </a:graphic>
+          </wp:inline>
+        </w:drawing>
+      </w:r>
+    </w:p>
+    <w:p>
+      <w:pPr>
+        <w:rPr>
+          <w:rFonts w:ascii="Garamond" w:hAnsi="Garamond"/>
+          <w:color w:val="111111"/>
+          <w:sz w:val="32"/>
+          <w:szCs w:val="32"/>
+          <w:shd w:val="clear" w:color="auto" w:fill="FFFFFF"/>
+        </w:rPr>
+      </w:pPr>
+    </w:p>
+    <w:p>
+      <w:pPr>
+        <w:rPr>
+          <w:rFonts w:ascii="Garamond" w:hAnsi="Garamond"/>
+          <w:color w:val="111111"/>
+          <w:sz w:val="32"/>
+          <w:szCs w:val="32"/>
+          <w:shd w:val="clear" w:color="auto" w:fill="FFFFFF"/>
+        </w:rPr>
+      </w:pPr>
+    </w:p>
+    <w:p>
+      <w:pPr>
+        <w:ind w:left="2160"/>
+        <w:rPr>
+          <w:rFonts w:ascii="Garamond" w:hAnsi="Garamond"/>
+          <w:color w:val="111111"/>
+          <w:sz w:val="32"/>
+          <w:szCs w:val="32"/>
+          <w:shd w:val="clear" w:color="auto" w:fill="FFFFFF"/>
+        </w:rPr>
+      </w:pPr>
+    </w:p>
+    <w:p>
+      <w:pPr>
+        <w:ind w:left="2160"/>
+        <w:rPr>
+          <w:rFonts w:ascii="Garamond" w:hAnsi="Garamond"/>
+          <w:color w:val="111111"/>
+          <w:sz w:val="32"/>
+          <w:szCs w:val="32"/>
+          <w:shd w:val="clear" w:color="auto" w:fill="FFFFFF"/>
+        </w:rPr>
+      </w:pPr>
+      <w:r>
+        <w:rPr>
+          <w:rFonts w:ascii="Garamond" w:hAnsi="Garamond"/>
+          <w:color w:val="111111"/>
+          <w:sz w:val="32"/>
+          <w:szCs w:val="32"/>
+          <w:shd w:val="clear" w:color="auto" w:fill="FFFFFF"/>
+        </w:rPr>
+        <w:t xml:space="preserve"> </w:t>
+      </w:r>
+    </w:p>
+    <w:p>
+      <w:pPr>
+        <w:ind w:left="2160"/>
+        <w:rPr>
+          <w:rFonts w:ascii="Garamond" w:hAnsi="Garamond"/>
+          <w:color w:val="111111"/>
+          <w:sz w:val="32"/>
+          <w:szCs w:val="32"/>
+          <w:shd w:val="clear" w:color="auto" w:fill="FFFFFF"/>
+        </w:rPr>
+      </w:pPr>
+    </w:p>
+    <w:p>
+      <w:pPr>
+        <w:ind w:left="2160"/>
+        <w:rPr>
+          <w:rFonts w:ascii="Garamond" w:hAnsi="Garamond"/>
+          <w:color w:val="111111"/>
+          <w:sz w:val="32"/>
+          <w:szCs w:val="32"/>
+          <w:shd w:val="clear" w:color="auto" w:fill="FFFFFF"/>
+        </w:rPr>
+      </w:pPr>
+    </w:p>
+    <w:p>
+      <w:pPr>
+        <w:rPr>
+          <w:rFonts w:ascii="Garamond" w:hAnsi="Garamond"/>
+          <w:color w:val="111111"/>
+          <w:sz w:val="32"/>
+          <w:szCs w:val="32"/>
+          <w:shd w:val="clear" w:color="auto" w:fill="FFFFFF"/>
+        </w:rPr>
+      </w:pPr>
+    </w:p>
+    <w:p>
+      <w:pPr>
+        <w:pStyle w:val="Paragraphedeliste"/>
+        <w:numPr>
+          <w:ilvl w:val="0"/>
+          <w:numId w:val="8"/>
+        </w:numPr>
         <w:jc w:val="center"/>
         <w:rPr>
+          <w:rFonts w:asciiTheme="majorHAnsi" w:hAnsiTheme="majorHAnsi"/>
+          <w:b/>
+          <w:i/>
+          <w:color w:val="FF6600"/>
+          <w:sz w:val="96"/>
+          <w:szCs w:val="96"/>
+          <w:u w:val="single" w:color="000000" w:themeColor="text1"/>
+          <w:shd w:val="clear" w:color="auto" w:fill="FFFFFF"/>
+        </w:rPr>
+      </w:pPr>
+      <w:r>
+        <w:rPr>
+          <w:rFonts w:asciiTheme="majorHAnsi" w:hAnsiTheme="majorHAnsi"/>
+          <w:b/>
+          <w:i/>
+          <w:color w:val="FF6600"/>
+          <w:sz w:val="96"/>
+          <w:szCs w:val="96"/>
+          <w:u w:val="single" w:color="000000" w:themeColor="text1"/>
+          <w:shd w:val="clear" w:color="auto" w:fill="FFFFFF"/>
+        </w:rPr>
+        <w:t xml:space="preserve">Refonte du site </w:t>
+      </w:r>
+    </w:p>
+    <w:p>
+      <w:pPr>
+        <w:jc w:val="center"/>
+        <w:rPr>
+          <w:rFonts w:asciiTheme="majorHAnsi" w:hAnsiTheme="majorHAnsi"/>
+          <w:b/>
+          <w:i/>
+          <w:color w:val="FF6600"/>
+          <w:sz w:val="56"/>
+          <w:szCs w:val="56"/>
+          <w:u w:val="single" w:color="000000" w:themeColor="text1"/>
+          <w:shd w:val="clear" w:color="auto" w:fill="FFFFFF"/>
+        </w:rPr>
+      </w:pPr>
+    </w:p>
+    <w:p>
+      <w:pPr>
+        <w:pStyle w:val="Paragraphedeliste"/>
+        <w:numPr>
+          <w:ilvl w:val="0"/>
+          <w:numId w:val="23"/>
+        </w:numPr>
+        <w:rPr>
+          <w:rFonts w:asciiTheme="majorHAnsi" w:hAnsiTheme="majorHAnsi"/>
+          <w:b/>
+          <w:i/>
+          <w:color w:val="111111"/>
+          <w:sz w:val="48"/>
+          <w:szCs w:val="48"/>
+          <w:u w:val="single" w:color="FF6600"/>
+          <w:shd w:val="clear" w:color="auto" w:fill="FFFFFF"/>
+        </w:rPr>
+      </w:pPr>
+      <w:r>
+        <w:rPr>
+          <w:rFonts w:asciiTheme="majorHAnsi" w:hAnsiTheme="majorHAnsi"/>
+          <w:b/>
+          <w:i/>
+          <w:color w:val="111111"/>
+          <w:sz w:val="48"/>
+          <w:szCs w:val="48"/>
+          <w:u w:val="single" w:color="FF6600"/>
+          <w:shd w:val="clear" w:color="auto" w:fill="FFFFFF"/>
+        </w:rPr>
+        <w:t>L</w:t>
+      </w:r>
+      <w:r>
+        <w:rPr>
+          <w:rFonts w:asciiTheme="majorHAnsi" w:hAnsiTheme="majorHAnsi"/>
+          <w:b/>
+          <w:i/>
+          <w:color w:val="111111"/>
+          <w:sz w:val="48"/>
+          <w:szCs w:val="48"/>
+          <w:u w:val="single" w:color="FF6600"/>
+          <w:shd w:val="clear" w:color="auto" w:fill="FFFFFF"/>
+        </w:rPr>
+        <w:t>a nouvelle interface</w:t>
+      </w:r>
+    </w:p>
+    <w:p>
+      <w:pPr>
+        <w:pStyle w:val="Paragraphedeliste"/>
+        <w:ind w:left="1440"/>
+        <w:rPr>
+          <w:rFonts w:ascii="Garamond" w:hAnsi="Garamond"/>
+          <w:color w:val="111111"/>
+          <w:sz w:val="32"/>
+          <w:szCs w:val="32"/>
+          <w:shd w:val="clear" w:color="auto" w:fill="FFFFFF"/>
+        </w:rPr>
+      </w:pPr>
+    </w:p>
+    <w:p>
+      <w:pPr>
+        <w:ind w:left="2160"/>
+        <w:rPr>
+          <w:rFonts w:ascii="Garamond" w:hAnsi="Garamond"/>
+          <w:color w:val="111111"/>
+          <w:sz w:val="32"/>
+          <w:szCs w:val="32"/>
+          <w:shd w:val="clear" w:color="auto" w:fill="FFFFFF"/>
+        </w:rPr>
+      </w:pPr>
+      <w:r>
+        <w:rPr>
+          <w:rFonts w:ascii="Garamond" w:hAnsi="Garamond"/>
+          <w:color w:val="111111"/>
+          <w:sz w:val="32"/>
+          <w:szCs w:val="32"/>
+          <w:shd w:val="clear" w:color="auto" w:fill="FFFFFF"/>
+        </w:rPr>
+        <w:t xml:space="preserve">Pour commencer j’ai installé le plug-in </w:t>
+      </w:r>
+      <w:r>
+        <w:rPr>
+          <w:rFonts w:ascii="Garamond" w:hAnsi="Garamond"/>
+          <w:color w:val="111111"/>
+          <w:sz w:val="32"/>
+          <w:szCs w:val="32"/>
+          <w:shd w:val="clear" w:color="auto" w:fill="FFFFFF"/>
+        </w:rPr>
+        <w:t>‘’</w:t>
+      </w:r>
+      <w:r>
+        <w:rPr>
+          <w:rFonts w:ascii="Garamond" w:hAnsi="Garamond"/>
+          <w:color w:val="FF6600"/>
+          <w:sz w:val="32"/>
+          <w:szCs w:val="32"/>
+          <w:shd w:val="clear" w:color="auto" w:fill="FFFFFF"/>
+        </w:rPr>
+        <w:t>Elementor Header &amp; Footer Builder</w:t>
+      </w:r>
+      <w:r>
+        <w:rPr>
+          <w:rFonts w:ascii="Garamond" w:hAnsi="Garamond"/>
+          <w:color w:val="111111"/>
+          <w:sz w:val="32"/>
+          <w:szCs w:val="32"/>
+          <w:shd w:val="clear" w:color="auto" w:fill="FFFFFF"/>
+        </w:rPr>
+        <w:t>‘’. C’est avec ce plug-in que je vais créer un En-tête</w:t>
+      </w:r>
+      <w:r>
+        <w:rPr>
+          <w:rFonts w:ascii="Garamond" w:hAnsi="Garamond"/>
+          <w:color w:val="111111"/>
+          <w:sz w:val="32"/>
+          <w:szCs w:val="32"/>
+          <w:shd w:val="clear" w:color="auto" w:fill="FFFFFF"/>
+        </w:rPr>
+        <w:t xml:space="preserve"> (</w:t>
+      </w:r>
+      <w:r>
+        <w:rPr>
+          <w:rFonts w:ascii="Garamond" w:hAnsi="Garamond"/>
+          <w:color w:val="FF6600"/>
+          <w:sz w:val="32"/>
+          <w:szCs w:val="32"/>
+          <w:shd w:val="clear" w:color="auto" w:fill="FFFFFF"/>
+        </w:rPr>
+        <w:t>Header</w:t>
+      </w:r>
+      <w:r>
+        <w:rPr>
+          <w:rFonts w:ascii="Garamond" w:hAnsi="Garamond"/>
+          <w:color w:val="111111"/>
+          <w:sz w:val="32"/>
+          <w:szCs w:val="32"/>
+          <w:shd w:val="clear" w:color="auto" w:fill="FFFFFF"/>
+        </w:rPr>
+        <w:t>)</w:t>
+      </w:r>
+      <w:r>
+        <w:rPr>
+          <w:rFonts w:ascii="Garamond" w:hAnsi="Garamond"/>
+          <w:color w:val="111111"/>
+          <w:sz w:val="32"/>
+          <w:szCs w:val="32"/>
+          <w:shd w:val="clear" w:color="auto" w:fill="FFFFFF"/>
+        </w:rPr>
+        <w:t xml:space="preserve"> et un Pied de page</w:t>
+      </w:r>
+      <w:r>
+        <w:rPr>
+          <w:rFonts w:ascii="Garamond" w:hAnsi="Garamond"/>
+          <w:color w:val="111111"/>
+          <w:sz w:val="32"/>
+          <w:szCs w:val="32"/>
+          <w:shd w:val="clear" w:color="auto" w:fill="FFFFFF"/>
+        </w:rPr>
+        <w:t xml:space="preserve"> (</w:t>
+      </w:r>
+      <w:r>
+        <w:rPr>
+          <w:rFonts w:ascii="Garamond" w:hAnsi="Garamond"/>
+          <w:color w:val="FF6600"/>
+          <w:sz w:val="32"/>
+          <w:szCs w:val="32"/>
+          <w:shd w:val="clear" w:color="auto" w:fill="FFFFFF"/>
+        </w:rPr>
+        <w:t>Footer</w:t>
+      </w:r>
+      <w:r>
+        <w:rPr>
+          <w:rFonts w:ascii="Garamond" w:hAnsi="Garamond"/>
+          <w:color w:val="111111"/>
+          <w:sz w:val="32"/>
+          <w:szCs w:val="32"/>
+          <w:shd w:val="clear" w:color="auto" w:fill="FFFFFF"/>
+        </w:rPr>
+        <w:t>)</w:t>
+      </w:r>
+      <w:r>
+        <w:rPr>
+          <w:rFonts w:ascii="Garamond" w:hAnsi="Garamond"/>
+          <w:color w:val="111111"/>
+          <w:sz w:val="32"/>
+          <w:szCs w:val="32"/>
+          <w:shd w:val="clear" w:color="auto" w:fill="FFFFFF"/>
+        </w:rPr>
+        <w:t xml:space="preserve"> qui sera utiliser sur toute les pages du site. </w:t>
+      </w:r>
+    </w:p>
+    <w:p>
+      <w:pPr>
+        <w:ind w:left="2160"/>
+        <w:rPr>
+          <w:rFonts w:ascii="Garamond" w:hAnsi="Garamond"/>
+          <w:color w:val="111111"/>
+          <w:sz w:val="32"/>
+          <w:szCs w:val="32"/>
+          <w:shd w:val="clear" w:color="auto" w:fill="FFFFFF"/>
+        </w:rPr>
+      </w:pPr>
+      <w:r>
+        <w:rPr>
+          <w:rFonts w:ascii="Garamond" w:hAnsi="Garamond"/>
+          <w:color w:val="111111"/>
+          <w:sz w:val="32"/>
+          <w:szCs w:val="32"/>
+          <w:shd w:val="clear" w:color="auto" w:fill="FFFFFF"/>
+        </w:rPr>
+        <w:t>Le cahier des charges me demande de respecter plusieurs points important tel que le code couleur du club qui doit être conserver de l’ancien interface par exemple.</w:t>
+      </w:r>
+    </w:p>
+    <w:p>
+      <w:pPr>
+        <w:ind w:left="2160"/>
+        <w:rPr>
+          <w:rFonts w:ascii="Garamond" w:hAnsi="Garamond"/>
+          <w:color w:val="111111"/>
+          <w:sz w:val="32"/>
+          <w:szCs w:val="32"/>
+          <w:shd w:val="clear" w:color="auto" w:fill="FFFFFF"/>
+        </w:rPr>
+      </w:pPr>
+    </w:p>
+    <w:p>
+      <w:pPr>
+        <w:jc w:val="center"/>
+        <w:rPr>
+          <w:rFonts w:ascii="Garamond" w:hAnsi="Garamond"/>
+          <w:color w:val="111111"/>
+          <w:sz w:val="32"/>
+          <w:szCs w:val="32"/>
+          <w:shd w:val="clear" w:color="auto" w:fill="FFFFFF"/>
+        </w:rPr>
+      </w:pPr>
+      <w:r>
+        <w:rPr>
+          <w:rFonts w:ascii="Garamond" w:hAnsi="Garamond"/>
+          <w:noProof/>
+          <w:color w:val="111111"/>
+          <w:sz w:val="32"/>
+          <w:szCs w:val="32"/>
+          <w:shd w:val="clear" w:color="auto" w:fill="FFFFFF"/>
+          <w:lang w:eastAsia="fr-FR"/>
+        </w:rPr>
+        <w:drawing>
+          <wp:inline distT="0" distB="0" distL="0" distR="0">
+            <wp:extent cx="5760720" cy="1796415"/>
+            <wp:effectExtent l="0" t="0" r="0" b="0"/>
+            <wp:docPr id="9" name="Image 9"/>
+            <wp:cNvGraphicFramePr>
+              <a:graphicFrameLocks xmlns:a="http://schemas.openxmlformats.org/drawingml/2006/main" noChangeAspect="1"/>
+            </wp:cNvGraphicFramePr>
+            <a:graphic xmlns:a="http://schemas.openxmlformats.org/drawingml/2006/main">
+              <a:graphicData uri="http://schemas.openxmlformats.org/drawingml/2006/picture">
+                <pic:pic xmlns:pic="http://schemas.openxmlformats.org/drawingml/2006/picture">
+                  <pic:nvPicPr>
+                    <pic:cNvPr id="9" name="Capture2.PNG"/>
+                    <pic:cNvPicPr/>
+                  </pic:nvPicPr>
+                  <pic:blipFill>
+                    <a:blip r:embed="rId11">
+                      <a:extLst>
+                        <a:ext uri="{28A0092B-C50C-407E-A947-70E740481C1C}">
+                          <a14:useLocalDpi xmlns:a14="http://schemas.microsoft.com/office/drawing/2010/main" val="0"/>
+                        </a:ext>
+                      </a:extLst>
+                    </a:blip>
+                    <a:stretch>
+                      <a:fillRect/>
+                    </a:stretch>
+                  </pic:blipFill>
+                  <pic:spPr>
+                    <a:xfrm>
+                      <a:off x="0" y="0"/>
+                      <a:ext cx="5760720" cy="1796415"/>
+                    </a:xfrm>
+                    <a:prstGeom prst="rect">
+                      <a:avLst/>
+                    </a:prstGeom>
+                  </pic:spPr>
+                </pic:pic>
+              </a:graphicData>
+            </a:graphic>
+          </wp:inline>
+        </w:drawing>
+      </w:r>
+    </w:p>
+    <w:p>
+      <w:pPr>
+        <w:rPr>
+          <w:rFonts w:asciiTheme="majorHAnsi" w:hAnsiTheme="majorHAnsi"/>
+          <w:b/>
+          <w:i/>
+          <w:color w:val="111111"/>
+          <w:sz w:val="32"/>
+          <w:szCs w:val="32"/>
+          <w:u w:val="single" w:color="FF6600"/>
+          <w:shd w:val="clear" w:color="auto" w:fill="FFFFFF"/>
+        </w:rPr>
+      </w:pPr>
+      <w:r>
+        <w:rPr>
+          <w:rFonts w:asciiTheme="majorHAnsi" w:hAnsiTheme="majorHAnsi"/>
+          <w:b/>
+          <w:i/>
+          <w:color w:val="111111"/>
+          <w:sz w:val="32"/>
+          <w:szCs w:val="32"/>
+          <w:u w:val="single" w:color="FF6600"/>
+          <w:shd w:val="clear" w:color="auto" w:fill="FFFFFF"/>
+        </w:rPr>
+        <w:t xml:space="preserve"> </w:t>
+      </w:r>
+      <w:r>
+        <w:rPr>
+          <w:rFonts w:asciiTheme="majorHAnsi" w:hAnsiTheme="majorHAnsi"/>
+          <w:b/>
+          <w:i/>
+          <w:noProof/>
+          <w:color w:val="111111"/>
+          <w:sz w:val="32"/>
+          <w:szCs w:val="32"/>
+          <w:u w:val="single" w:color="FF6600"/>
+          <w:shd w:val="clear" w:color="auto" w:fill="FFFFFF"/>
+          <w:lang w:eastAsia="fr-FR"/>
+        </w:rPr>
+        <w:drawing>
+          <wp:inline distT="0" distB="0" distL="0" distR="0">
+            <wp:extent cx="5760720" cy="177165"/>
+            <wp:effectExtent l="0" t="0" r="0" b="0"/>
+            <wp:docPr id="10" name="Image 10"/>
+            <wp:cNvGraphicFramePr>
+              <a:graphicFrameLocks xmlns:a="http://schemas.openxmlformats.org/drawingml/2006/main" noChangeAspect="1"/>
+            </wp:cNvGraphicFramePr>
+            <a:graphic xmlns:a="http://schemas.openxmlformats.org/drawingml/2006/main">
+              <a:graphicData uri="http://schemas.openxmlformats.org/drawingml/2006/picture">
+                <pic:pic xmlns:pic="http://schemas.openxmlformats.org/drawingml/2006/picture">
+                  <pic:nvPicPr>
+                    <pic:cNvPr id="10" name="Capture3.PNG"/>
+                    <pic:cNvPicPr/>
+                  </pic:nvPicPr>
+                  <pic:blipFill>
+                    <a:blip r:embed="rId12">
+                      <a:extLst>
+                        <a:ext uri="{28A0092B-C50C-407E-A947-70E740481C1C}">
+                          <a14:useLocalDpi xmlns:a14="http://schemas.microsoft.com/office/drawing/2010/main" val="0"/>
+                        </a:ext>
+                      </a:extLst>
+                    </a:blip>
+                    <a:stretch>
+                      <a:fillRect/>
+                    </a:stretch>
+                  </pic:blipFill>
+                  <pic:spPr>
+                    <a:xfrm>
+                      <a:off x="0" y="0"/>
+                      <a:ext cx="5760720" cy="177165"/>
+                    </a:xfrm>
+                    <a:prstGeom prst="rect">
+                      <a:avLst/>
+                    </a:prstGeom>
+                  </pic:spPr>
+                </pic:pic>
+              </a:graphicData>
+            </a:graphic>
+          </wp:inline>
+        </w:drawing>
+      </w:r>
+    </w:p>
+    <w:p>
+      <w:pPr>
+        <w:rPr>
+          <w:shd w:val="clear" w:color="auto" w:fill="FFFFFF"/>
+        </w:rPr>
+      </w:pPr>
+      <w:r>
+        <w:rPr>
+          <w:u w:color="FF6600"/>
+          <w:shd w:val="clear" w:color="auto" w:fill="FFFFFF"/>
+        </w:rPr>
+        <w:t xml:space="preserve"> </w:t>
+      </w:r>
+    </w:p>
+    <w:p>
+      <w:pPr>
+        <w:rPr>
+          <w:shd w:val="clear" w:color="auto" w:fill="FFFFFF"/>
+        </w:rPr>
+      </w:pPr>
+    </w:p>
+    <w:p>
+      <w:pPr>
+        <w:pStyle w:val="Paragraphedeliste"/>
+        <w:numPr>
+          <w:ilvl w:val="0"/>
+          <w:numId w:val="23"/>
+        </w:numPr>
+        <w:rPr>
+          <w:rFonts w:asciiTheme="majorHAnsi" w:hAnsiTheme="majorHAnsi"/>
+          <w:b/>
+          <w:i/>
+          <w:color w:val="111111"/>
+          <w:sz w:val="48"/>
+          <w:szCs w:val="48"/>
+          <w:u w:val="single" w:color="FF6600"/>
+          <w:shd w:val="clear" w:color="auto" w:fill="FFFFFF"/>
+        </w:rPr>
+      </w:pPr>
+      <w:r>
+        <w:rPr>
+          <w:rFonts w:asciiTheme="majorHAnsi" w:hAnsiTheme="majorHAnsi"/>
+          <w:b/>
+          <w:i/>
+          <w:color w:val="111111"/>
+          <w:sz w:val="48"/>
+          <w:szCs w:val="48"/>
+          <w:u w:val="single" w:color="FF6600"/>
+          <w:shd w:val="clear" w:color="auto" w:fill="FFFFFF"/>
+        </w:rPr>
+        <w:t>Mise en page</w:t>
+      </w:r>
+    </w:p>
+    <w:p>
+      <w:pPr>
+        <w:pStyle w:val="Paragraphedeliste"/>
+        <w:ind w:left="1440"/>
+        <w:rPr>
+          <w:rFonts w:ascii="Garamond" w:hAnsi="Garamond"/>
+          <w:color w:val="111111"/>
+          <w:sz w:val="32"/>
+          <w:szCs w:val="32"/>
+          <w:shd w:val="clear" w:color="auto" w:fill="FFFFFF"/>
+        </w:rPr>
+      </w:pPr>
+    </w:p>
+    <w:p>
+      <w:pPr>
+        <w:ind w:left="2160"/>
+        <w:rPr>
+          <w:rFonts w:ascii="Garamond" w:hAnsi="Garamond"/>
+          <w:color w:val="111111"/>
+          <w:sz w:val="32"/>
+          <w:szCs w:val="32"/>
+          <w:shd w:val="clear" w:color="auto" w:fill="FFFFFF"/>
+        </w:rPr>
+      </w:pPr>
+      <w:r>
+        <w:rPr>
+          <w:rFonts w:ascii="Garamond" w:hAnsi="Garamond"/>
+          <w:color w:val="111111"/>
+          <w:sz w:val="32"/>
+          <w:szCs w:val="32"/>
+          <w:shd w:val="clear" w:color="auto" w:fill="FFFFFF"/>
+        </w:rPr>
+        <w:t xml:space="preserve">Maintenant que j’ai appliqué le nouveau </w:t>
+      </w:r>
+      <w:r>
+        <w:rPr>
+          <w:rFonts w:ascii="Garamond" w:hAnsi="Garamond"/>
+          <w:color w:val="FF6600"/>
+          <w:sz w:val="32"/>
+          <w:szCs w:val="32"/>
+          <w:shd w:val="clear" w:color="auto" w:fill="FFFFFF"/>
+        </w:rPr>
+        <w:t>Header</w:t>
+      </w:r>
+      <w:r>
+        <w:rPr>
+          <w:rFonts w:ascii="Garamond" w:hAnsi="Garamond"/>
+          <w:color w:val="111111"/>
+          <w:sz w:val="32"/>
+          <w:szCs w:val="32"/>
+          <w:shd w:val="clear" w:color="auto" w:fill="FFFFFF"/>
+        </w:rPr>
+        <w:t xml:space="preserve"> et </w:t>
+      </w:r>
+      <w:r>
+        <w:rPr>
+          <w:rFonts w:ascii="Garamond" w:hAnsi="Garamond"/>
+          <w:color w:val="FF6600"/>
+          <w:sz w:val="32"/>
+          <w:szCs w:val="32"/>
+          <w:shd w:val="clear" w:color="auto" w:fill="FFFFFF"/>
+        </w:rPr>
+        <w:t>Footer</w:t>
+      </w:r>
+      <w:r>
+        <w:rPr>
+          <w:rFonts w:ascii="Garamond" w:hAnsi="Garamond"/>
+          <w:color w:val="111111"/>
+          <w:sz w:val="32"/>
+          <w:szCs w:val="32"/>
+          <w:shd w:val="clear" w:color="auto" w:fill="FFFFFF"/>
+        </w:rPr>
+        <w:t xml:space="preserve"> au site, je passe en</w:t>
+      </w:r>
+      <w:r>
+        <w:rPr>
+          <w:rFonts w:ascii="Garamond" w:hAnsi="Garamond"/>
+          <w:color w:val="111111"/>
+          <w:sz w:val="32"/>
+          <w:szCs w:val="32"/>
+          <w:shd w:val="clear" w:color="auto" w:fill="FFFFFF"/>
+        </w:rPr>
+        <w:t xml:space="preserve"> revu le contenu public du site</w:t>
+      </w:r>
+      <w:r>
+        <w:rPr>
+          <w:rFonts w:ascii="Garamond" w:hAnsi="Garamond"/>
+          <w:color w:val="111111"/>
+          <w:sz w:val="32"/>
+          <w:szCs w:val="32"/>
+          <w:shd w:val="clear" w:color="auto" w:fill="FFFFFF"/>
+        </w:rPr>
+        <w:t xml:space="preserve">, </w:t>
+      </w:r>
+      <w:r>
+        <w:rPr>
+          <w:rFonts w:ascii="Garamond" w:hAnsi="Garamond"/>
+          <w:color w:val="111111"/>
+          <w:sz w:val="32"/>
+          <w:szCs w:val="32"/>
+          <w:shd w:val="clear" w:color="auto" w:fill="FFFFFF"/>
+        </w:rPr>
+        <w:t xml:space="preserve">je restructure le site page par page pour y donner l’aspect visuel correspondant au nouveau </w:t>
+      </w:r>
+      <w:r>
+        <w:rPr>
+          <w:rFonts w:ascii="Garamond" w:hAnsi="Garamond"/>
+          <w:color w:val="FF6600"/>
+          <w:sz w:val="32"/>
+          <w:szCs w:val="32"/>
+          <w:shd w:val="clear" w:color="auto" w:fill="FFFFFF"/>
+        </w:rPr>
+        <w:t>Header</w:t>
+      </w:r>
+      <w:r>
+        <w:rPr>
+          <w:rFonts w:ascii="Garamond" w:hAnsi="Garamond"/>
+          <w:color w:val="111111"/>
+          <w:sz w:val="32"/>
+          <w:szCs w:val="32"/>
+          <w:shd w:val="clear" w:color="auto" w:fill="FFFFFF"/>
+        </w:rPr>
+        <w:t xml:space="preserve"> et </w:t>
+      </w:r>
+      <w:r>
+        <w:rPr>
+          <w:rFonts w:ascii="Garamond" w:hAnsi="Garamond"/>
+          <w:color w:val="FF6600"/>
+          <w:sz w:val="32"/>
+          <w:szCs w:val="32"/>
+          <w:shd w:val="clear" w:color="auto" w:fill="FFFFFF"/>
+        </w:rPr>
+        <w:t>Footer</w:t>
+      </w:r>
+      <w:r>
+        <w:rPr>
+          <w:rFonts w:ascii="Garamond" w:hAnsi="Garamond"/>
+          <w:color w:val="111111"/>
+          <w:sz w:val="32"/>
+          <w:szCs w:val="32"/>
+          <w:shd w:val="clear" w:color="auto" w:fill="FFFFFF"/>
+        </w:rPr>
+        <w:t>.</w:t>
+      </w:r>
+    </w:p>
+    <w:p>
+      <w:pPr>
+        <w:ind w:left="2160"/>
+        <w:rPr>
+          <w:rFonts w:ascii="Garamond" w:hAnsi="Garamond"/>
+          <w:color w:val="111111"/>
+          <w:sz w:val="32"/>
+          <w:szCs w:val="32"/>
+          <w:shd w:val="clear" w:color="auto" w:fill="FFFFFF"/>
+        </w:rPr>
+      </w:pPr>
+    </w:p>
+    <w:p>
+      <w:pPr>
+        <w:ind w:left="2160"/>
+        <w:rPr>
+          <w:rFonts w:ascii="Garamond" w:hAnsi="Garamond"/>
+          <w:color w:val="111111"/>
+          <w:sz w:val="32"/>
+          <w:szCs w:val="32"/>
+          <w:shd w:val="clear" w:color="auto" w:fill="FFFFFF"/>
+        </w:rPr>
+      </w:pPr>
+    </w:p>
+    <w:p>
+      <w:pPr>
+        <w:jc w:val="center"/>
+        <w:rPr>
+          <w:rFonts w:ascii="Garamond" w:hAnsi="Garamond"/>
+          <w:color w:val="111111"/>
+          <w:sz w:val="32"/>
+          <w:szCs w:val="32"/>
+          <w:shd w:val="clear" w:color="auto" w:fill="FFFFFF"/>
+        </w:rPr>
+      </w:pPr>
+      <w:r>
+        <w:rPr>
+          <w:rFonts w:ascii="Garamond" w:hAnsi="Garamond"/>
+          <w:noProof/>
+          <w:color w:val="111111"/>
+          <w:sz w:val="32"/>
+          <w:szCs w:val="32"/>
+          <w:shd w:val="clear" w:color="auto" w:fill="FFFFFF"/>
+          <w:lang w:eastAsia="fr-FR"/>
+        </w:rPr>
+        <w:drawing>
+          <wp:inline distT="0" distB="0" distL="0" distR="0">
+            <wp:extent cx="5760720" cy="3542030"/>
+            <wp:effectExtent l="0" t="0" r="0" b="1270"/>
+            <wp:docPr id="12" name="Image 12"/>
+            <wp:cNvGraphicFramePr>
+              <a:graphicFrameLocks xmlns:a="http://schemas.openxmlformats.org/drawingml/2006/main" noChangeAspect="1"/>
+            </wp:cNvGraphicFramePr>
+            <a:graphic xmlns:a="http://schemas.openxmlformats.org/drawingml/2006/main">
+              <a:graphicData uri="http://schemas.openxmlformats.org/drawingml/2006/picture">
+                <pic:pic xmlns:pic="http://schemas.openxmlformats.org/drawingml/2006/picture">
+                  <pic:nvPicPr>
+                    <pic:cNvPr id="12" name="Capture4.PNG"/>
+                    <pic:cNvPicPr/>
+                  </pic:nvPicPr>
+                  <pic:blipFill>
+                    <a:blip r:embed="rId13">
+                      <a:extLst>
+                        <a:ext uri="{28A0092B-C50C-407E-A947-70E740481C1C}">
+                          <a14:useLocalDpi xmlns:a14="http://schemas.microsoft.com/office/drawing/2010/main" val="0"/>
+                        </a:ext>
+                      </a:extLst>
+                    </a:blip>
+                    <a:stretch>
+                      <a:fillRect/>
+                    </a:stretch>
+                  </pic:blipFill>
+                  <pic:spPr>
+                    <a:xfrm>
+                      <a:off x="0" y="0"/>
+                      <a:ext cx="5760720" cy="3542030"/>
+                    </a:xfrm>
+                    <a:prstGeom prst="rect">
+                      <a:avLst/>
+                    </a:prstGeom>
+                  </pic:spPr>
+                </pic:pic>
+              </a:graphicData>
+            </a:graphic>
+          </wp:inline>
+        </w:drawing>
+      </w:r>
+    </w:p>
+    <w:p>
+      <w:pPr>
+        <w:rPr>
+          <w:shd w:val="clear" w:color="auto" w:fill="FFFFFF"/>
+        </w:rPr>
+      </w:pPr>
+      <w:r>
+        <w:rPr>
+          <w:noProof/>
+          <w:shd w:val="clear" w:color="auto" w:fill="FFFFFF"/>
+          <w:lang w:eastAsia="fr-FR"/>
+        </w:rPr>
+        <w:drawing>
+          <wp:inline distT="0" distB="0" distL="0" distR="0">
+            <wp:extent cx="5760720" cy="177165"/>
+            <wp:effectExtent l="0" t="0" r="0" b="0"/>
+            <wp:docPr id="13" name="Image 13"/>
+            <wp:cNvGraphicFramePr>
+              <a:graphicFrameLocks xmlns:a="http://schemas.openxmlformats.org/drawingml/2006/main" noChangeAspect="1"/>
+            </wp:cNvGraphicFramePr>
+            <a:graphic xmlns:a="http://schemas.openxmlformats.org/drawingml/2006/main">
+              <a:graphicData uri="http://schemas.openxmlformats.org/drawingml/2006/picture">
+                <pic:pic xmlns:pic="http://schemas.openxmlformats.org/drawingml/2006/picture">
+                  <pic:nvPicPr>
+                    <pic:cNvPr id="13" name="Capture3.PNG"/>
+                    <pic:cNvPicPr/>
+                  </pic:nvPicPr>
+                  <pic:blipFill>
+                    <a:blip r:embed="rId12">
+                      <a:extLst>
+                        <a:ext uri="{28A0092B-C50C-407E-A947-70E740481C1C}">
+                          <a14:useLocalDpi xmlns:a14="http://schemas.microsoft.com/office/drawing/2010/main" val="0"/>
+                        </a:ext>
+                      </a:extLst>
+                    </a:blip>
+                    <a:stretch>
+                      <a:fillRect/>
+                    </a:stretch>
+                  </pic:blipFill>
+                  <pic:spPr>
+                    <a:xfrm>
+                      <a:off x="0" y="0"/>
+                      <a:ext cx="5760720" cy="177165"/>
+                    </a:xfrm>
+                    <a:prstGeom prst="rect">
+                      <a:avLst/>
+                    </a:prstGeom>
+                  </pic:spPr>
+                </pic:pic>
+              </a:graphicData>
+            </a:graphic>
+          </wp:inline>
+        </w:drawing>
+      </w:r>
+    </w:p>
+    <w:p>
+      <w:pPr>
+        <w:rPr>
+          <w:shd w:val="clear" w:color="auto" w:fill="FFFFFF"/>
+        </w:rPr>
+      </w:pPr>
+    </w:p>
+    <w:p>
+      <w:pPr>
+        <w:rPr>
+          <w:shd w:val="clear" w:color="auto" w:fill="FFFFFF"/>
+        </w:rPr>
+      </w:pPr>
+    </w:p>
+    <w:p>
+      <w:pPr>
+        <w:rPr>
+          <w:shd w:val="clear" w:color="auto" w:fill="FFFFFF"/>
+        </w:rPr>
+      </w:pPr>
+    </w:p>
+    <w:p>
+      <w:pPr>
+        <w:rPr>
+          <w:shd w:val="clear" w:color="auto" w:fill="FFFFFF"/>
+        </w:rPr>
+      </w:pPr>
+    </w:p>
+    <w:p>
+      <w:pPr>
+        <w:rPr>
+          <w:shd w:val="clear" w:color="auto" w:fill="FFFFFF"/>
+        </w:rPr>
+      </w:pPr>
+    </w:p>
+    <w:p>
+      <w:pPr>
+        <w:pStyle w:val="Paragraphedeliste"/>
+        <w:numPr>
+          <w:ilvl w:val="0"/>
+          <w:numId w:val="23"/>
+        </w:numPr>
+        <w:rPr>
+          <w:rFonts w:asciiTheme="majorHAnsi" w:hAnsiTheme="majorHAnsi"/>
+          <w:b/>
+          <w:i/>
+          <w:color w:val="111111"/>
+          <w:sz w:val="48"/>
+          <w:szCs w:val="48"/>
+          <w:u w:val="single" w:color="FF6600"/>
+          <w:shd w:val="clear" w:color="auto" w:fill="FFFFFF"/>
+        </w:rPr>
+      </w:pPr>
+      <w:r>
+        <w:rPr>
+          <w:rFonts w:asciiTheme="majorHAnsi" w:hAnsiTheme="majorHAnsi"/>
+          <w:b/>
+          <w:i/>
+          <w:color w:val="111111"/>
+          <w:sz w:val="48"/>
+          <w:szCs w:val="48"/>
+          <w:u w:val="single" w:color="FF6600"/>
+          <w:shd w:val="clear" w:color="auto" w:fill="FFFFFF"/>
+        </w:rPr>
+        <w:lastRenderedPageBreak/>
+        <w:t>Documents téléchargeables</w:t>
+      </w:r>
+    </w:p>
+    <w:p>
+      <w:pPr>
+        <w:pStyle w:val="Paragraphedeliste"/>
+        <w:ind w:left="1440"/>
+        <w:rPr>
+          <w:rFonts w:ascii="Garamond" w:hAnsi="Garamond"/>
+          <w:color w:val="111111"/>
+          <w:sz w:val="32"/>
+          <w:szCs w:val="32"/>
+          <w:shd w:val="clear" w:color="auto" w:fill="FFFFFF"/>
+        </w:rPr>
+      </w:pPr>
+    </w:p>
+    <w:p>
+      <w:pPr>
+        <w:ind w:left="2160"/>
+        <w:rPr>
+          <w:rFonts w:ascii="Garamond" w:hAnsi="Garamond"/>
+          <w:color w:val="111111"/>
+          <w:sz w:val="32"/>
+          <w:szCs w:val="32"/>
+          <w:shd w:val="clear" w:color="auto" w:fill="FFFFFF"/>
+        </w:rPr>
+      </w:pPr>
+      <w:r>
+        <w:rPr>
+          <w:rFonts w:ascii="Garamond" w:hAnsi="Garamond"/>
+          <w:color w:val="111111"/>
+          <w:sz w:val="32"/>
+          <w:szCs w:val="32"/>
+          <w:shd w:val="clear" w:color="auto" w:fill="FFFFFF"/>
+        </w:rPr>
+        <w:t xml:space="preserve">Le club organise plusieurs événements au court de l’année, il était donc important de créer un </w:t>
+      </w:r>
+      <w:r>
+        <w:rPr>
+          <w:rFonts w:ascii="Garamond" w:hAnsi="Garamond"/>
+          <w:color w:val="FF6600"/>
+          <w:sz w:val="32"/>
+          <w:szCs w:val="32"/>
+          <w:shd w:val="clear" w:color="auto" w:fill="FFFFFF"/>
+        </w:rPr>
+        <w:t xml:space="preserve">drop down </w:t>
+      </w:r>
+      <w:r>
+        <w:rPr>
+          <w:rFonts w:ascii="Garamond" w:hAnsi="Garamond"/>
+          <w:color w:val="111111"/>
+          <w:sz w:val="32"/>
+          <w:szCs w:val="32"/>
+          <w:shd w:val="clear" w:color="auto" w:fill="FFFFFF"/>
+        </w:rPr>
+        <w:t xml:space="preserve">dédié à leur activité. </w:t>
+      </w:r>
+    </w:p>
+    <w:p>
+      <w:pPr>
+        <w:rPr>
+          <w:rFonts w:ascii="Garamond" w:hAnsi="Garamond"/>
+          <w:color w:val="111111"/>
+          <w:sz w:val="18"/>
+          <w:szCs w:val="18"/>
+          <w:shd w:val="clear" w:color="auto" w:fill="FFFFFF"/>
+        </w:rPr>
+      </w:pPr>
+    </w:p>
+    <w:p>
+      <w:pPr>
+        <w:rPr>
+          <w:rFonts w:ascii="Garamond" w:hAnsi="Garamond"/>
+          <w:color w:val="111111"/>
+          <w:sz w:val="32"/>
+          <w:szCs w:val="32"/>
+          <w:shd w:val="clear" w:color="auto" w:fill="FFFFFF"/>
+        </w:rPr>
+      </w:pPr>
+      <w:r>
+        <w:rPr>
+          <w:rFonts w:ascii="Garamond" w:hAnsi="Garamond"/>
+          <w:color w:val="111111"/>
+          <w:sz w:val="32"/>
+          <w:szCs w:val="32"/>
+          <w:shd w:val="clear" w:color="auto" w:fill="FFFFFF"/>
+        </w:rPr>
+        <w:t xml:space="preserve">          </w:t>
+      </w:r>
+      <w:r>
+        <w:rPr>
+          <w:rFonts w:ascii="Garamond" w:hAnsi="Garamond"/>
+          <w:noProof/>
+          <w:color w:val="111111"/>
+          <w:sz w:val="32"/>
+          <w:szCs w:val="32"/>
+          <w:shd w:val="clear" w:color="auto" w:fill="FFFFFF"/>
+          <w:lang w:eastAsia="fr-FR"/>
+        </w:rPr>
+        <w:drawing>
+          <wp:inline distT="0" distB="0" distL="0" distR="0">
+            <wp:extent cx="5113020" cy="1451610"/>
+            <wp:effectExtent l="0" t="0" r="0" b="0"/>
+            <wp:docPr id="15" name="Image 15"/>
+            <wp:cNvGraphicFramePr>
+              <a:graphicFrameLocks xmlns:a="http://schemas.openxmlformats.org/drawingml/2006/main" noChangeAspect="1"/>
+            </wp:cNvGraphicFramePr>
+            <a:graphic xmlns:a="http://schemas.openxmlformats.org/drawingml/2006/main">
+              <a:graphicData uri="http://schemas.openxmlformats.org/drawingml/2006/picture">
+                <pic:pic xmlns:pic="http://schemas.openxmlformats.org/drawingml/2006/picture">
+                  <pic:nvPicPr>
+                    <pic:cNvPr id="15" name="Capture7.PNG"/>
+                    <pic:cNvPicPr/>
+                  </pic:nvPicPr>
+                  <pic:blipFill>
+                    <a:blip r:embed="rId14">
+                      <a:extLst>
+                        <a:ext uri="{28A0092B-C50C-407E-A947-70E740481C1C}">
+                          <a14:useLocalDpi xmlns:a14="http://schemas.microsoft.com/office/drawing/2010/main" val="0"/>
+                        </a:ext>
+                      </a:extLst>
+                    </a:blip>
+                    <a:stretch>
+                      <a:fillRect/>
+                    </a:stretch>
+                  </pic:blipFill>
+                  <pic:spPr>
+                    <a:xfrm>
+                      <a:off x="0" y="0"/>
+                      <a:ext cx="5113020" cy="1451610"/>
+                    </a:xfrm>
+                    <a:prstGeom prst="rect">
+                      <a:avLst/>
+                    </a:prstGeom>
+                  </pic:spPr>
+                </pic:pic>
+              </a:graphicData>
+            </a:graphic>
+          </wp:inline>
+        </w:drawing>
+      </w:r>
+    </w:p>
+    <w:p>
+      <w:pPr>
+        <w:pStyle w:val="Paragraphedeliste"/>
+        <w:ind w:left="1440"/>
+        <w:rPr>
+          <w:rFonts w:ascii="Garamond" w:hAnsi="Garamond"/>
+          <w:color w:val="111111"/>
+          <w:sz w:val="32"/>
+          <w:szCs w:val="32"/>
+          <w:shd w:val="clear" w:color="auto" w:fill="FFFFFF"/>
+        </w:rPr>
+      </w:pPr>
+    </w:p>
+    <w:p>
+      <w:pPr>
+        <w:ind w:left="2160"/>
+        <w:rPr>
+          <w:rFonts w:ascii="Garamond" w:hAnsi="Garamond"/>
+          <w:color w:val="111111"/>
+          <w:sz w:val="32"/>
+          <w:szCs w:val="32"/>
+          <w:shd w:val="clear" w:color="auto" w:fill="FFFFFF"/>
+        </w:rPr>
+      </w:pPr>
+      <w:r>
+        <w:rPr>
+          <w:rFonts w:ascii="Garamond" w:hAnsi="Garamond"/>
+          <w:color w:val="111111"/>
+          <w:sz w:val="32"/>
+          <w:szCs w:val="32"/>
+          <w:shd w:val="clear" w:color="auto" w:fill="FFFFFF"/>
+        </w:rPr>
+        <w:t>Pour certaine activité tel que le très réputé ‘’</w:t>
+      </w:r>
+      <w:r>
+        <w:rPr>
+          <w:rFonts w:ascii="Garamond" w:hAnsi="Garamond"/>
+          <w:color w:val="FF6600"/>
+          <w:sz w:val="32"/>
+          <w:szCs w:val="32"/>
+          <w:shd w:val="clear" w:color="auto" w:fill="FFFFFF"/>
+        </w:rPr>
+        <w:t>Raid des Salamandres</w:t>
+      </w:r>
+      <w:r>
+        <w:rPr>
+          <w:rFonts w:ascii="Garamond" w:hAnsi="Garamond"/>
+          <w:color w:val="111111"/>
+          <w:sz w:val="32"/>
+          <w:szCs w:val="32"/>
+          <w:shd w:val="clear" w:color="auto" w:fill="FFFFFF"/>
+        </w:rPr>
+        <w:t>’’, le club doit fournir un règlement d’épreuve, formulaire d’inscription au personnes qui souhaite participer ainsi que les résultats de chaque Raid et galeries photos. J’</w:t>
+      </w:r>
+      <w:r>
+        <w:rPr>
+          <w:rFonts w:ascii="Garamond" w:hAnsi="Garamond"/>
+          <w:color w:val="111111"/>
+          <w:sz w:val="32"/>
+          <w:szCs w:val="32"/>
+          <w:shd w:val="clear" w:color="auto" w:fill="FFFFFF"/>
+        </w:rPr>
+        <w:t xml:space="preserve">ai donc utilisé la galerie média </w:t>
+      </w:r>
+      <w:r>
+        <w:rPr>
+          <w:rFonts w:ascii="Garamond" w:hAnsi="Garamond"/>
+          <w:color w:val="FF6600"/>
+          <w:sz w:val="32"/>
+          <w:szCs w:val="32"/>
+          <w:shd w:val="clear" w:color="auto" w:fill="FFFFFF"/>
+        </w:rPr>
+        <w:t>WordPress</w:t>
+      </w:r>
+      <w:r>
+        <w:rPr>
+          <w:rFonts w:ascii="Garamond" w:hAnsi="Garamond"/>
+          <w:color w:val="111111"/>
+          <w:sz w:val="32"/>
+          <w:szCs w:val="32"/>
+          <w:shd w:val="clear" w:color="auto" w:fill="FFFFFF"/>
+        </w:rPr>
+        <w:t xml:space="preserve"> pour y télécharger et enregistré tous les documents en format PDF. </w:t>
+      </w:r>
+    </w:p>
+    <w:p>
+      <w:pPr>
+        <w:pStyle w:val="Paragraphedeliste"/>
+        <w:ind w:left="1440"/>
+        <w:rPr>
+          <w:b/>
+          <w:i/>
+          <w:sz w:val="16"/>
+          <w:szCs w:val="16"/>
+          <w:u w:val="single" w:color="FF6600"/>
+          <w:shd w:val="clear" w:color="auto" w:fill="FFFFFF"/>
+        </w:rPr>
+      </w:pPr>
+    </w:p>
+    <w:p>
+      <w:pPr>
+        <w:rPr>
+          <w:b/>
+          <w:i/>
+          <w:sz w:val="48"/>
+          <w:szCs w:val="48"/>
+          <w:u w:val="single" w:color="FF6600"/>
+          <w:shd w:val="clear" w:color="auto" w:fill="FFFFFF"/>
+        </w:rPr>
+      </w:pPr>
+      <w:r>
+        <w:rPr>
+          <w:noProof/>
+          <w:u w:color="FF6600"/>
+          <w:shd w:val="clear" w:color="auto" w:fill="FFFFFF"/>
+          <w:lang w:eastAsia="fr-FR"/>
+        </w:rPr>
+        <w:drawing>
+          <wp:inline distT="0" distB="0" distL="0" distR="0">
+            <wp:extent cx="5760720" cy="2181225"/>
+            <wp:effectExtent l="0" t="0" r="0" b="9525"/>
+            <wp:docPr id="16" name="Image 16"/>
+            <wp:cNvGraphicFramePr>
+              <a:graphicFrameLocks xmlns:a="http://schemas.openxmlformats.org/drawingml/2006/main" noChangeAspect="1"/>
+            </wp:cNvGraphicFramePr>
+            <a:graphic xmlns:a="http://schemas.openxmlformats.org/drawingml/2006/main">
+              <a:graphicData uri="http://schemas.openxmlformats.org/drawingml/2006/picture">
+                <pic:pic xmlns:pic="http://schemas.openxmlformats.org/drawingml/2006/picture">
+                  <pic:nvPicPr>
+                    <pic:cNvPr id="16" name="Capture8.PNG"/>
+                    <pic:cNvPicPr/>
+                  </pic:nvPicPr>
+                  <pic:blipFill>
+                    <a:blip r:embed="rId15" cstate="print">
+                      <a:extLst>
+                        <a:ext uri="{28A0092B-C50C-407E-A947-70E740481C1C}">
+                          <a14:useLocalDpi xmlns:a14="http://schemas.microsoft.com/office/drawing/2010/main" val="0"/>
+                        </a:ext>
+                      </a:extLst>
+                    </a:blip>
+                    <a:stretch>
+                      <a:fillRect/>
+                    </a:stretch>
+                  </pic:blipFill>
+                  <pic:spPr>
+                    <a:xfrm>
+                      <a:off x="0" y="0"/>
+                      <a:ext cx="5760720" cy="2181225"/>
+                    </a:xfrm>
+                    <a:prstGeom prst="rect">
+                      <a:avLst/>
+                    </a:prstGeom>
+                  </pic:spPr>
+                </pic:pic>
+              </a:graphicData>
+            </a:graphic>
+          </wp:inline>
+        </w:drawing>
+      </w:r>
+    </w:p>
+    <w:p>
+      <w:pPr>
+        <w:ind w:left="2160"/>
+        <w:rPr>
+          <w:rFonts w:ascii="Garamond" w:hAnsi="Garamond"/>
+          <w:color w:val="111111"/>
+          <w:sz w:val="32"/>
+          <w:szCs w:val="32"/>
+          <w:shd w:val="clear" w:color="auto" w:fill="FFFFFF"/>
+        </w:rPr>
+      </w:pPr>
+    </w:p>
+    <w:p>
+      <w:pPr>
+        <w:ind w:left="2160"/>
+        <w:rPr>
+          <w:rFonts w:ascii="Garamond" w:hAnsi="Garamond"/>
+          <w:color w:val="111111"/>
+          <w:sz w:val="32"/>
+          <w:szCs w:val="32"/>
+          <w:shd w:val="clear" w:color="auto" w:fill="FFFFFF"/>
+        </w:rPr>
+      </w:pPr>
+      <w:r>
+        <w:rPr>
+          <w:rFonts w:ascii="Garamond" w:hAnsi="Garamond"/>
+          <w:color w:val="111111"/>
+          <w:sz w:val="32"/>
+          <w:szCs w:val="32"/>
+          <w:shd w:val="clear" w:color="auto" w:fill="FFFFFF"/>
+        </w:rPr>
+        <w:t xml:space="preserve">L’étape suivante est donc de </w:t>
+      </w:r>
+      <w:r>
+        <w:rPr>
+          <w:rFonts w:ascii="Garamond" w:hAnsi="Garamond"/>
+          <w:color w:val="111111"/>
+          <w:sz w:val="32"/>
+          <w:szCs w:val="32"/>
+          <w:shd w:val="clear" w:color="auto" w:fill="FFFFFF"/>
+        </w:rPr>
+        <w:t xml:space="preserve">mettre en ligne les documents que je viens d’ajouter à la galerie média. Sur la page dédiée au </w:t>
+      </w:r>
+      <w:r>
+        <w:rPr>
+          <w:rFonts w:ascii="Garamond" w:hAnsi="Garamond"/>
+          <w:color w:val="FF6600"/>
+          <w:sz w:val="32"/>
+          <w:szCs w:val="32"/>
+          <w:shd w:val="clear" w:color="auto" w:fill="FFFFFF"/>
+        </w:rPr>
+        <w:t xml:space="preserve">Raid des Salamandres </w:t>
+      </w:r>
+      <w:r>
+        <w:rPr>
+          <w:rFonts w:ascii="Garamond" w:hAnsi="Garamond"/>
+          <w:color w:val="111111"/>
+          <w:sz w:val="32"/>
+          <w:szCs w:val="32"/>
+          <w:shd w:val="clear" w:color="auto" w:fill="FFFFFF"/>
+        </w:rPr>
+        <w:t xml:space="preserve">j’ai donc créer des lien hypertexte qui ouvrent les PDF correspondant au documents indiquer. </w:t>
+      </w:r>
+    </w:p>
+    <w:p>
+      <w:pPr>
+        <w:rPr>
+          <w:b/>
+          <w:i/>
+          <w:sz w:val="32"/>
+          <w:szCs w:val="32"/>
+          <w:u w:val="single" w:color="FF6600"/>
+          <w:shd w:val="clear" w:color="auto" w:fill="FFFFFF"/>
+        </w:rPr>
+      </w:pPr>
+    </w:p>
+    <w:p>
+      <w:pPr>
+        <w:rPr>
+          <w:i/>
+          <w:sz w:val="32"/>
+          <w:szCs w:val="32"/>
+          <w:shd w:val="clear" w:color="auto" w:fill="FFFFFF"/>
+        </w:rPr>
+      </w:pPr>
+      <w:r>
+        <w:rPr>
+          <w:i/>
+          <w:sz w:val="32"/>
+          <w:szCs w:val="32"/>
+          <w:shd w:val="clear" w:color="auto" w:fill="FFFFFF"/>
+        </w:rPr>
+        <w:t xml:space="preserve">Interface Administrateur ↓ </w:t>
+      </w:r>
+    </w:p>
+    <w:p>
+      <w:pPr>
+        <w:rPr>
+          <w:b/>
+          <w:i/>
+          <w:sz w:val="48"/>
+          <w:szCs w:val="48"/>
+          <w:u w:val="single" w:color="FF6600"/>
+          <w:shd w:val="clear" w:color="auto" w:fill="FFFFFF"/>
+        </w:rPr>
+      </w:pPr>
+      <w:r>
+        <w:rPr>
+          <w:b/>
+          <w:i/>
+          <w:noProof/>
+          <w:sz w:val="48"/>
+          <w:szCs w:val="48"/>
+          <w:u w:val="single" w:color="FF6600"/>
+          <w:shd w:val="clear" w:color="auto" w:fill="FFFFFF"/>
+          <w:lang w:eastAsia="fr-FR"/>
+        </w:rPr>
+        <w:drawing>
+          <wp:inline distT="0" distB="0" distL="0" distR="0">
+            <wp:extent cx="5760720" cy="2126615"/>
+            <wp:effectExtent l="0" t="0" r="0" b="6985"/>
+            <wp:docPr id="20" name="Image 20"/>
+            <wp:cNvGraphicFramePr>
+              <a:graphicFrameLocks xmlns:a="http://schemas.openxmlformats.org/drawingml/2006/main" noChangeAspect="1"/>
+            </wp:cNvGraphicFramePr>
+            <a:graphic xmlns:a="http://schemas.openxmlformats.org/drawingml/2006/main">
+              <a:graphicData uri="http://schemas.openxmlformats.org/drawingml/2006/picture">
+                <pic:pic xmlns:pic="http://schemas.openxmlformats.org/drawingml/2006/picture">
+                  <pic:nvPicPr>
+                    <pic:cNvPr id="20" name="Captre.PNG"/>
+                    <pic:cNvPicPr/>
+                  </pic:nvPicPr>
+                  <pic:blipFill>
+                    <a:blip r:embed="rId16">
+                      <a:extLst>
+                        <a:ext uri="{28A0092B-C50C-407E-A947-70E740481C1C}">
+                          <a14:useLocalDpi xmlns:a14="http://schemas.microsoft.com/office/drawing/2010/main" val="0"/>
+                        </a:ext>
+                      </a:extLst>
+                    </a:blip>
+                    <a:stretch>
+                      <a:fillRect/>
+                    </a:stretch>
+                  </pic:blipFill>
+                  <pic:spPr>
+                    <a:xfrm>
+                      <a:off x="0" y="0"/>
+                      <a:ext cx="5760720" cy="2126615"/>
+                    </a:xfrm>
+                    <a:prstGeom prst="rect">
+                      <a:avLst/>
+                    </a:prstGeom>
+                  </pic:spPr>
+                </pic:pic>
+              </a:graphicData>
+            </a:graphic>
+          </wp:inline>
+        </w:drawing>
+      </w:r>
+    </w:p>
+    <w:p>
+      <w:pPr>
+        <w:rPr>
+          <w:i/>
+          <w:sz w:val="32"/>
+          <w:szCs w:val="32"/>
+          <w:shd w:val="clear" w:color="auto" w:fill="FFFFFF"/>
+        </w:rPr>
+      </w:pPr>
+      <w:r>
+        <w:rPr>
+          <w:i/>
+          <w:sz w:val="32"/>
+          <w:szCs w:val="32"/>
+          <w:shd w:val="clear" w:color="auto" w:fill="FFFFFF"/>
+        </w:rPr>
+        <w:t xml:space="preserve">Interface Utilisateur </w:t>
+      </w:r>
+      <w:r>
+        <w:rPr>
+          <w:i/>
+          <w:sz w:val="32"/>
+          <w:szCs w:val="32"/>
+          <w:shd w:val="clear" w:color="auto" w:fill="FFFFFF"/>
+        </w:rPr>
+        <w:t>↓</w:t>
+      </w:r>
+    </w:p>
+    <w:p>
+      <w:pPr>
+        <w:rPr>
+          <w:b/>
+          <w:i/>
+          <w:sz w:val="48"/>
+          <w:szCs w:val="48"/>
+          <w:u w:val="single" w:color="FF6600"/>
+          <w:shd w:val="clear" w:color="auto" w:fill="FFFFFF"/>
+        </w:rPr>
+      </w:pPr>
+      <w:r>
+        <w:rPr>
+          <w:b/>
+          <w:i/>
+          <w:noProof/>
+          <w:sz w:val="48"/>
+          <w:szCs w:val="48"/>
+          <w:u w:val="single" w:color="FF6600"/>
+          <w:shd w:val="clear" w:color="auto" w:fill="FFFFFF"/>
+          <w:lang w:eastAsia="fr-FR"/>
+        </w:rPr>
+        <w:drawing>
+          <wp:inline distT="0" distB="0" distL="0" distR="0">
+            <wp:extent cx="5760720" cy="2755265"/>
+            <wp:effectExtent l="0" t="0" r="0" b="6985"/>
+            <wp:docPr id="17" name="Image 17"/>
+            <wp:cNvGraphicFramePr>
+              <a:graphicFrameLocks xmlns:a="http://schemas.openxmlformats.org/drawingml/2006/main" noChangeAspect="1"/>
+            </wp:cNvGraphicFramePr>
+            <a:graphic xmlns:a="http://schemas.openxmlformats.org/drawingml/2006/main">
+              <a:graphicData uri="http://schemas.openxmlformats.org/drawingml/2006/picture">
+                <pic:pic xmlns:pic="http://schemas.openxmlformats.org/drawingml/2006/picture">
+                  <pic:nvPicPr>
+                    <pic:cNvPr id="17" name="Capture10.PNG"/>
+                    <pic:cNvPicPr/>
+                  </pic:nvPicPr>
+                  <pic:blipFill>
+                    <a:blip r:embed="rId17">
+                      <a:extLst>
+                        <a:ext uri="{28A0092B-C50C-407E-A947-70E740481C1C}">
+                          <a14:useLocalDpi xmlns:a14="http://schemas.microsoft.com/office/drawing/2010/main" val="0"/>
+                        </a:ext>
+                      </a:extLst>
+                    </a:blip>
+                    <a:stretch>
+                      <a:fillRect/>
+                    </a:stretch>
+                  </pic:blipFill>
+                  <pic:spPr>
+                    <a:xfrm>
+                      <a:off x="0" y="0"/>
+                      <a:ext cx="5760720" cy="2755265"/>
+                    </a:xfrm>
+                    <a:prstGeom prst="rect">
+                      <a:avLst/>
+                    </a:prstGeom>
+                  </pic:spPr>
+                </pic:pic>
+              </a:graphicData>
+            </a:graphic>
+          </wp:inline>
+        </w:drawing>
+      </w:r>
+    </w:p>
+    <w:p>
+      <w:pPr>
+        <w:rPr>
+          <w:b/>
+          <w:i/>
+          <w:sz w:val="48"/>
+          <w:szCs w:val="48"/>
+          <w:u w:val="single" w:color="FF6600"/>
+          <w:shd w:val="clear" w:color="auto" w:fill="FFFFFF"/>
+        </w:rPr>
+      </w:pPr>
+    </w:p>
+    <w:p>
+      <w:pPr>
+        <w:rPr>
+          <w:b/>
+          <w:i/>
+          <w:sz w:val="48"/>
+          <w:szCs w:val="48"/>
+          <w:u w:val="single" w:color="FF6600"/>
+          <w:shd w:val="clear" w:color="auto" w:fill="FFFFFF"/>
+        </w:rPr>
+      </w:pPr>
+    </w:p>
+    <w:p>
+      <w:pPr>
+        <w:pStyle w:val="Paragraphedeliste"/>
+        <w:numPr>
+          <w:ilvl w:val="0"/>
+          <w:numId w:val="23"/>
+        </w:numPr>
+        <w:rPr>
+          <w:rFonts w:asciiTheme="majorHAnsi" w:hAnsiTheme="majorHAnsi"/>
+          <w:b/>
+          <w:i/>
+          <w:color w:val="111111"/>
+          <w:sz w:val="48"/>
+          <w:szCs w:val="48"/>
+          <w:u w:val="single" w:color="FF6600"/>
+          <w:shd w:val="clear" w:color="auto" w:fill="FFFFFF"/>
+        </w:rPr>
+      </w:pPr>
+      <w:r>
+        <w:rPr>
+          <w:rFonts w:asciiTheme="majorHAnsi" w:hAnsiTheme="majorHAnsi"/>
+          <w:b/>
+          <w:i/>
+          <w:color w:val="111111"/>
+          <w:sz w:val="48"/>
+          <w:szCs w:val="48"/>
+          <w:u w:val="single" w:color="FF6600"/>
+          <w:shd w:val="clear" w:color="auto" w:fill="FFFFFF"/>
+        </w:rPr>
+        <w:t>Galerie photo</w:t>
+      </w:r>
+    </w:p>
+    <w:p>
+      <w:pPr>
+        <w:pStyle w:val="Paragraphedeliste"/>
+        <w:ind w:left="1440"/>
+        <w:rPr>
+          <w:rFonts w:ascii="Garamond" w:hAnsi="Garamond"/>
+          <w:color w:val="111111"/>
+          <w:sz w:val="32"/>
+          <w:szCs w:val="32"/>
+          <w:shd w:val="clear" w:color="auto" w:fill="FFFFFF"/>
+        </w:rPr>
+      </w:pPr>
+    </w:p>
+    <w:p>
+      <w:pPr>
+        <w:ind w:left="2160"/>
+        <w:rPr>
+          <w:rFonts w:ascii="Garamond" w:hAnsi="Garamond"/>
+          <w:color w:val="111111"/>
+          <w:sz w:val="32"/>
+          <w:szCs w:val="32"/>
+          <w:shd w:val="clear" w:color="auto" w:fill="FFFFFF"/>
+        </w:rPr>
+      </w:pPr>
+      <w:r>
+        <w:rPr>
+          <w:rFonts w:ascii="Garamond" w:hAnsi="Garamond"/>
+          <w:color w:val="111111"/>
+          <w:sz w:val="32"/>
+          <w:szCs w:val="32"/>
+          <w:shd w:val="clear" w:color="auto" w:fill="FFFFFF"/>
+        </w:rPr>
+        <w:t xml:space="preserve">Pour les galeries photos des événements, le club utilise </w:t>
+      </w:r>
+      <w:r>
+        <w:rPr>
+          <w:rFonts w:ascii="Garamond" w:hAnsi="Garamond"/>
+          <w:color w:val="FF6600"/>
+          <w:sz w:val="32"/>
+          <w:szCs w:val="32"/>
+          <w:shd w:val="clear" w:color="auto" w:fill="FFFFFF"/>
+        </w:rPr>
+        <w:t>Google Photos</w:t>
+      </w:r>
+      <w:r>
+        <w:rPr>
+          <w:rFonts w:ascii="Garamond" w:hAnsi="Garamond"/>
+          <w:color w:val="111111"/>
+          <w:sz w:val="32"/>
+          <w:szCs w:val="32"/>
+          <w:shd w:val="clear" w:color="auto" w:fill="FFFFFF"/>
+        </w:rPr>
+        <w:t xml:space="preserve">. J’ai tous simplement copié l’adresse des différentes galeries pour les ajoutés à la page par le biais de lien hypertexte. </w:t>
+      </w:r>
+    </w:p>
+    <w:p>
+      <w:pPr>
+        <w:ind w:left="2160"/>
+        <w:rPr>
+          <w:rFonts w:ascii="Garamond" w:hAnsi="Garamond"/>
+          <w:color w:val="111111"/>
+          <w:sz w:val="32"/>
+          <w:szCs w:val="32"/>
+          <w:shd w:val="clear" w:color="auto" w:fill="FFFFFF"/>
+        </w:rPr>
+      </w:pPr>
+    </w:p>
+    <w:p>
+      <w:pPr>
+        <w:ind w:left="2160"/>
+        <w:rPr>
+          <w:rFonts w:ascii="Garamond" w:hAnsi="Garamond"/>
+          <w:color w:val="111111"/>
+          <w:sz w:val="32"/>
+          <w:szCs w:val="32"/>
+          <w:shd w:val="clear" w:color="auto" w:fill="FFFFFF"/>
+        </w:rPr>
+      </w:pPr>
+    </w:p>
+    <w:p>
+      <w:pPr>
+        <w:rPr>
+          <w:rFonts w:ascii="Garamond" w:hAnsi="Garamond"/>
+          <w:color w:val="111111"/>
+          <w:sz w:val="32"/>
+          <w:szCs w:val="32"/>
+          <w:shd w:val="clear" w:color="auto" w:fill="FFFFFF"/>
+        </w:rPr>
+      </w:pPr>
+      <w:r>
+        <w:rPr>
+          <w:rFonts w:ascii="Garamond" w:hAnsi="Garamond"/>
+          <w:noProof/>
+          <w:color w:val="111111"/>
+          <w:sz w:val="32"/>
+          <w:szCs w:val="32"/>
+          <w:shd w:val="clear" w:color="auto" w:fill="FFFFFF"/>
+          <w:lang w:eastAsia="fr-FR"/>
+        </w:rPr>
+        <w:drawing>
+          <wp:inline distT="0" distB="0" distL="0" distR="0">
+            <wp:extent cx="5760720" cy="4602480"/>
+            <wp:effectExtent l="0" t="0" r="0" b="7620"/>
+            <wp:docPr id="19" name="Image 19"/>
+            <wp:cNvGraphicFramePr>
+              <a:graphicFrameLocks xmlns:a="http://schemas.openxmlformats.org/drawingml/2006/main" noChangeAspect="1"/>
+            </wp:cNvGraphicFramePr>
+            <a:graphic xmlns:a="http://schemas.openxmlformats.org/drawingml/2006/main">
+              <a:graphicData uri="http://schemas.openxmlformats.org/drawingml/2006/picture">
+                <pic:pic xmlns:pic="http://schemas.openxmlformats.org/drawingml/2006/picture">
+                  <pic:nvPicPr>
+                    <pic:cNvPr id="19" name="Capture12.PNG"/>
+                    <pic:cNvPicPr/>
+                  </pic:nvPicPr>
+                  <pic:blipFill>
+                    <a:blip r:embed="rId18">
+                      <a:extLst>
+                        <a:ext uri="{28A0092B-C50C-407E-A947-70E740481C1C}">
+                          <a14:useLocalDpi xmlns:a14="http://schemas.microsoft.com/office/drawing/2010/main" val="0"/>
+                        </a:ext>
+                      </a:extLst>
+                    </a:blip>
+                    <a:stretch>
+                      <a:fillRect/>
+                    </a:stretch>
+                  </pic:blipFill>
+                  <pic:spPr>
+                    <a:xfrm>
+                      <a:off x="0" y="0"/>
+                      <a:ext cx="5760720" cy="4602480"/>
+                    </a:xfrm>
+                    <a:prstGeom prst="rect">
+                      <a:avLst/>
+                    </a:prstGeom>
+                  </pic:spPr>
+                </pic:pic>
+              </a:graphicData>
+            </a:graphic>
+          </wp:inline>
+        </w:drawing>
+      </w:r>
+    </w:p>
+    <w:p>
+      <w:pPr>
+        <w:pStyle w:val="Paragraphedeliste"/>
+        <w:ind w:left="1440"/>
+        <w:rPr>
+          <w:rFonts w:ascii="Garamond" w:hAnsi="Garamond"/>
+          <w:color w:val="111111"/>
+          <w:sz w:val="32"/>
+          <w:szCs w:val="32"/>
+          <w:shd w:val="clear" w:color="auto" w:fill="FFFFFF"/>
+        </w:rPr>
+      </w:pPr>
+    </w:p>
+    <w:p>
+      <w:pPr>
+        <w:pStyle w:val="Paragraphedeliste"/>
+        <w:ind w:left="1440"/>
+        <w:rPr>
+          <w:rFonts w:ascii="Garamond" w:hAnsi="Garamond"/>
+          <w:color w:val="111111"/>
+          <w:sz w:val="32"/>
+          <w:szCs w:val="32"/>
+          <w:shd w:val="clear" w:color="auto" w:fill="FFFFFF"/>
+        </w:rPr>
+      </w:pPr>
+      <w:r>
+        <w:rPr>
+          <w:rFonts w:ascii="Garamond" w:hAnsi="Garamond"/>
+          <w:color w:val="111111"/>
+          <w:sz w:val="32"/>
+          <w:szCs w:val="32"/>
+          <w:shd w:val="clear" w:color="auto" w:fill="FFFFFF"/>
+        </w:rPr>
+        <w:t xml:space="preserve">. </w:t>
+      </w:r>
+    </w:p>
+    <w:p>
+      <w:pPr>
+        <w:pStyle w:val="Paragraphedeliste"/>
+        <w:numPr>
+          <w:ilvl w:val="0"/>
+          <w:numId w:val="8"/>
+        </w:numPr>
+        <w:jc w:val="center"/>
+        <w:rPr>
+          <w:rFonts w:asciiTheme="majorHAnsi" w:hAnsiTheme="majorHAnsi"/>
           <w:b/>
           <w:i/>
           <w:color w:val="FF6600"/>
           <w:sz w:val="72"/>
           <w:szCs w:val="72"/>
           <w:u w:val="single" w:color="000000" w:themeColor="text1"/>
+          <w:shd w:val="clear" w:color="auto" w:fill="FFFFFF"/>
+        </w:rPr>
+      </w:pPr>
+      <w:r>
+        <w:rPr>
+          <w:rFonts w:asciiTheme="majorHAnsi" w:hAnsiTheme="majorHAnsi"/>
+          <w:b/>
+          <w:i/>
+          <w:color w:val="FF6600"/>
+          <w:sz w:val="72"/>
+          <w:szCs w:val="72"/>
+          <w:u w:val="single" w:color="000000" w:themeColor="text1"/>
+          <w:shd w:val="clear" w:color="auto" w:fill="FFFFFF"/>
+        </w:rPr>
+        <w:lastRenderedPageBreak/>
+        <w:t>Comptes utilisateurs</w:t>
+      </w:r>
+      <w:r>
+        <w:rPr>
+          <w:rFonts w:asciiTheme="majorHAnsi" w:hAnsiTheme="majorHAnsi"/>
+          <w:b/>
+          <w:i/>
+          <w:color w:val="FF6600"/>
+          <w:sz w:val="72"/>
+          <w:szCs w:val="72"/>
+          <w:u w:val="single" w:color="000000" w:themeColor="text1"/>
+          <w:shd w:val="clear" w:color="auto" w:fill="FFFFFF"/>
+        </w:rPr>
+        <w:t xml:space="preserve"> </w:t>
+      </w:r>
+    </w:p>
+    <w:p>
+      <w:pPr>
+        <w:pStyle w:val="Paragraphedeliste"/>
+        <w:rPr>
+          <w:rFonts w:asciiTheme="majorHAnsi" w:hAnsiTheme="majorHAnsi"/>
+          <w:b/>
+          <w:i/>
+          <w:color w:val="FF6600"/>
+          <w:sz w:val="18"/>
+          <w:szCs w:val="18"/>
+          <w:u w:val="single" w:color="000000" w:themeColor="text1"/>
+          <w:shd w:val="clear" w:color="auto" w:fill="FFFFFF"/>
+        </w:rPr>
+      </w:pPr>
+    </w:p>
+    <w:p>
+      <w:pPr>
+        <w:pStyle w:val="Paragraphedeliste"/>
+        <w:numPr>
+          <w:ilvl w:val="0"/>
+          <w:numId w:val="30"/>
+        </w:numPr>
+        <w:rPr>
+          <w:rFonts w:asciiTheme="majorHAnsi" w:hAnsiTheme="majorHAnsi"/>
+          <w:b/>
+          <w:i/>
+          <w:color w:val="111111"/>
+          <w:sz w:val="48"/>
+          <w:szCs w:val="48"/>
+          <w:u w:val="single" w:color="FF6600"/>
+          <w:shd w:val="clear" w:color="auto" w:fill="FFFFFF"/>
+        </w:rPr>
+      </w:pPr>
+      <w:r>
+        <w:rPr>
+          <w:rFonts w:asciiTheme="majorHAnsi" w:hAnsiTheme="majorHAnsi"/>
+          <w:b/>
+          <w:i/>
+          <w:color w:val="111111"/>
+          <w:sz w:val="48"/>
+          <w:szCs w:val="48"/>
+          <w:u w:val="single" w:color="FF6600"/>
+          <w:shd w:val="clear" w:color="auto" w:fill="FFFFFF"/>
+        </w:rPr>
+        <w:t xml:space="preserve">Le choix du plugin </w:t>
+      </w:r>
+    </w:p>
+    <w:p>
+      <w:pPr>
+        <w:pStyle w:val="Paragraphedeliste"/>
+        <w:ind w:left="1440"/>
+        <w:rPr>
+          <w:rFonts w:ascii="Garamond" w:hAnsi="Garamond"/>
+          <w:color w:val="111111"/>
+          <w:sz w:val="32"/>
+          <w:szCs w:val="32"/>
+          <w:shd w:val="clear" w:color="auto" w:fill="FFFFFF"/>
+        </w:rPr>
+      </w:pPr>
+    </w:p>
+    <w:p>
+      <w:pPr>
+        <w:ind w:left="2160"/>
+        <w:rPr>
+          <w:rFonts w:ascii="Garamond" w:hAnsi="Garamond"/>
+          <w:color w:val="111111"/>
+          <w:sz w:val="32"/>
+          <w:szCs w:val="32"/>
+          <w:shd w:val="clear" w:color="auto" w:fill="FFFFFF"/>
+        </w:rPr>
+      </w:pPr>
+      <w:r>
+        <w:rPr>
+          <w:rFonts w:ascii="Garamond" w:hAnsi="Garamond"/>
+          <w:color w:val="FF6600"/>
+          <w:sz w:val="32"/>
+          <w:szCs w:val="32"/>
+          <w:shd w:val="clear" w:color="auto" w:fill="FFFFFF"/>
+        </w:rPr>
+        <w:t xml:space="preserve">WordPress </w:t>
+      </w:r>
+      <w:r>
+        <w:rPr>
+          <w:rFonts w:ascii="Garamond" w:hAnsi="Garamond"/>
+          <w:color w:val="111111"/>
+          <w:sz w:val="32"/>
+          <w:szCs w:val="32"/>
+          <w:shd w:val="clear" w:color="auto" w:fill="FFFFFF"/>
+        </w:rPr>
+        <w:t xml:space="preserve">est un </w:t>
+      </w:r>
+      <w:r>
+        <w:rPr>
+          <w:rFonts w:ascii="Garamond" w:hAnsi="Garamond"/>
+          <w:color w:val="FF6600"/>
+          <w:sz w:val="32"/>
+          <w:szCs w:val="32"/>
+          <w:shd w:val="clear" w:color="auto" w:fill="FFFFFF"/>
+        </w:rPr>
+        <w:t>CMS</w:t>
+      </w:r>
+      <w:r>
+        <w:rPr>
+          <w:rFonts w:ascii="Garamond" w:hAnsi="Garamond"/>
+          <w:color w:val="111111"/>
+          <w:sz w:val="32"/>
+          <w:szCs w:val="32"/>
+          <w:shd w:val="clear" w:color="auto" w:fill="FFFFFF"/>
+        </w:rPr>
+        <w:t xml:space="preserve"> qui offre au grand public la possibilité de créer un site web sans connaissances particulière du développement. Le souci c’est qu’il existe des milliers de plugins pour une même fonctionnalité. </w:t>
+      </w:r>
+      <w:r>
+        <w:rPr>
+          <w:rFonts w:ascii="Garamond" w:hAnsi="Garamond"/>
+          <w:color w:val="111111"/>
+          <w:sz w:val="32"/>
+          <w:szCs w:val="32"/>
+          <w:shd w:val="clear" w:color="auto" w:fill="FFFFFF"/>
+        </w:rPr>
+        <w:t>Tous ont des options gratuites et d’autre payante. D’après les besoins du club et les plusieurs plugins que j’ai dû tester</w:t>
+      </w:r>
+      <w:r>
+        <w:rPr>
+          <w:rFonts w:ascii="Garamond" w:hAnsi="Garamond"/>
+          <w:color w:val="111111"/>
+          <w:sz w:val="32"/>
+          <w:szCs w:val="32"/>
+          <w:shd w:val="clear" w:color="auto" w:fill="FFFFFF"/>
+        </w:rPr>
+        <w:t>,</w:t>
+      </w:r>
+      <w:bookmarkStart w:id="0" w:name="_GoBack"/>
+      <w:bookmarkEnd w:id="0"/>
+      <w:r>
+        <w:rPr>
+          <w:rFonts w:ascii="Garamond" w:hAnsi="Garamond"/>
+          <w:color w:val="111111"/>
+          <w:sz w:val="32"/>
+          <w:szCs w:val="32"/>
+          <w:shd w:val="clear" w:color="auto" w:fill="FFFFFF"/>
+        </w:rPr>
+        <w:t xml:space="preserve"> </w:t>
+      </w:r>
+      <w:r>
+        <w:rPr>
+          <w:rFonts w:ascii="Garamond" w:hAnsi="Garamond"/>
+          <w:color w:val="111111"/>
+          <w:sz w:val="32"/>
+          <w:szCs w:val="32"/>
+          <w:shd w:val="clear" w:color="auto" w:fill="FFFFFF"/>
+        </w:rPr>
+        <w:t>j</w:t>
+      </w:r>
+      <w:r>
+        <w:rPr>
+          <w:rFonts w:ascii="Garamond" w:hAnsi="Garamond"/>
+          <w:color w:val="111111"/>
+          <w:sz w:val="32"/>
+          <w:szCs w:val="32"/>
+          <w:shd w:val="clear" w:color="auto" w:fill="FFFFFF"/>
+        </w:rPr>
+        <w:t>’ai rencontré plusieurs soucis certains était en conflit avec la base de donnés déjà existante donc impossible d’enregistrés de nouveau comptes, pour d’autres c’était des soucis de design ou de gratuité.</w:t>
+      </w:r>
+    </w:p>
+    <w:p>
+      <w:pPr>
+        <w:ind w:left="2160"/>
+        <w:rPr>
+          <w:rFonts w:ascii="Garamond" w:hAnsi="Garamond"/>
+          <w:color w:val="111111"/>
+          <w:sz w:val="32"/>
+          <w:szCs w:val="32"/>
+          <w:shd w:val="clear" w:color="auto" w:fill="FFFFFF"/>
+        </w:rPr>
+      </w:pPr>
+    </w:p>
+    <w:p>
+      <w:pPr>
+        <w:rPr>
+          <w:rFonts w:ascii="Garamond" w:hAnsi="Garamond"/>
+          <w:color w:val="111111"/>
+          <w:sz w:val="32"/>
+          <w:szCs w:val="32"/>
+          <w:shd w:val="clear" w:color="auto" w:fill="FFFFFF"/>
+        </w:rPr>
+      </w:pPr>
+      <w:r>
+        <w:rPr>
+          <w:rFonts w:ascii="Garamond" w:hAnsi="Garamond"/>
+          <w:noProof/>
+          <w:color w:val="111111"/>
+          <w:sz w:val="32"/>
+          <w:szCs w:val="32"/>
+          <w:shd w:val="clear" w:color="auto" w:fill="FFFFFF"/>
+          <w:lang w:eastAsia="fr-FR"/>
+        </w:rPr>
+        <w:drawing>
+          <wp:inline distT="0" distB="0" distL="0" distR="0">
+            <wp:extent cx="5760720" cy="3618230"/>
+            <wp:effectExtent l="0" t="0" r="0" b="1270"/>
+            <wp:docPr id="21" name="Image 21"/>
+            <wp:cNvGraphicFramePr>
+              <a:graphicFrameLocks xmlns:a="http://schemas.openxmlformats.org/drawingml/2006/main" noChangeAspect="1"/>
+            </wp:cNvGraphicFramePr>
+            <a:graphic xmlns:a="http://schemas.openxmlformats.org/drawingml/2006/main">
+              <a:graphicData uri="http://schemas.openxmlformats.org/drawingml/2006/picture">
+                <pic:pic xmlns:pic="http://schemas.openxmlformats.org/drawingml/2006/picture">
+                  <pic:nvPicPr>
+                    <pic:cNvPr id="21" name="Capture13.PNG"/>
+                    <pic:cNvPicPr/>
+                  </pic:nvPicPr>
+                  <pic:blipFill>
+                    <a:blip r:embed="rId19">
+                      <a:extLst>
+                        <a:ext uri="{28A0092B-C50C-407E-A947-70E740481C1C}">
+                          <a14:useLocalDpi xmlns:a14="http://schemas.microsoft.com/office/drawing/2010/main" val="0"/>
+                        </a:ext>
+                      </a:extLst>
+                    </a:blip>
+                    <a:stretch>
+                      <a:fillRect/>
+                    </a:stretch>
+                  </pic:blipFill>
+                  <pic:spPr>
+                    <a:xfrm>
+                      <a:off x="0" y="0"/>
+                      <a:ext cx="5760720" cy="3618230"/>
+                    </a:xfrm>
+                    <a:prstGeom prst="rect">
+                      <a:avLst/>
+                    </a:prstGeom>
+                  </pic:spPr>
+                </pic:pic>
+              </a:graphicData>
+            </a:graphic>
+          </wp:inline>
+        </w:drawing>
+      </w:r>
+    </w:p>
+    <w:p>
+      <w:pPr>
+        <w:ind w:left="2160"/>
+        <w:rPr>
+          <w:rFonts w:ascii="Garamond" w:hAnsi="Garamond"/>
+          <w:color w:val="111111"/>
+          <w:sz w:val="32"/>
+          <w:szCs w:val="32"/>
+          <w:shd w:val="clear" w:color="auto" w:fill="FFFFFF"/>
+        </w:rPr>
+      </w:pPr>
+    </w:p>
+    <w:p>
+      <w:pPr>
+        <w:ind w:left="2160"/>
+        <w:rPr>
+          <w:rFonts w:ascii="Garamond" w:hAnsi="Garamond"/>
+          <w:color w:val="111111"/>
+          <w:sz w:val="32"/>
+          <w:szCs w:val="32"/>
+          <w:shd w:val="clear" w:color="auto" w:fill="FFFFFF"/>
+        </w:rPr>
+      </w:pPr>
+    </w:p>
+    <w:p>
+      <w:pPr>
+        <w:ind w:left="2160"/>
+        <w:rPr>
+          <w:rFonts w:ascii="Garamond" w:hAnsi="Garamond"/>
+          <w:color w:val="111111"/>
+          <w:sz w:val="32"/>
+          <w:szCs w:val="32"/>
+          <w:shd w:val="clear" w:color="auto" w:fill="FFFFFF"/>
+        </w:rPr>
+      </w:pPr>
+    </w:p>
+    <w:p>
+      <w:pPr>
+        <w:ind w:left="2160"/>
+        <w:rPr>
+          <w:rFonts w:ascii="Garamond" w:hAnsi="Garamond"/>
+          <w:color w:val="111111"/>
+          <w:sz w:val="32"/>
+          <w:szCs w:val="32"/>
+          <w:shd w:val="clear" w:color="auto" w:fill="FFFFFF"/>
+        </w:rPr>
+      </w:pPr>
+    </w:p>
+    <w:p>
+      <w:pPr>
+        <w:pStyle w:val="Paragraphedeliste"/>
+        <w:ind w:left="1440"/>
+        <w:rPr>
+          <w:rFonts w:asciiTheme="majorHAnsi" w:hAnsiTheme="majorHAnsi"/>
+          <w:b/>
+          <w:i/>
+          <w:color w:val="111111"/>
+          <w:sz w:val="48"/>
+          <w:szCs w:val="48"/>
+          <w:u w:val="single" w:color="FF6600"/>
+          <w:shd w:val="clear" w:color="auto" w:fill="FFFFFF"/>
         </w:rPr>
       </w:pPr>
     </w:p>
@@ -1765,9 +4146,95 @@
 <file path=word/numbering.xml><?xml version="1.0" encoding="utf-8"?>
 <w:numbering xmlns:wpc="http://schemas.microsoft.com/office/word/2010/wordprocessingCanvas" xmlns:cx="http://schemas.microsoft.com/office/drawing/2014/chartex" xmlns:cx1="http://schemas.microsoft.com/office/drawing/2015/9/8/chartex" xmlns:mc="http://schemas.openxmlformats.org/markup-compatibility/2006" xmlns:o="urn:schemas-microsoft-com:office:office" xmlns:r="http://schemas.openxmlformats.org/officeDocument/2006/relationships" xmlns:m="http://schemas.openxmlformats.org/officeDocument/2006/math" xmlns:v="urn:schemas-microsoft-com:vml" xmlns:wp14="http://schemas.microsoft.com/office/word/2010/wordprocessingDrawing" xmlns:wp="http://schemas.openxmlformats.org/drawingml/2006/wordprocessingDrawing" xmlns:w10="urn:schemas-microsoft-com:office:word" xmlns:w="http://schemas.openxmlformats.org/wordprocessingml/2006/main" xmlns:w14="http://schemas.microsoft.com/office/word/2010/wordml" xmlns:w15="http://schemas.microsoft.com/office/word/2012/wordml" xmlns:w16se="http://schemas.microsoft.com/office/word/2015/wordml/symex" xmlns:wpg="http://schemas.microsoft.com/office/word/2010/wordprocessingGroup" xmlns:wpi="http://schemas.microsoft.com/office/word/2010/wordprocessingInk" xmlns:wne="http://schemas.microsoft.com/office/word/2006/wordml" xmlns:wps="http://schemas.microsoft.com/office/word/2010/wordprocessingShape" mc:Ignorable="w14 w15 w16se wp14">
   <w:abstractNum w:abstractNumId="0" w15:restartNumberingAfterBreak="0">
+    <w:nsid w:val="071F7384"/>
+    <w:multiLevelType w:val="hybridMultilevel"/>
+    <w:tmpl w:val="327C2E2A"/>
+    <w:lvl w:ilvl="0" w:tplc="040C0013">
+      <w:start w:val="1"/>
+      <w:numFmt w:val="upperRoman"/>
+      <w:lvlText w:val="%1."/>
+      <w:lvlJc w:val="right"/>
+      <w:pPr>
+        <w:ind w:left="1440" w:hanging="360"/>
+      </w:pPr>
+    </w:lvl>
+    <w:lvl w:ilvl="1" w:tplc="040C0019" w:tentative="1">
+      <w:start w:val="1"/>
+      <w:numFmt w:val="lowerLetter"/>
+      <w:lvlText w:val="%2."/>
+      <w:lvlJc w:val="left"/>
+      <w:pPr>
+        <w:ind w:left="2160" w:hanging="360"/>
+      </w:pPr>
+    </w:lvl>
+    <w:lvl w:ilvl="2" w:tplc="040C001B" w:tentative="1">
+      <w:start w:val="1"/>
+      <w:numFmt w:val="lowerRoman"/>
+      <w:lvlText w:val="%3."/>
+      <w:lvlJc w:val="right"/>
+      <w:pPr>
+        <w:ind w:left="2880" w:hanging="180"/>
+      </w:pPr>
+    </w:lvl>
+    <w:lvl w:ilvl="3" w:tplc="040C000F" w:tentative="1">
+      <w:start w:val="1"/>
+      <w:numFmt w:val="decimal"/>
+      <w:lvlText w:val="%4."/>
+      <w:lvlJc w:val="left"/>
+      <w:pPr>
+        <w:ind w:left="3600" w:hanging="360"/>
+      </w:pPr>
+    </w:lvl>
+    <w:lvl w:ilvl="4" w:tplc="040C0019" w:tentative="1">
+      <w:start w:val="1"/>
+      <w:numFmt w:val="lowerLetter"/>
+      <w:lvlText w:val="%5."/>
+      <w:lvlJc w:val="left"/>
+      <w:pPr>
+        <w:ind w:left="4320" w:hanging="360"/>
+      </w:pPr>
+    </w:lvl>
+    <w:lvl w:ilvl="5" w:tplc="040C001B" w:tentative="1">
+      <w:start w:val="1"/>
+      <w:numFmt w:val="lowerRoman"/>
+      <w:lvlText w:val="%6."/>
+      <w:lvlJc w:val="right"/>
+      <w:pPr>
+        <w:ind w:left="5040" w:hanging="180"/>
+      </w:pPr>
+    </w:lvl>
+    <w:lvl w:ilvl="6" w:tplc="040C000F" w:tentative="1">
+      <w:start w:val="1"/>
+      <w:numFmt w:val="decimal"/>
+      <w:lvlText w:val="%7."/>
+      <w:lvlJc w:val="left"/>
+      <w:pPr>
+        <w:ind w:left="5760" w:hanging="360"/>
+      </w:pPr>
+    </w:lvl>
+    <w:lvl w:ilvl="7" w:tplc="040C0019" w:tentative="1">
+      <w:start w:val="1"/>
+      <w:numFmt w:val="lowerLetter"/>
+      <w:lvlText w:val="%8."/>
+      <w:lvlJc w:val="left"/>
+      <w:pPr>
+        <w:ind w:left="6480" w:hanging="360"/>
+      </w:pPr>
+    </w:lvl>
+    <w:lvl w:ilvl="8" w:tplc="040C001B" w:tentative="1">
+      <w:start w:val="1"/>
+      <w:numFmt w:val="lowerRoman"/>
+      <w:lvlText w:val="%9."/>
+      <w:lvlJc w:val="right"/>
+      <w:pPr>
+        <w:ind w:left="7200" w:hanging="180"/>
+      </w:pPr>
+    </w:lvl>
+  </w:abstractNum>
+  <w:abstractNum w:abstractNumId="1" w15:restartNumberingAfterBreak="0">
     <w:nsid w:val="08571B19"/>
     <w:multiLevelType w:val="hybridMultilevel"/>
-    <w:tmpl w:val="02CA55BC"/>
+    <w:tmpl w:val="989AEBB0"/>
     <w:lvl w:ilvl="0" w:tplc="040C0013">
       <w:start w:val="1"/>
       <w:numFmt w:val="upperRoman"/>
@@ -1850,7 +4317,7 @@
       </w:pPr>
     </w:lvl>
   </w:abstractNum>
-  <w:abstractNum w:abstractNumId="1" w15:restartNumberingAfterBreak="0">
+  <w:abstractNum w:abstractNumId="2" w15:restartNumberingAfterBreak="0">
     <w:nsid w:val="0946702C"/>
     <w:multiLevelType w:val="hybridMultilevel"/>
     <w:tmpl w:val="1D5C9300"/>
@@ -1936,7 +4403,182 @@
       </w:pPr>
     </w:lvl>
   </w:abstractNum>
-  <w:abstractNum w:abstractNumId="2" w15:restartNumberingAfterBreak="0">
+  <w:abstractNum w:abstractNumId="3" w15:restartNumberingAfterBreak="0">
+    <w:nsid w:val="0BB13246"/>
+    <w:multiLevelType w:val="hybridMultilevel"/>
+    <w:tmpl w:val="C0842E62"/>
+    <w:lvl w:ilvl="0" w:tplc="3FCC0A26">
+      <w:start w:val="1"/>
+      <w:numFmt w:val="upperRoman"/>
+      <w:lvlText w:val="%1."/>
+      <w:lvlJc w:val="left"/>
+      <w:pPr>
+        <w:ind w:left="1080" w:hanging="720"/>
+      </w:pPr>
+      <w:rPr>
+        <w:rFonts w:hint="default"/>
+      </w:rPr>
+    </w:lvl>
+    <w:lvl w:ilvl="1" w:tplc="040C0019" w:tentative="1">
+      <w:start w:val="1"/>
+      <w:numFmt w:val="lowerLetter"/>
+      <w:lvlText w:val="%2."/>
+      <w:lvlJc w:val="left"/>
+      <w:pPr>
+        <w:ind w:left="1440" w:hanging="360"/>
+      </w:pPr>
+    </w:lvl>
+    <w:lvl w:ilvl="2" w:tplc="040C001B" w:tentative="1">
+      <w:start w:val="1"/>
+      <w:numFmt w:val="lowerRoman"/>
+      <w:lvlText w:val="%3."/>
+      <w:lvlJc w:val="right"/>
+      <w:pPr>
+        <w:ind w:left="2160" w:hanging="180"/>
+      </w:pPr>
+    </w:lvl>
+    <w:lvl w:ilvl="3" w:tplc="040C000F" w:tentative="1">
+      <w:start w:val="1"/>
+      <w:numFmt w:val="decimal"/>
+      <w:lvlText w:val="%4."/>
+      <w:lvlJc w:val="left"/>
+      <w:pPr>
+        <w:ind w:left="2880" w:hanging="360"/>
+      </w:pPr>
+    </w:lvl>
+    <w:lvl w:ilvl="4" w:tplc="040C0019" w:tentative="1">
+      <w:start w:val="1"/>
+      <w:numFmt w:val="lowerLetter"/>
+      <w:lvlText w:val="%5."/>
+      <w:lvlJc w:val="left"/>
+      <w:pPr>
+        <w:ind w:left="3600" w:hanging="360"/>
+      </w:pPr>
+    </w:lvl>
+    <w:lvl w:ilvl="5" w:tplc="040C001B" w:tentative="1">
+      <w:start w:val="1"/>
+      <w:numFmt w:val="lowerRoman"/>
+      <w:lvlText w:val="%6."/>
+      <w:lvlJc w:val="right"/>
+      <w:pPr>
+        <w:ind w:left="4320" w:hanging="180"/>
+      </w:pPr>
+    </w:lvl>
+    <w:lvl w:ilvl="6" w:tplc="040C000F" w:tentative="1">
+      <w:start w:val="1"/>
+      <w:numFmt w:val="decimal"/>
+      <w:lvlText w:val="%7."/>
+      <w:lvlJc w:val="left"/>
+      <w:pPr>
+        <w:ind w:left="5040" w:hanging="360"/>
+      </w:pPr>
+    </w:lvl>
+    <w:lvl w:ilvl="7" w:tplc="040C0019" w:tentative="1">
+      <w:start w:val="1"/>
+      <w:numFmt w:val="lowerLetter"/>
+      <w:lvlText w:val="%8."/>
+      <w:lvlJc w:val="left"/>
+      <w:pPr>
+        <w:ind w:left="5760" w:hanging="360"/>
+      </w:pPr>
+    </w:lvl>
+    <w:lvl w:ilvl="8" w:tplc="040C001B" w:tentative="1">
+      <w:start w:val="1"/>
+      <w:numFmt w:val="lowerRoman"/>
+      <w:lvlText w:val="%9."/>
+      <w:lvlJc w:val="right"/>
+      <w:pPr>
+        <w:ind w:left="6480" w:hanging="180"/>
+      </w:pPr>
+    </w:lvl>
+  </w:abstractNum>
+  <w:abstractNum w:abstractNumId="4" w15:restartNumberingAfterBreak="0">
+    <w:nsid w:val="0EAB76D9"/>
+    <w:multiLevelType w:val="hybridMultilevel"/>
+    <w:tmpl w:val="989AEBB0"/>
+    <w:lvl w:ilvl="0" w:tplc="040C0013">
+      <w:start w:val="1"/>
+      <w:numFmt w:val="upperRoman"/>
+      <w:lvlText w:val="%1."/>
+      <w:lvlJc w:val="right"/>
+      <w:pPr>
+        <w:ind w:left="1440" w:hanging="360"/>
+      </w:pPr>
+    </w:lvl>
+    <w:lvl w:ilvl="1" w:tplc="040C0019" w:tentative="1">
+      <w:start w:val="1"/>
+      <w:numFmt w:val="lowerLetter"/>
+      <w:lvlText w:val="%2."/>
+      <w:lvlJc w:val="left"/>
+      <w:pPr>
+        <w:ind w:left="2160" w:hanging="360"/>
+      </w:pPr>
+    </w:lvl>
+    <w:lvl w:ilvl="2" w:tplc="040C001B" w:tentative="1">
+      <w:start w:val="1"/>
+      <w:numFmt w:val="lowerRoman"/>
+      <w:lvlText w:val="%3."/>
+      <w:lvlJc w:val="right"/>
+      <w:pPr>
+        <w:ind w:left="2880" w:hanging="180"/>
+      </w:pPr>
+    </w:lvl>
+    <w:lvl w:ilvl="3" w:tplc="040C000F" w:tentative="1">
+      <w:start w:val="1"/>
+      <w:numFmt w:val="decimal"/>
+      <w:lvlText w:val="%4."/>
+      <w:lvlJc w:val="left"/>
+      <w:pPr>
+        <w:ind w:left="3600" w:hanging="360"/>
+      </w:pPr>
+    </w:lvl>
+    <w:lvl w:ilvl="4" w:tplc="040C0019" w:tentative="1">
+      <w:start w:val="1"/>
+      <w:numFmt w:val="lowerLetter"/>
+      <w:lvlText w:val="%5."/>
+      <w:lvlJc w:val="left"/>
+      <w:pPr>
+        <w:ind w:left="4320" w:hanging="360"/>
+      </w:pPr>
+    </w:lvl>
+    <w:lvl w:ilvl="5" w:tplc="040C001B" w:tentative="1">
+      <w:start w:val="1"/>
+      <w:numFmt w:val="lowerRoman"/>
+      <w:lvlText w:val="%6."/>
+      <w:lvlJc w:val="right"/>
+      <w:pPr>
+        <w:ind w:left="5040" w:hanging="180"/>
+      </w:pPr>
+    </w:lvl>
+    <w:lvl w:ilvl="6" w:tplc="040C000F" w:tentative="1">
+      <w:start w:val="1"/>
+      <w:numFmt w:val="decimal"/>
+      <w:lvlText w:val="%7."/>
+      <w:lvlJc w:val="left"/>
+      <w:pPr>
+        <w:ind w:left="5760" w:hanging="360"/>
+      </w:pPr>
+    </w:lvl>
+    <w:lvl w:ilvl="7" w:tplc="040C0019" w:tentative="1">
+      <w:start w:val="1"/>
+      <w:numFmt w:val="lowerLetter"/>
+      <w:lvlText w:val="%8."/>
+      <w:lvlJc w:val="left"/>
+      <w:pPr>
+        <w:ind w:left="6480" w:hanging="360"/>
+      </w:pPr>
+    </w:lvl>
+    <w:lvl w:ilvl="8" w:tplc="040C001B" w:tentative="1">
+      <w:start w:val="1"/>
+      <w:numFmt w:val="lowerRoman"/>
+      <w:lvlText w:val="%9."/>
+      <w:lvlJc w:val="right"/>
+      <w:pPr>
+        <w:ind w:left="7200" w:hanging="180"/>
+      </w:pPr>
+    </w:lvl>
+  </w:abstractNum>
+  <w:abstractNum w:abstractNumId="5" w15:restartNumberingAfterBreak="0">
     <w:nsid w:val="0F43247B"/>
     <w:multiLevelType w:val="hybridMultilevel"/>
     <w:tmpl w:val="74CE9840"/>
@@ -2022,7 +4664,7 @@
       </w:pPr>
     </w:lvl>
   </w:abstractNum>
-  <w:abstractNum w:abstractNumId="3" w15:restartNumberingAfterBreak="0">
+  <w:abstractNum w:abstractNumId="6" w15:restartNumberingAfterBreak="0">
     <w:nsid w:val="104A0E2B"/>
     <w:multiLevelType w:val="hybridMultilevel"/>
     <w:tmpl w:val="648492D2"/>
@@ -2108,7 +4750,96 @@
       </w:pPr>
     </w:lvl>
   </w:abstractNum>
-  <w:abstractNum w:abstractNumId="4" w15:restartNumberingAfterBreak="0">
+  <w:abstractNum w:abstractNumId="7" w15:restartNumberingAfterBreak="0">
+    <w:nsid w:val="139603C3"/>
+    <w:multiLevelType w:val="hybridMultilevel"/>
+    <w:tmpl w:val="F9444E54"/>
+    <w:lvl w:ilvl="0" w:tplc="280A9142">
+      <w:start w:val="1"/>
+      <w:numFmt w:val="upperRoman"/>
+      <w:lvlText w:val="%1."/>
+      <w:lvlJc w:val="left"/>
+      <w:pPr>
+        <w:ind w:left="1440" w:hanging="1080"/>
+      </w:pPr>
+      <w:rPr>
+        <w:rFonts w:hint="default"/>
+      </w:rPr>
+    </w:lvl>
+    <w:lvl w:ilvl="1" w:tplc="040C0019" w:tentative="1">
+      <w:start w:val="1"/>
+      <w:numFmt w:val="lowerLetter"/>
+      <w:lvlText w:val="%2."/>
+      <w:lvlJc w:val="left"/>
+      <w:pPr>
+        <w:ind w:left="1440" w:hanging="360"/>
+      </w:pPr>
+    </w:lvl>
+    <w:lvl w:ilvl="2" w:tplc="040C001B" w:tentative="1">
+      <w:start w:val="1"/>
+      <w:numFmt w:val="lowerRoman"/>
+      <w:lvlText w:val="%3."/>
+      <w:lvlJc w:val="right"/>
+      <w:pPr>
+        <w:ind w:left="2160" w:hanging="180"/>
+      </w:pPr>
+    </w:lvl>
+    <w:lvl w:ilvl="3" w:tplc="040C000F" w:tentative="1">
+      <w:start w:val="1"/>
+      <w:numFmt w:val="decimal"/>
+      <w:lvlText w:val="%4."/>
+      <w:lvlJc w:val="left"/>
+      <w:pPr>
+        <w:ind w:left="2880" w:hanging="360"/>
+      </w:pPr>
+    </w:lvl>
+    <w:lvl w:ilvl="4" w:tplc="040C0019" w:tentative="1">
+      <w:start w:val="1"/>
+      <w:numFmt w:val="lowerLetter"/>
+      <w:lvlText w:val="%5."/>
+      <w:lvlJc w:val="left"/>
+      <w:pPr>
+        <w:ind w:left="3600" w:hanging="360"/>
+      </w:pPr>
+    </w:lvl>
+    <w:lvl w:ilvl="5" w:tplc="040C001B" w:tentative="1">
+      <w:start w:val="1"/>
+      <w:numFmt w:val="lowerRoman"/>
+      <w:lvlText w:val="%6."/>
+      <w:lvlJc w:val="right"/>
+      <w:pPr>
+        <w:ind w:left="4320" w:hanging="180"/>
+      </w:pPr>
+    </w:lvl>
+    <w:lvl w:ilvl="6" w:tplc="040C000F" w:tentative="1">
+      <w:start w:val="1"/>
+      <w:numFmt w:val="decimal"/>
+      <w:lvlText w:val="%7."/>
+      <w:lvlJc w:val="left"/>
+      <w:pPr>
+        <w:ind w:left="5040" w:hanging="360"/>
+      </w:pPr>
+    </w:lvl>
+    <w:lvl w:ilvl="7" w:tplc="040C0019" w:tentative="1">
+      <w:start w:val="1"/>
+      <w:numFmt w:val="lowerLetter"/>
+      <w:lvlText w:val="%8."/>
+      <w:lvlJc w:val="left"/>
+      <w:pPr>
+        <w:ind w:left="5760" w:hanging="360"/>
+      </w:pPr>
+    </w:lvl>
+    <w:lvl w:ilvl="8" w:tplc="040C001B" w:tentative="1">
+      <w:start w:val="1"/>
+      <w:numFmt w:val="lowerRoman"/>
+      <w:lvlText w:val="%9."/>
+      <w:lvlJc w:val="right"/>
+      <w:pPr>
+        <w:ind w:left="6480" w:hanging="180"/>
+      </w:pPr>
+    </w:lvl>
+  </w:abstractNum>
+  <w:abstractNum w:abstractNumId="8" w15:restartNumberingAfterBreak="0">
     <w:nsid w:val="14E30090"/>
     <w:multiLevelType w:val="hybridMultilevel"/>
     <w:tmpl w:val="9E826730"/>
@@ -2197,7 +4928,7 @@
       </w:pPr>
     </w:lvl>
   </w:abstractNum>
-  <w:abstractNum w:abstractNumId="5" w15:restartNumberingAfterBreak="0">
+  <w:abstractNum w:abstractNumId="9" w15:restartNumberingAfterBreak="0">
     <w:nsid w:val="15B27F1D"/>
     <w:multiLevelType w:val="hybridMultilevel"/>
     <w:tmpl w:val="C57E186E"/>
@@ -2283,10 +5014,10 @@
       </w:pPr>
     </w:lvl>
   </w:abstractNum>
-  <w:abstractNum w:abstractNumId="6" w15:restartNumberingAfterBreak="0">
+  <w:abstractNum w:abstractNumId="10" w15:restartNumberingAfterBreak="0">
     <w:nsid w:val="18D600EE"/>
     <w:multiLevelType w:val="hybridMultilevel"/>
-    <w:tmpl w:val="B0482E0C"/>
+    <w:tmpl w:val="1A466C6A"/>
     <w:lvl w:ilvl="0" w:tplc="040C001B">
       <w:start w:val="1"/>
       <w:numFmt w:val="lowerRoman"/>
@@ -2369,7 +5100,182 @@
       </w:pPr>
     </w:lvl>
   </w:abstractNum>
-  <w:abstractNum w:abstractNumId="7" w15:restartNumberingAfterBreak="0">
+  <w:abstractNum w:abstractNumId="11" w15:restartNumberingAfterBreak="0">
+    <w:nsid w:val="1A7356D2"/>
+    <w:multiLevelType w:val="hybridMultilevel"/>
+    <w:tmpl w:val="989AEBB0"/>
+    <w:lvl w:ilvl="0" w:tplc="040C0013">
+      <w:start w:val="1"/>
+      <w:numFmt w:val="upperRoman"/>
+      <w:lvlText w:val="%1."/>
+      <w:lvlJc w:val="right"/>
+      <w:pPr>
+        <w:ind w:left="1440" w:hanging="360"/>
+      </w:pPr>
+    </w:lvl>
+    <w:lvl w:ilvl="1" w:tplc="040C0019" w:tentative="1">
+      <w:start w:val="1"/>
+      <w:numFmt w:val="lowerLetter"/>
+      <w:lvlText w:val="%2."/>
+      <w:lvlJc w:val="left"/>
+      <w:pPr>
+        <w:ind w:left="2160" w:hanging="360"/>
+      </w:pPr>
+    </w:lvl>
+    <w:lvl w:ilvl="2" w:tplc="040C001B" w:tentative="1">
+      <w:start w:val="1"/>
+      <w:numFmt w:val="lowerRoman"/>
+      <w:lvlText w:val="%3."/>
+      <w:lvlJc w:val="right"/>
+      <w:pPr>
+        <w:ind w:left="2880" w:hanging="180"/>
+      </w:pPr>
+    </w:lvl>
+    <w:lvl w:ilvl="3" w:tplc="040C000F" w:tentative="1">
+      <w:start w:val="1"/>
+      <w:numFmt w:val="decimal"/>
+      <w:lvlText w:val="%4."/>
+      <w:lvlJc w:val="left"/>
+      <w:pPr>
+        <w:ind w:left="3600" w:hanging="360"/>
+      </w:pPr>
+    </w:lvl>
+    <w:lvl w:ilvl="4" w:tplc="040C0019" w:tentative="1">
+      <w:start w:val="1"/>
+      <w:numFmt w:val="lowerLetter"/>
+      <w:lvlText w:val="%5."/>
+      <w:lvlJc w:val="left"/>
+      <w:pPr>
+        <w:ind w:left="4320" w:hanging="360"/>
+      </w:pPr>
+    </w:lvl>
+    <w:lvl w:ilvl="5" w:tplc="040C001B" w:tentative="1">
+      <w:start w:val="1"/>
+      <w:numFmt w:val="lowerRoman"/>
+      <w:lvlText w:val="%6."/>
+      <w:lvlJc w:val="right"/>
+      <w:pPr>
+        <w:ind w:left="5040" w:hanging="180"/>
+      </w:pPr>
+    </w:lvl>
+    <w:lvl w:ilvl="6" w:tplc="040C000F" w:tentative="1">
+      <w:start w:val="1"/>
+      <w:numFmt w:val="decimal"/>
+      <w:lvlText w:val="%7."/>
+      <w:lvlJc w:val="left"/>
+      <w:pPr>
+        <w:ind w:left="5760" w:hanging="360"/>
+      </w:pPr>
+    </w:lvl>
+    <w:lvl w:ilvl="7" w:tplc="040C0019" w:tentative="1">
+      <w:start w:val="1"/>
+      <w:numFmt w:val="lowerLetter"/>
+      <w:lvlText w:val="%8."/>
+      <w:lvlJc w:val="left"/>
+      <w:pPr>
+        <w:ind w:left="6480" w:hanging="360"/>
+      </w:pPr>
+    </w:lvl>
+    <w:lvl w:ilvl="8" w:tplc="040C001B" w:tentative="1">
+      <w:start w:val="1"/>
+      <w:numFmt w:val="lowerRoman"/>
+      <w:lvlText w:val="%9."/>
+      <w:lvlJc w:val="right"/>
+      <w:pPr>
+        <w:ind w:left="7200" w:hanging="180"/>
+      </w:pPr>
+    </w:lvl>
+  </w:abstractNum>
+  <w:abstractNum w:abstractNumId="12" w15:restartNumberingAfterBreak="0">
+    <w:nsid w:val="1AAA2D83"/>
+    <w:multiLevelType w:val="hybridMultilevel"/>
+    <w:tmpl w:val="9ACAACD4"/>
+    <w:lvl w:ilvl="0" w:tplc="35D8094A">
+      <w:start w:val="1"/>
+      <w:numFmt w:val="lowerRoman"/>
+      <w:lvlText w:val="%1."/>
+      <w:lvlJc w:val="left"/>
+      <w:pPr>
+        <w:ind w:left="3240" w:hanging="720"/>
+      </w:pPr>
+      <w:rPr>
+        <w:rFonts w:hint="default"/>
+      </w:rPr>
+    </w:lvl>
+    <w:lvl w:ilvl="1" w:tplc="040C0019" w:tentative="1">
+      <w:start w:val="1"/>
+      <w:numFmt w:val="lowerLetter"/>
+      <w:lvlText w:val="%2."/>
+      <w:lvlJc w:val="left"/>
+      <w:pPr>
+        <w:ind w:left="3600" w:hanging="360"/>
+      </w:pPr>
+    </w:lvl>
+    <w:lvl w:ilvl="2" w:tplc="040C001B" w:tentative="1">
+      <w:start w:val="1"/>
+      <w:numFmt w:val="lowerRoman"/>
+      <w:lvlText w:val="%3."/>
+      <w:lvlJc w:val="right"/>
+      <w:pPr>
+        <w:ind w:left="4320" w:hanging="180"/>
+      </w:pPr>
+    </w:lvl>
+    <w:lvl w:ilvl="3" w:tplc="040C000F" w:tentative="1">
+      <w:start w:val="1"/>
+      <w:numFmt w:val="decimal"/>
+      <w:lvlText w:val="%4."/>
+      <w:lvlJc w:val="left"/>
+      <w:pPr>
+        <w:ind w:left="5040" w:hanging="360"/>
+      </w:pPr>
+    </w:lvl>
+    <w:lvl w:ilvl="4" w:tplc="040C0019" w:tentative="1">
+      <w:start w:val="1"/>
+      <w:numFmt w:val="lowerLetter"/>
+      <w:lvlText w:val="%5."/>
+      <w:lvlJc w:val="left"/>
+      <w:pPr>
+        <w:ind w:left="5760" w:hanging="360"/>
+      </w:pPr>
+    </w:lvl>
+    <w:lvl w:ilvl="5" w:tplc="040C001B" w:tentative="1">
+      <w:start w:val="1"/>
+      <w:numFmt w:val="lowerRoman"/>
+      <w:lvlText w:val="%6."/>
+      <w:lvlJc w:val="right"/>
+      <w:pPr>
+        <w:ind w:left="6480" w:hanging="180"/>
+      </w:pPr>
+    </w:lvl>
+    <w:lvl w:ilvl="6" w:tplc="040C000F" w:tentative="1">
+      <w:start w:val="1"/>
+      <w:numFmt w:val="decimal"/>
+      <w:lvlText w:val="%7."/>
+      <w:lvlJc w:val="left"/>
+      <w:pPr>
+        <w:ind w:left="7200" w:hanging="360"/>
+      </w:pPr>
+    </w:lvl>
+    <w:lvl w:ilvl="7" w:tplc="040C0019" w:tentative="1">
+      <w:start w:val="1"/>
+      <w:numFmt w:val="lowerLetter"/>
+      <w:lvlText w:val="%8."/>
+      <w:lvlJc w:val="left"/>
+      <w:pPr>
+        <w:ind w:left="7920" w:hanging="360"/>
+      </w:pPr>
+    </w:lvl>
+    <w:lvl w:ilvl="8" w:tplc="040C001B" w:tentative="1">
+      <w:start w:val="1"/>
+      <w:numFmt w:val="lowerRoman"/>
+      <w:lvlText w:val="%9."/>
+      <w:lvlJc w:val="right"/>
+      <w:pPr>
+        <w:ind w:left="8640" w:hanging="180"/>
+      </w:pPr>
+    </w:lvl>
+  </w:abstractNum>
+  <w:abstractNum w:abstractNumId="13" w15:restartNumberingAfterBreak="0">
     <w:nsid w:val="1C2E3CF6"/>
     <w:multiLevelType w:val="hybridMultilevel"/>
     <w:tmpl w:val="679AF3C6"/>
@@ -2455,7 +5361,7 @@
       </w:pPr>
     </w:lvl>
   </w:abstractNum>
-  <w:abstractNum w:abstractNumId="8" w15:restartNumberingAfterBreak="0">
+  <w:abstractNum w:abstractNumId="14" w15:restartNumberingAfterBreak="0">
     <w:nsid w:val="1D7D7E81"/>
     <w:multiLevelType w:val="hybridMultilevel"/>
     <w:tmpl w:val="F4E45514"/>
@@ -2541,7 +5447,179 @@
       </w:pPr>
     </w:lvl>
   </w:abstractNum>
-  <w:abstractNum w:abstractNumId="9" w15:restartNumberingAfterBreak="0">
+  <w:abstractNum w:abstractNumId="15" w15:restartNumberingAfterBreak="0">
+    <w:nsid w:val="238C65CF"/>
+    <w:multiLevelType w:val="hybridMultilevel"/>
+    <w:tmpl w:val="989AEBB0"/>
+    <w:lvl w:ilvl="0" w:tplc="040C0013">
+      <w:start w:val="1"/>
+      <w:numFmt w:val="upperRoman"/>
+      <w:lvlText w:val="%1."/>
+      <w:lvlJc w:val="right"/>
+      <w:pPr>
+        <w:ind w:left="1440" w:hanging="360"/>
+      </w:pPr>
+    </w:lvl>
+    <w:lvl w:ilvl="1" w:tplc="040C0019" w:tentative="1">
+      <w:start w:val="1"/>
+      <w:numFmt w:val="lowerLetter"/>
+      <w:lvlText w:val="%2."/>
+      <w:lvlJc w:val="left"/>
+      <w:pPr>
+        <w:ind w:left="2160" w:hanging="360"/>
+      </w:pPr>
+    </w:lvl>
+    <w:lvl w:ilvl="2" w:tplc="040C001B" w:tentative="1">
+      <w:start w:val="1"/>
+      <w:numFmt w:val="lowerRoman"/>
+      <w:lvlText w:val="%3."/>
+      <w:lvlJc w:val="right"/>
+      <w:pPr>
+        <w:ind w:left="2880" w:hanging="180"/>
+      </w:pPr>
+    </w:lvl>
+    <w:lvl w:ilvl="3" w:tplc="040C000F" w:tentative="1">
+      <w:start w:val="1"/>
+      <w:numFmt w:val="decimal"/>
+      <w:lvlText w:val="%4."/>
+      <w:lvlJc w:val="left"/>
+      <w:pPr>
+        <w:ind w:left="3600" w:hanging="360"/>
+      </w:pPr>
+    </w:lvl>
+    <w:lvl w:ilvl="4" w:tplc="040C0019" w:tentative="1">
+      <w:start w:val="1"/>
+      <w:numFmt w:val="lowerLetter"/>
+      <w:lvlText w:val="%5."/>
+      <w:lvlJc w:val="left"/>
+      <w:pPr>
+        <w:ind w:left="4320" w:hanging="360"/>
+      </w:pPr>
+    </w:lvl>
+    <w:lvl w:ilvl="5" w:tplc="040C001B" w:tentative="1">
+      <w:start w:val="1"/>
+      <w:numFmt w:val="lowerRoman"/>
+      <w:lvlText w:val="%6."/>
+      <w:lvlJc w:val="right"/>
+      <w:pPr>
+        <w:ind w:left="5040" w:hanging="180"/>
+      </w:pPr>
+    </w:lvl>
+    <w:lvl w:ilvl="6" w:tplc="040C000F" w:tentative="1">
+      <w:start w:val="1"/>
+      <w:numFmt w:val="decimal"/>
+      <w:lvlText w:val="%7."/>
+      <w:lvlJc w:val="left"/>
+      <w:pPr>
+        <w:ind w:left="5760" w:hanging="360"/>
+      </w:pPr>
+    </w:lvl>
+    <w:lvl w:ilvl="7" w:tplc="040C0019" w:tentative="1">
+      <w:start w:val="1"/>
+      <w:numFmt w:val="lowerLetter"/>
+      <w:lvlText w:val="%8."/>
+      <w:lvlJc w:val="left"/>
+      <w:pPr>
+        <w:ind w:left="6480" w:hanging="360"/>
+      </w:pPr>
+    </w:lvl>
+    <w:lvl w:ilvl="8" w:tplc="040C001B" w:tentative="1">
+      <w:start w:val="1"/>
+      <w:numFmt w:val="lowerRoman"/>
+      <w:lvlText w:val="%9."/>
+      <w:lvlJc w:val="right"/>
+      <w:pPr>
+        <w:ind w:left="7200" w:hanging="180"/>
+      </w:pPr>
+    </w:lvl>
+  </w:abstractNum>
+  <w:abstractNum w:abstractNumId="16" w15:restartNumberingAfterBreak="0">
+    <w:nsid w:val="26AE2305"/>
+    <w:multiLevelType w:val="hybridMultilevel"/>
+    <w:tmpl w:val="989AEBB0"/>
+    <w:lvl w:ilvl="0" w:tplc="040C0013">
+      <w:start w:val="1"/>
+      <w:numFmt w:val="upperRoman"/>
+      <w:lvlText w:val="%1."/>
+      <w:lvlJc w:val="right"/>
+      <w:pPr>
+        <w:ind w:left="1440" w:hanging="360"/>
+      </w:pPr>
+    </w:lvl>
+    <w:lvl w:ilvl="1" w:tplc="040C0019" w:tentative="1">
+      <w:start w:val="1"/>
+      <w:numFmt w:val="lowerLetter"/>
+      <w:lvlText w:val="%2."/>
+      <w:lvlJc w:val="left"/>
+      <w:pPr>
+        <w:ind w:left="2160" w:hanging="360"/>
+      </w:pPr>
+    </w:lvl>
+    <w:lvl w:ilvl="2" w:tplc="040C001B" w:tentative="1">
+      <w:start w:val="1"/>
+      <w:numFmt w:val="lowerRoman"/>
+      <w:lvlText w:val="%3."/>
+      <w:lvlJc w:val="right"/>
+      <w:pPr>
+        <w:ind w:left="2880" w:hanging="180"/>
+      </w:pPr>
+    </w:lvl>
+    <w:lvl w:ilvl="3" w:tplc="040C000F" w:tentative="1">
+      <w:start w:val="1"/>
+      <w:numFmt w:val="decimal"/>
+      <w:lvlText w:val="%4."/>
+      <w:lvlJc w:val="left"/>
+      <w:pPr>
+        <w:ind w:left="3600" w:hanging="360"/>
+      </w:pPr>
+    </w:lvl>
+    <w:lvl w:ilvl="4" w:tplc="040C0019" w:tentative="1">
+      <w:start w:val="1"/>
+      <w:numFmt w:val="lowerLetter"/>
+      <w:lvlText w:val="%5."/>
+      <w:lvlJc w:val="left"/>
+      <w:pPr>
+        <w:ind w:left="4320" w:hanging="360"/>
+      </w:pPr>
+    </w:lvl>
+    <w:lvl w:ilvl="5" w:tplc="040C001B" w:tentative="1">
+      <w:start w:val="1"/>
+      <w:numFmt w:val="lowerRoman"/>
+      <w:lvlText w:val="%6."/>
+      <w:lvlJc w:val="right"/>
+      <w:pPr>
+        <w:ind w:left="5040" w:hanging="180"/>
+      </w:pPr>
+    </w:lvl>
+    <w:lvl w:ilvl="6" w:tplc="040C000F" w:tentative="1">
+      <w:start w:val="1"/>
+      <w:numFmt w:val="decimal"/>
+      <w:lvlText w:val="%7."/>
+      <w:lvlJc w:val="left"/>
+      <w:pPr>
+        <w:ind w:left="5760" w:hanging="360"/>
+      </w:pPr>
+    </w:lvl>
+    <w:lvl w:ilvl="7" w:tplc="040C0019" w:tentative="1">
+      <w:start w:val="1"/>
+      <w:numFmt w:val="lowerLetter"/>
+      <w:lvlText w:val="%8."/>
+      <w:lvlJc w:val="left"/>
+      <w:pPr>
+        <w:ind w:left="6480" w:hanging="360"/>
+      </w:pPr>
+    </w:lvl>
+    <w:lvl w:ilvl="8" w:tplc="040C001B" w:tentative="1">
+      <w:start w:val="1"/>
+      <w:numFmt w:val="lowerRoman"/>
+      <w:lvlText w:val="%9."/>
+      <w:lvlJc w:val="right"/>
+      <w:pPr>
+        <w:ind w:left="7200" w:hanging="180"/>
+      </w:pPr>
+    </w:lvl>
+  </w:abstractNum>
+  <w:abstractNum w:abstractNumId="17" w15:restartNumberingAfterBreak="0">
     <w:nsid w:val="26FE204D"/>
     <w:multiLevelType w:val="hybridMultilevel"/>
     <w:tmpl w:val="3FC61110"/>
@@ -2627,7 +5705,7 @@
       </w:pPr>
     </w:lvl>
   </w:abstractNum>
-  <w:abstractNum w:abstractNumId="10" w15:restartNumberingAfterBreak="0">
+  <w:abstractNum w:abstractNumId="18" w15:restartNumberingAfterBreak="0">
     <w:nsid w:val="2FBF5D45"/>
     <w:multiLevelType w:val="hybridMultilevel"/>
     <w:tmpl w:val="02CA55BC"/>
@@ -2713,7 +5791,96 @@
       </w:pPr>
     </w:lvl>
   </w:abstractNum>
-  <w:abstractNum w:abstractNumId="11" w15:restartNumberingAfterBreak="0">
+  <w:abstractNum w:abstractNumId="19" w15:restartNumberingAfterBreak="0">
+    <w:nsid w:val="338D5DEB"/>
+    <w:multiLevelType w:val="hybridMultilevel"/>
+    <w:tmpl w:val="99B88FEA"/>
+    <w:lvl w:ilvl="0" w:tplc="494EC462">
+      <w:start w:val="1"/>
+      <w:numFmt w:val="upperRoman"/>
+      <w:lvlText w:val="%1."/>
+      <w:lvlJc w:val="left"/>
+      <w:pPr>
+        <w:ind w:left="1080" w:hanging="720"/>
+      </w:pPr>
+      <w:rPr>
+        <w:rFonts w:hint="default"/>
+      </w:rPr>
+    </w:lvl>
+    <w:lvl w:ilvl="1" w:tplc="040C0019" w:tentative="1">
+      <w:start w:val="1"/>
+      <w:numFmt w:val="lowerLetter"/>
+      <w:lvlText w:val="%2."/>
+      <w:lvlJc w:val="left"/>
+      <w:pPr>
+        <w:ind w:left="1440" w:hanging="360"/>
+      </w:pPr>
+    </w:lvl>
+    <w:lvl w:ilvl="2" w:tplc="040C001B" w:tentative="1">
+      <w:start w:val="1"/>
+      <w:numFmt w:val="lowerRoman"/>
+      <w:lvlText w:val="%3."/>
+      <w:lvlJc w:val="right"/>
+      <w:pPr>
+        <w:ind w:left="2160" w:hanging="180"/>
+      </w:pPr>
+    </w:lvl>
+    <w:lvl w:ilvl="3" w:tplc="040C000F" w:tentative="1">
+      <w:start w:val="1"/>
+      <w:numFmt w:val="decimal"/>
+      <w:lvlText w:val="%4."/>
+      <w:lvlJc w:val="left"/>
+      <w:pPr>
+        <w:ind w:left="2880" w:hanging="360"/>
+      </w:pPr>
+    </w:lvl>
+    <w:lvl w:ilvl="4" w:tplc="040C0019" w:tentative="1">
+      <w:start w:val="1"/>
+      <w:numFmt w:val="lowerLetter"/>
+      <w:lvlText w:val="%5."/>
+      <w:lvlJc w:val="left"/>
+      <w:pPr>
+        <w:ind w:left="3600" w:hanging="360"/>
+      </w:pPr>
+    </w:lvl>
+    <w:lvl w:ilvl="5" w:tplc="040C001B" w:tentative="1">
+      <w:start w:val="1"/>
+      <w:numFmt w:val="lowerRoman"/>
+      <w:lvlText w:val="%6."/>
+      <w:lvlJc w:val="right"/>
+      <w:pPr>
+        <w:ind w:left="4320" w:hanging="180"/>
+      </w:pPr>
+    </w:lvl>
+    <w:lvl w:ilvl="6" w:tplc="040C000F" w:tentative="1">
+      <w:start w:val="1"/>
+      <w:numFmt w:val="decimal"/>
+      <w:lvlText w:val="%7."/>
+      <w:lvlJc w:val="left"/>
+      <w:pPr>
+        <w:ind w:left="5040" w:hanging="360"/>
+      </w:pPr>
+    </w:lvl>
+    <w:lvl w:ilvl="7" w:tplc="040C0019" w:tentative="1">
+      <w:start w:val="1"/>
+      <w:numFmt w:val="lowerLetter"/>
+      <w:lvlText w:val="%8."/>
+      <w:lvlJc w:val="left"/>
+      <w:pPr>
+        <w:ind w:left="5760" w:hanging="360"/>
+      </w:pPr>
+    </w:lvl>
+    <w:lvl w:ilvl="8" w:tplc="040C001B" w:tentative="1">
+      <w:start w:val="1"/>
+      <w:numFmt w:val="lowerRoman"/>
+      <w:lvlText w:val="%9."/>
+      <w:lvlJc w:val="right"/>
+      <w:pPr>
+        <w:ind w:left="6480" w:hanging="180"/>
+      </w:pPr>
+    </w:lvl>
+  </w:abstractNum>
+  <w:abstractNum w:abstractNumId="20" w15:restartNumberingAfterBreak="0">
     <w:nsid w:val="469A3BB4"/>
     <w:multiLevelType w:val="hybridMultilevel"/>
     <w:tmpl w:val="532069D2"/>
@@ -2799,7 +5966,7 @@
       </w:pPr>
     </w:lvl>
   </w:abstractNum>
-  <w:abstractNum w:abstractNumId="12" w15:restartNumberingAfterBreak="0">
+  <w:abstractNum w:abstractNumId="21" w15:restartNumberingAfterBreak="0">
     <w:nsid w:val="593D4E38"/>
     <w:multiLevelType w:val="hybridMultilevel"/>
     <w:tmpl w:val="FC4E022C"/>
@@ -2885,7 +6052,179 @@
       </w:pPr>
     </w:lvl>
   </w:abstractNum>
-  <w:abstractNum w:abstractNumId="13" w15:restartNumberingAfterBreak="0">
+  <w:abstractNum w:abstractNumId="22" w15:restartNumberingAfterBreak="0">
+    <w:nsid w:val="599B4823"/>
+    <w:multiLevelType w:val="hybridMultilevel"/>
+    <w:tmpl w:val="989AEBB0"/>
+    <w:lvl w:ilvl="0" w:tplc="040C0013">
+      <w:start w:val="1"/>
+      <w:numFmt w:val="upperRoman"/>
+      <w:lvlText w:val="%1."/>
+      <w:lvlJc w:val="right"/>
+      <w:pPr>
+        <w:ind w:left="1440" w:hanging="360"/>
+      </w:pPr>
+    </w:lvl>
+    <w:lvl w:ilvl="1" w:tplc="040C0019" w:tentative="1">
+      <w:start w:val="1"/>
+      <w:numFmt w:val="lowerLetter"/>
+      <w:lvlText w:val="%2."/>
+      <w:lvlJc w:val="left"/>
+      <w:pPr>
+        <w:ind w:left="2160" w:hanging="360"/>
+      </w:pPr>
+    </w:lvl>
+    <w:lvl w:ilvl="2" w:tplc="040C001B" w:tentative="1">
+      <w:start w:val="1"/>
+      <w:numFmt w:val="lowerRoman"/>
+      <w:lvlText w:val="%3."/>
+      <w:lvlJc w:val="right"/>
+      <w:pPr>
+        <w:ind w:left="2880" w:hanging="180"/>
+      </w:pPr>
+    </w:lvl>
+    <w:lvl w:ilvl="3" w:tplc="040C000F" w:tentative="1">
+      <w:start w:val="1"/>
+      <w:numFmt w:val="decimal"/>
+      <w:lvlText w:val="%4."/>
+      <w:lvlJc w:val="left"/>
+      <w:pPr>
+        <w:ind w:left="3600" w:hanging="360"/>
+      </w:pPr>
+    </w:lvl>
+    <w:lvl w:ilvl="4" w:tplc="040C0019" w:tentative="1">
+      <w:start w:val="1"/>
+      <w:numFmt w:val="lowerLetter"/>
+      <w:lvlText w:val="%5."/>
+      <w:lvlJc w:val="left"/>
+      <w:pPr>
+        <w:ind w:left="4320" w:hanging="360"/>
+      </w:pPr>
+    </w:lvl>
+    <w:lvl w:ilvl="5" w:tplc="040C001B" w:tentative="1">
+      <w:start w:val="1"/>
+      <w:numFmt w:val="lowerRoman"/>
+      <w:lvlText w:val="%6."/>
+      <w:lvlJc w:val="right"/>
+      <w:pPr>
+        <w:ind w:left="5040" w:hanging="180"/>
+      </w:pPr>
+    </w:lvl>
+    <w:lvl w:ilvl="6" w:tplc="040C000F" w:tentative="1">
+      <w:start w:val="1"/>
+      <w:numFmt w:val="decimal"/>
+      <w:lvlText w:val="%7."/>
+      <w:lvlJc w:val="left"/>
+      <w:pPr>
+        <w:ind w:left="5760" w:hanging="360"/>
+      </w:pPr>
+    </w:lvl>
+    <w:lvl w:ilvl="7" w:tplc="040C0019" w:tentative="1">
+      <w:start w:val="1"/>
+      <w:numFmt w:val="lowerLetter"/>
+      <w:lvlText w:val="%8."/>
+      <w:lvlJc w:val="left"/>
+      <w:pPr>
+        <w:ind w:left="6480" w:hanging="360"/>
+      </w:pPr>
+    </w:lvl>
+    <w:lvl w:ilvl="8" w:tplc="040C001B" w:tentative="1">
+      <w:start w:val="1"/>
+      <w:numFmt w:val="lowerRoman"/>
+      <w:lvlText w:val="%9."/>
+      <w:lvlJc w:val="right"/>
+      <w:pPr>
+        <w:ind w:left="7200" w:hanging="180"/>
+      </w:pPr>
+    </w:lvl>
+  </w:abstractNum>
+  <w:abstractNum w:abstractNumId="23" w15:restartNumberingAfterBreak="0">
+    <w:nsid w:val="5ED8556E"/>
+    <w:multiLevelType w:val="hybridMultilevel"/>
+    <w:tmpl w:val="989AEBB0"/>
+    <w:lvl w:ilvl="0" w:tplc="040C0013">
+      <w:start w:val="1"/>
+      <w:numFmt w:val="upperRoman"/>
+      <w:lvlText w:val="%1."/>
+      <w:lvlJc w:val="right"/>
+      <w:pPr>
+        <w:ind w:left="1440" w:hanging="360"/>
+      </w:pPr>
+    </w:lvl>
+    <w:lvl w:ilvl="1" w:tplc="040C0019" w:tentative="1">
+      <w:start w:val="1"/>
+      <w:numFmt w:val="lowerLetter"/>
+      <w:lvlText w:val="%2."/>
+      <w:lvlJc w:val="left"/>
+      <w:pPr>
+        <w:ind w:left="2160" w:hanging="360"/>
+      </w:pPr>
+    </w:lvl>
+    <w:lvl w:ilvl="2" w:tplc="040C001B" w:tentative="1">
+      <w:start w:val="1"/>
+      <w:numFmt w:val="lowerRoman"/>
+      <w:lvlText w:val="%3."/>
+      <w:lvlJc w:val="right"/>
+      <w:pPr>
+        <w:ind w:left="2880" w:hanging="180"/>
+      </w:pPr>
+    </w:lvl>
+    <w:lvl w:ilvl="3" w:tplc="040C000F" w:tentative="1">
+      <w:start w:val="1"/>
+      <w:numFmt w:val="decimal"/>
+      <w:lvlText w:val="%4."/>
+      <w:lvlJc w:val="left"/>
+      <w:pPr>
+        <w:ind w:left="3600" w:hanging="360"/>
+      </w:pPr>
+    </w:lvl>
+    <w:lvl w:ilvl="4" w:tplc="040C0019" w:tentative="1">
+      <w:start w:val="1"/>
+      <w:numFmt w:val="lowerLetter"/>
+      <w:lvlText w:val="%5."/>
+      <w:lvlJc w:val="left"/>
+      <w:pPr>
+        <w:ind w:left="4320" w:hanging="360"/>
+      </w:pPr>
+    </w:lvl>
+    <w:lvl w:ilvl="5" w:tplc="040C001B" w:tentative="1">
+      <w:start w:val="1"/>
+      <w:numFmt w:val="lowerRoman"/>
+      <w:lvlText w:val="%6."/>
+      <w:lvlJc w:val="right"/>
+      <w:pPr>
+        <w:ind w:left="5040" w:hanging="180"/>
+      </w:pPr>
+    </w:lvl>
+    <w:lvl w:ilvl="6" w:tplc="040C000F" w:tentative="1">
+      <w:start w:val="1"/>
+      <w:numFmt w:val="decimal"/>
+      <w:lvlText w:val="%7."/>
+      <w:lvlJc w:val="left"/>
+      <w:pPr>
+        <w:ind w:left="5760" w:hanging="360"/>
+      </w:pPr>
+    </w:lvl>
+    <w:lvl w:ilvl="7" w:tplc="040C0019" w:tentative="1">
+      <w:start w:val="1"/>
+      <w:numFmt w:val="lowerLetter"/>
+      <w:lvlText w:val="%8."/>
+      <w:lvlJc w:val="left"/>
+      <w:pPr>
+        <w:ind w:left="6480" w:hanging="360"/>
+      </w:pPr>
+    </w:lvl>
+    <w:lvl w:ilvl="8" w:tplc="040C001B" w:tentative="1">
+      <w:start w:val="1"/>
+      <w:numFmt w:val="lowerRoman"/>
+      <w:lvlText w:val="%9."/>
+      <w:lvlJc w:val="right"/>
+      <w:pPr>
+        <w:ind w:left="7200" w:hanging="180"/>
+      </w:pPr>
+    </w:lvl>
+  </w:abstractNum>
+  <w:abstractNum w:abstractNumId="24" w15:restartNumberingAfterBreak="0">
     <w:nsid w:val="61913A16"/>
     <w:multiLevelType w:val="hybridMultilevel"/>
     <w:tmpl w:val="1F86C464"/>
@@ -2971,7 +6310,7 @@
       </w:pPr>
     </w:lvl>
   </w:abstractNum>
-  <w:abstractNum w:abstractNumId="14" w15:restartNumberingAfterBreak="0">
+  <w:abstractNum w:abstractNumId="25" w15:restartNumberingAfterBreak="0">
     <w:nsid w:val="69344E1C"/>
     <w:multiLevelType w:val="hybridMultilevel"/>
     <w:tmpl w:val="8E9689C2"/>
@@ -3057,7 +6396,93 @@
       </w:pPr>
     </w:lvl>
   </w:abstractNum>
-  <w:abstractNum w:abstractNumId="15" w15:restartNumberingAfterBreak="0">
+  <w:abstractNum w:abstractNumId="26" w15:restartNumberingAfterBreak="0">
+    <w:nsid w:val="6E4D4442"/>
+    <w:multiLevelType w:val="hybridMultilevel"/>
+    <w:tmpl w:val="989AEBB0"/>
+    <w:lvl w:ilvl="0" w:tplc="040C0013">
+      <w:start w:val="1"/>
+      <w:numFmt w:val="upperRoman"/>
+      <w:lvlText w:val="%1."/>
+      <w:lvlJc w:val="right"/>
+      <w:pPr>
+        <w:ind w:left="1440" w:hanging="360"/>
+      </w:pPr>
+    </w:lvl>
+    <w:lvl w:ilvl="1" w:tplc="040C0019" w:tentative="1">
+      <w:start w:val="1"/>
+      <w:numFmt w:val="lowerLetter"/>
+      <w:lvlText w:val="%2."/>
+      <w:lvlJc w:val="left"/>
+      <w:pPr>
+        <w:ind w:left="2160" w:hanging="360"/>
+      </w:pPr>
+    </w:lvl>
+    <w:lvl w:ilvl="2" w:tplc="040C001B" w:tentative="1">
+      <w:start w:val="1"/>
+      <w:numFmt w:val="lowerRoman"/>
+      <w:lvlText w:val="%3."/>
+      <w:lvlJc w:val="right"/>
+      <w:pPr>
+        <w:ind w:left="2880" w:hanging="180"/>
+      </w:pPr>
+    </w:lvl>
+    <w:lvl w:ilvl="3" w:tplc="040C000F" w:tentative="1">
+      <w:start w:val="1"/>
+      <w:numFmt w:val="decimal"/>
+      <w:lvlText w:val="%4."/>
+      <w:lvlJc w:val="left"/>
+      <w:pPr>
+        <w:ind w:left="3600" w:hanging="360"/>
+      </w:pPr>
+    </w:lvl>
+    <w:lvl w:ilvl="4" w:tplc="040C0019" w:tentative="1">
+      <w:start w:val="1"/>
+      <w:numFmt w:val="lowerLetter"/>
+      <w:lvlText w:val="%5."/>
+      <w:lvlJc w:val="left"/>
+      <w:pPr>
+        <w:ind w:left="4320" w:hanging="360"/>
+      </w:pPr>
+    </w:lvl>
+    <w:lvl w:ilvl="5" w:tplc="040C001B" w:tentative="1">
+      <w:start w:val="1"/>
+      <w:numFmt w:val="lowerRoman"/>
+      <w:lvlText w:val="%6."/>
+      <w:lvlJc w:val="right"/>
+      <w:pPr>
+        <w:ind w:left="5040" w:hanging="180"/>
+      </w:pPr>
+    </w:lvl>
+    <w:lvl w:ilvl="6" w:tplc="040C000F" w:tentative="1">
+      <w:start w:val="1"/>
+      <w:numFmt w:val="decimal"/>
+      <w:lvlText w:val="%7."/>
+      <w:lvlJc w:val="left"/>
+      <w:pPr>
+        <w:ind w:left="5760" w:hanging="360"/>
+      </w:pPr>
+    </w:lvl>
+    <w:lvl w:ilvl="7" w:tplc="040C0019" w:tentative="1">
+      <w:start w:val="1"/>
+      <w:numFmt w:val="lowerLetter"/>
+      <w:lvlText w:val="%8."/>
+      <w:lvlJc w:val="left"/>
+      <w:pPr>
+        <w:ind w:left="6480" w:hanging="360"/>
+      </w:pPr>
+    </w:lvl>
+    <w:lvl w:ilvl="8" w:tplc="040C001B" w:tentative="1">
+      <w:start w:val="1"/>
+      <w:numFmt w:val="lowerRoman"/>
+      <w:lvlText w:val="%9."/>
+      <w:lvlJc w:val="right"/>
+      <w:pPr>
+        <w:ind w:left="7200" w:hanging="180"/>
+      </w:pPr>
+    </w:lvl>
+  </w:abstractNum>
+  <w:abstractNum w:abstractNumId="27" w15:restartNumberingAfterBreak="0">
     <w:nsid w:val="71017676"/>
     <w:multiLevelType w:val="hybridMultilevel"/>
     <w:tmpl w:val="B5D2EF1C"/>
@@ -3143,7 +6568,7 @@
       </w:pPr>
     </w:lvl>
   </w:abstractNum>
-  <w:abstractNum w:abstractNumId="16" w15:restartNumberingAfterBreak="0">
+  <w:abstractNum w:abstractNumId="28" w15:restartNumberingAfterBreak="0">
     <w:nsid w:val="75977946"/>
     <w:multiLevelType w:val="hybridMultilevel"/>
     <w:tmpl w:val="9FAC0A10"/>
@@ -3256,56 +6681,181 @@
       </w:rPr>
     </w:lvl>
   </w:abstractNum>
+  <w:abstractNum w:abstractNumId="29" w15:restartNumberingAfterBreak="0">
+    <w:nsid w:val="7CCC7CD4"/>
+    <w:multiLevelType w:val="hybridMultilevel"/>
+    <w:tmpl w:val="989AEBB0"/>
+    <w:lvl w:ilvl="0" w:tplc="040C0013">
+      <w:start w:val="1"/>
+      <w:numFmt w:val="upperRoman"/>
+      <w:lvlText w:val="%1."/>
+      <w:lvlJc w:val="right"/>
+      <w:pPr>
+        <w:ind w:left="1440" w:hanging="360"/>
+      </w:pPr>
+    </w:lvl>
+    <w:lvl w:ilvl="1" w:tplc="040C0019" w:tentative="1">
+      <w:start w:val="1"/>
+      <w:numFmt w:val="lowerLetter"/>
+      <w:lvlText w:val="%2."/>
+      <w:lvlJc w:val="left"/>
+      <w:pPr>
+        <w:ind w:left="2160" w:hanging="360"/>
+      </w:pPr>
+    </w:lvl>
+    <w:lvl w:ilvl="2" w:tplc="040C001B" w:tentative="1">
+      <w:start w:val="1"/>
+      <w:numFmt w:val="lowerRoman"/>
+      <w:lvlText w:val="%3."/>
+      <w:lvlJc w:val="right"/>
+      <w:pPr>
+        <w:ind w:left="2880" w:hanging="180"/>
+      </w:pPr>
+    </w:lvl>
+    <w:lvl w:ilvl="3" w:tplc="040C000F" w:tentative="1">
+      <w:start w:val="1"/>
+      <w:numFmt w:val="decimal"/>
+      <w:lvlText w:val="%4."/>
+      <w:lvlJc w:val="left"/>
+      <w:pPr>
+        <w:ind w:left="3600" w:hanging="360"/>
+      </w:pPr>
+    </w:lvl>
+    <w:lvl w:ilvl="4" w:tplc="040C0019" w:tentative="1">
+      <w:start w:val="1"/>
+      <w:numFmt w:val="lowerLetter"/>
+      <w:lvlText w:val="%5."/>
+      <w:lvlJc w:val="left"/>
+      <w:pPr>
+        <w:ind w:left="4320" w:hanging="360"/>
+      </w:pPr>
+    </w:lvl>
+    <w:lvl w:ilvl="5" w:tplc="040C001B" w:tentative="1">
+      <w:start w:val="1"/>
+      <w:numFmt w:val="lowerRoman"/>
+      <w:lvlText w:val="%6."/>
+      <w:lvlJc w:val="right"/>
+      <w:pPr>
+        <w:ind w:left="5040" w:hanging="180"/>
+      </w:pPr>
+    </w:lvl>
+    <w:lvl w:ilvl="6" w:tplc="040C000F" w:tentative="1">
+      <w:start w:val="1"/>
+      <w:numFmt w:val="decimal"/>
+      <w:lvlText w:val="%7."/>
+      <w:lvlJc w:val="left"/>
+      <w:pPr>
+        <w:ind w:left="5760" w:hanging="360"/>
+      </w:pPr>
+    </w:lvl>
+    <w:lvl w:ilvl="7" w:tplc="040C0019" w:tentative="1">
+      <w:start w:val="1"/>
+      <w:numFmt w:val="lowerLetter"/>
+      <w:lvlText w:val="%8."/>
+      <w:lvlJc w:val="left"/>
+      <w:pPr>
+        <w:ind w:left="6480" w:hanging="360"/>
+      </w:pPr>
+    </w:lvl>
+    <w:lvl w:ilvl="8" w:tplc="040C001B" w:tentative="1">
+      <w:start w:val="1"/>
+      <w:numFmt w:val="lowerRoman"/>
+      <w:lvlText w:val="%9."/>
+      <w:lvlJc w:val="right"/>
+      <w:pPr>
+        <w:ind w:left="7200" w:hanging="180"/>
+      </w:pPr>
+    </w:lvl>
+  </w:abstractNum>
   <w:num w:numId="1">
+    <w:abstractNumId w:val="8"/>
+  </w:num>
+  <w:num w:numId="2">
+    <w:abstractNumId w:val="28"/>
+  </w:num>
+  <w:num w:numId="3">
+    <w:abstractNumId w:val="5"/>
+  </w:num>
+  <w:num w:numId="4">
+    <w:abstractNumId w:val="18"/>
+  </w:num>
+  <w:num w:numId="5">
+    <w:abstractNumId w:val="25"/>
+  </w:num>
+  <w:num w:numId="6">
+    <w:abstractNumId w:val="17"/>
+  </w:num>
+  <w:num w:numId="7">
+    <w:abstractNumId w:val="6"/>
+  </w:num>
+  <w:num w:numId="8">
+    <w:abstractNumId w:val="13"/>
+  </w:num>
+  <w:num w:numId="9">
+    <w:abstractNumId w:val="27"/>
+  </w:num>
+  <w:num w:numId="10">
+    <w:abstractNumId w:val="20"/>
+  </w:num>
+  <w:num w:numId="11">
+    <w:abstractNumId w:val="2"/>
+  </w:num>
+  <w:num w:numId="12">
+    <w:abstractNumId w:val="21"/>
+  </w:num>
+  <w:num w:numId="13">
+    <w:abstractNumId w:val="14"/>
+  </w:num>
+  <w:num w:numId="14">
+    <w:abstractNumId w:val="24"/>
+  </w:num>
+  <w:num w:numId="15">
+    <w:abstractNumId w:val="9"/>
+  </w:num>
+  <w:num w:numId="16">
+    <w:abstractNumId w:val="1"/>
+  </w:num>
+  <w:num w:numId="17">
+    <w:abstractNumId w:val="10"/>
+  </w:num>
+  <w:num w:numId="18">
+    <w:abstractNumId w:val="12"/>
+  </w:num>
+  <w:num w:numId="19">
+    <w:abstractNumId w:val="0"/>
+  </w:num>
+  <w:num w:numId="20">
+    <w:abstractNumId w:val="3"/>
+  </w:num>
+  <w:num w:numId="21">
+    <w:abstractNumId w:val="19"/>
+  </w:num>
+  <w:num w:numId="22">
+    <w:abstractNumId w:val="7"/>
+  </w:num>
+  <w:num w:numId="23">
+    <w:abstractNumId w:val="22"/>
+  </w:num>
+  <w:num w:numId="24">
+    <w:abstractNumId w:val="16"/>
+  </w:num>
+  <w:num w:numId="25">
+    <w:abstractNumId w:val="23"/>
+  </w:num>
+  <w:num w:numId="26">
+    <w:abstractNumId w:val="26"/>
+  </w:num>
+  <w:num w:numId="27">
+    <w:abstractNumId w:val="15"/>
+  </w:num>
+  <w:num w:numId="28">
+    <w:abstractNumId w:val="29"/>
+  </w:num>
+  <w:num w:numId="29">
     <w:abstractNumId w:val="4"/>
   </w:num>
-  <w:num w:numId="2">
-    <w:abstractNumId w:val="16"/>
-  </w:num>
-  <w:num w:numId="3">
-    <w:abstractNumId w:val="2"/>
-  </w:num>
-  <w:num w:numId="4">
-    <w:abstractNumId w:val="10"/>
-  </w:num>
-  <w:num w:numId="5">
-    <w:abstractNumId w:val="14"/>
-  </w:num>
-  <w:num w:numId="6">
-    <w:abstractNumId w:val="9"/>
-  </w:num>
-  <w:num w:numId="7">
-    <w:abstractNumId w:val="3"/>
-  </w:num>
-  <w:num w:numId="8">
-    <w:abstractNumId w:val="7"/>
-  </w:num>
-  <w:num w:numId="9">
-    <w:abstractNumId w:val="15"/>
-  </w:num>
-  <w:num w:numId="10">
+  <w:num w:numId="30">
     <w:abstractNumId w:val="11"/>
-  </w:num>
-  <w:num w:numId="11">
-    <w:abstractNumId w:val="1"/>
-  </w:num>
-  <w:num w:numId="12">
-    <w:abstractNumId w:val="12"/>
-  </w:num>
-  <w:num w:numId="13">
-    <w:abstractNumId w:val="8"/>
-  </w:num>
-  <w:num w:numId="14">
-    <w:abstractNumId w:val="13"/>
-  </w:num>
-  <w:num w:numId="15">
-    <w:abstractNumId w:val="5"/>
-  </w:num>
-  <w:num w:numId="16">
-    <w:abstractNumId w:val="0"/>
-  </w:num>
-  <w:num w:numId="17">
-    <w:abstractNumId w:val="6"/>
   </w:num>
 </w:numbering>
 </file>
@@ -4617,7 +8167,7 @@
 </file>
 
 <file path=customXml/itemProps1.xml><?xml version="1.0" encoding="utf-8"?>
-<ds:datastoreItem xmlns:ds="http://schemas.openxmlformats.org/officeDocument/2006/customXml" ds:itemID="{2A9DEE30-EC48-44AC-BE3D-42CAE973870A}">
+<ds:datastoreItem xmlns:ds="http://schemas.openxmlformats.org/officeDocument/2006/customXml" ds:itemID="{82F972E6-300E-48D0-BC44-D3EB90905B24}">
   <ds:schemaRefs>
     <ds:schemaRef ds:uri="http://schemas.openxmlformats.org/officeDocument/2006/bibliography"/>
   </ds:schemaRefs>

</xml_diff>

<commit_message>
ajout sur dossier stage
</commit_message>
<xml_diff>
--- a/Rapport_stage.docx
+++ b/Rapport_stage.docx
@@ -1129,7 +1129,67 @@
           <w:szCs w:val="32"/>
           <w:shd w:val="clear" w:color="auto" w:fill="FFFFFF"/>
         </w:rPr>
-        <w:t xml:space="preserve"> à était déterminer depuis le cahier des charges</w:t>
+        <w:t xml:space="preserve"> </w:t>
+      </w:r>
+      <w:r>
+        <w:rPr>
+          <w:rFonts w:ascii="Garamond" w:hAnsi="Garamond"/>
+          <w:color w:val="111111"/>
+          <w:sz w:val="32"/>
+          <w:szCs w:val="32"/>
+          <w:shd w:val="clear" w:color="auto" w:fill="FFFFFF"/>
+        </w:rPr>
+        <w:t xml:space="preserve">a </w:t>
+      </w:r>
+      <w:r>
+        <w:rPr>
+          <w:rFonts w:ascii="Garamond" w:hAnsi="Garamond"/>
+          <w:color w:val="111111"/>
+          <w:sz w:val="32"/>
+          <w:szCs w:val="32"/>
+          <w:shd w:val="clear" w:color="auto" w:fill="FFFFFF"/>
+        </w:rPr>
+        <w:t>ét</w:t>
+      </w:r>
+      <w:r>
+        <w:rPr>
+          <w:rFonts w:ascii="Garamond" w:hAnsi="Garamond"/>
+          <w:color w:val="111111"/>
+          <w:sz w:val="32"/>
+          <w:szCs w:val="32"/>
+          <w:shd w:val="clear" w:color="auto" w:fill="FFFFFF"/>
+        </w:rPr>
+        <w:t>é</w:t>
+      </w:r>
+      <w:r>
+        <w:rPr>
+          <w:rFonts w:ascii="Garamond" w:hAnsi="Garamond"/>
+          <w:color w:val="111111"/>
+          <w:sz w:val="32"/>
+          <w:szCs w:val="32"/>
+          <w:shd w:val="clear" w:color="auto" w:fill="FFFFFF"/>
+        </w:rPr>
+        <w:t xml:space="preserve"> détermin</w:t>
+      </w:r>
+      <w:r>
+        <w:rPr>
+          <w:rFonts w:ascii="Garamond" w:hAnsi="Garamond"/>
+          <w:color w:val="111111"/>
+          <w:sz w:val="32"/>
+          <w:szCs w:val="32"/>
+          <w:shd w:val="clear" w:color="auto" w:fill="FFFFFF"/>
+        </w:rPr>
+        <w:t>ée</w:t>
+      </w:r>
+      <w:r>
+        <w:rPr>
+          <w:rFonts w:ascii="Garamond" w:hAnsi="Garamond"/>
+          <w:color w:val="111111"/>
+          <w:sz w:val="32"/>
+          <w:szCs w:val="32"/>
+          <w:shd w:val="clear" w:color="auto" w:fill="FFFFFF"/>
+        </w:rPr>
+        <w:t xml:space="preserve"> depuis le cahier des charges</w:t>
       </w:r>
       <w:r>
         <w:rPr>
@@ -2954,8 +3014,8 @@
         <w:rPr>
           <w:rFonts w:ascii="Garamond" w:hAnsi="Garamond"/>
           <w:color w:val="111111"/>
-          <w:sz w:val="32"/>
-          <w:szCs w:val="32"/>
+          <w:sz w:val="28"/>
+          <w:szCs w:val="28"/>
           <w:shd w:val="clear" w:color="auto" w:fill="FFFFFF"/>
         </w:rPr>
       </w:pPr>
@@ -3093,8 +3153,8 @@
         <w:rPr>
           <w:rFonts w:ascii="Garamond" w:hAnsi="Garamond"/>
           <w:color w:val="111111"/>
-          <w:sz w:val="32"/>
-          <w:szCs w:val="32"/>
+          <w:sz w:val="28"/>
+          <w:szCs w:val="28"/>
           <w:shd w:val="clear" w:color="auto" w:fill="FFFFFF"/>
         </w:rPr>
       </w:pPr>
@@ -3190,8 +3250,8 @@
         <w:rPr>
           <w:b/>
           <w:i/>
-          <w:sz w:val="48"/>
-          <w:szCs w:val="48"/>
+          <w:sz w:val="28"/>
+          <w:szCs w:val="28"/>
           <w:u w:val="single" w:color="FF6600"/>
           <w:shd w:val="clear" w:color="auto" w:fill="FFFFFF"/>
         </w:rPr>
@@ -3248,6 +3308,45 @@
     </w:p>
     <w:p>
       <w:pPr>
+        <w:rPr>
+          <w:b/>
+          <w:i/>
+          <w:sz w:val="28"/>
+          <w:szCs w:val="28"/>
+          <w:u w:val="single" w:color="FF6600"/>
+          <w:shd w:val="clear" w:color="auto" w:fill="FFFFFF"/>
+        </w:rPr>
+      </w:pPr>
+      <w:r>
+        <w:rPr>
+          <w:rFonts w:ascii="Garamond" w:hAnsi="Garamond"/>
+          <w:sz w:val="28"/>
+          <w:szCs w:val="28"/>
+          <w:shd w:val="clear" w:color="auto" w:fill="FFFFFF"/>
+        </w:rPr>
+        <w:t xml:space="preserve">Aperçu de la galerie média WordPress </w:t>
+      </w:r>
+      <w:r>
+        <w:rPr>
+          <w:rFonts w:ascii="Garamond" w:hAnsi="Garamond"/>
+          <w:sz w:val="28"/>
+          <w:szCs w:val="28"/>
+          <w:shd w:val="clear" w:color="auto" w:fill="FFFFFF"/>
+        </w:rPr>
+        <w:t>↑</w:t>
+      </w:r>
+      <w:r>
+        <w:rPr>
+          <w:rFonts w:ascii="Garamond" w:hAnsi="Garamond"/>
+          <w:sz w:val="28"/>
+          <w:szCs w:val="28"/>
+          <w:shd w:val="clear" w:color="auto" w:fill="FFFFFF"/>
+        </w:rPr>
+        <w:t xml:space="preserve"> </w:t>
+      </w:r>
+    </w:p>
+    <w:p>
+      <w:pPr>
         <w:ind w:left="2160"/>
         <w:rPr>
           <w:rFonts w:ascii="Garamond" w:hAnsi="Garamond"/>
@@ -3325,17 +3424,17 @@
     <w:p>
       <w:pPr>
         <w:rPr>
-          <w:i/>
-          <w:sz w:val="32"/>
-          <w:szCs w:val="32"/>
-          <w:shd w:val="clear" w:color="auto" w:fill="FFFFFF"/>
-        </w:rPr>
-      </w:pPr>
-      <w:r>
-        <w:rPr>
-          <w:i/>
-          <w:sz w:val="32"/>
-          <w:szCs w:val="32"/>
+          <w:rFonts w:ascii="Garamond" w:hAnsi="Garamond"/>
+          <w:sz w:val="28"/>
+          <w:szCs w:val="28"/>
+          <w:shd w:val="clear" w:color="auto" w:fill="FFFFFF"/>
+        </w:rPr>
+      </w:pPr>
+      <w:r>
+        <w:rPr>
+          <w:rFonts w:ascii="Garamond" w:hAnsi="Garamond"/>
+          <w:sz w:val="28"/>
+          <w:szCs w:val="28"/>
           <w:shd w:val="clear" w:color="auto" w:fill="FFFFFF"/>
         </w:rPr>
         <w:t xml:space="preserve">Interface Administrateur ↓ </w:t>
@@ -3409,26 +3508,26 @@
     <w:p>
       <w:pPr>
         <w:rPr>
-          <w:i/>
-          <w:sz w:val="32"/>
-          <w:szCs w:val="32"/>
-          <w:shd w:val="clear" w:color="auto" w:fill="FFFFFF"/>
-        </w:rPr>
-      </w:pPr>
-      <w:r>
-        <w:rPr>
-          <w:i/>
-          <w:sz w:val="32"/>
-          <w:szCs w:val="32"/>
+          <w:rFonts w:ascii="Garamond" w:hAnsi="Garamond"/>
+          <w:sz w:val="28"/>
+          <w:szCs w:val="28"/>
+          <w:shd w:val="clear" w:color="auto" w:fill="FFFFFF"/>
+        </w:rPr>
+      </w:pPr>
+      <w:r>
+        <w:rPr>
+          <w:rFonts w:ascii="Garamond" w:hAnsi="Garamond"/>
+          <w:sz w:val="28"/>
+          <w:szCs w:val="28"/>
           <w:shd w:val="clear" w:color="auto" w:fill="FFFFFF"/>
         </w:rPr>
         <w:t xml:space="preserve">Interface Utilisateur </w:t>
       </w:r>
       <w:r>
         <w:rPr>
-          <w:i/>
-          <w:sz w:val="32"/>
-          <w:szCs w:val="32"/>
+          <w:rFonts w:ascii="Garamond" w:hAnsi="Garamond"/>
+          <w:sz w:val="28"/>
+          <w:szCs w:val="28"/>
           <w:shd w:val="clear" w:color="auto" w:fill="FFFFFF"/>
         </w:rPr>
         <w:t>↓</w:t>
@@ -3699,16 +3798,34 @@
     </w:p>
     <w:p>
       <w:pPr>
-        <w:pStyle w:val="Paragraphedeliste"/>
-        <w:ind w:left="1440"/>
-        <w:rPr>
-          <w:rFonts w:ascii="Garamond" w:hAnsi="Garamond"/>
-          <w:color w:val="111111"/>
-          <w:sz w:val="32"/>
-          <w:szCs w:val="32"/>
-          <w:shd w:val="clear" w:color="auto" w:fill="FFFFFF"/>
-        </w:rPr>
-      </w:pPr>
+        <w:rPr>
+          <w:rFonts w:ascii="Garamond" w:hAnsi="Garamond"/>
+          <w:color w:val="111111"/>
+          <w:sz w:val="28"/>
+          <w:szCs w:val="28"/>
+          <w:shd w:val="clear" w:color="auto" w:fill="FFFFFF"/>
+        </w:rPr>
+      </w:pPr>
+      <w:r>
+        <w:rPr>
+          <w:rFonts w:ascii="Garamond" w:hAnsi="Garamond"/>
+          <w:color w:val="111111"/>
+          <w:sz w:val="32"/>
+          <w:szCs w:val="32"/>
+          <w:shd w:val="clear" w:color="auto" w:fill="FFFFFF"/>
+        </w:rPr>
+        <w:t xml:space="preserve">        </w:t>
+      </w:r>
+      <w:r>
+        <w:rPr>
+          <w:rFonts w:ascii="Garamond" w:hAnsi="Garamond"/>
+          <w:color w:val="111111"/>
+          <w:sz w:val="28"/>
+          <w:szCs w:val="28"/>
+          <w:shd w:val="clear" w:color="auto" w:fill="FFFFFF"/>
+        </w:rPr>
+        <w:t xml:space="preserve">    ↑ Lien hypertexte depuis l’interface Utilisateur </w:t>
+      </w:r>
     </w:p>
     <w:p>
       <w:pPr>
@@ -3911,8 +4028,6 @@
         </w:rPr>
         <w:t>,</w:t>
       </w:r>
-      <w:bookmarkStart w:id="0" w:name="_GoBack"/>
-      <w:bookmarkEnd w:id="0"/>
       <w:r>
         <w:rPr>
           <w:rFonts w:ascii="Garamond" w:hAnsi="Garamond"/>
@@ -3943,18 +4058,6 @@
         </w:rPr>
         <w:t>’ai rencontré plusieurs soucis certains était en conflit avec la base de donnés déjà existante donc impossible d’enregistrés de nouveau comptes, pour d’autres c’était des soucis de design ou de gratuité.</w:t>
       </w:r>
-    </w:p>
-    <w:p>
-      <w:pPr>
-        <w:ind w:left="2160"/>
-        <w:rPr>
-          <w:rFonts w:ascii="Garamond" w:hAnsi="Garamond"/>
-          <w:color w:val="111111"/>
-          <w:sz w:val="32"/>
-          <w:szCs w:val="32"/>
-          <w:shd w:val="clear" w:color="auto" w:fill="FFFFFF"/>
-        </w:rPr>
-      </w:pPr>
     </w:p>
     <w:p>
       <w:pPr>
@@ -4021,56 +4124,32 @@
     </w:p>
     <w:p>
       <w:pPr>
-        <w:ind w:left="2160"/>
-        <w:rPr>
-          <w:rFonts w:ascii="Garamond" w:hAnsi="Garamond"/>
-          <w:color w:val="111111"/>
-          <w:sz w:val="32"/>
-          <w:szCs w:val="32"/>
-          <w:shd w:val="clear" w:color="auto" w:fill="FFFFFF"/>
-        </w:rPr>
-      </w:pPr>
-    </w:p>
-    <w:p>
-      <w:pPr>
-        <w:ind w:left="2160"/>
-        <w:rPr>
-          <w:rFonts w:ascii="Garamond" w:hAnsi="Garamond"/>
-          <w:color w:val="111111"/>
-          <w:sz w:val="32"/>
-          <w:szCs w:val="32"/>
-          <w:shd w:val="clear" w:color="auto" w:fill="FFFFFF"/>
-        </w:rPr>
-      </w:pPr>
-    </w:p>
-    <w:p>
-      <w:pPr>
-        <w:ind w:left="2160"/>
-        <w:rPr>
-          <w:rFonts w:ascii="Garamond" w:hAnsi="Garamond"/>
-          <w:color w:val="111111"/>
-          <w:sz w:val="32"/>
-          <w:szCs w:val="32"/>
-          <w:shd w:val="clear" w:color="auto" w:fill="FFFFFF"/>
-        </w:rPr>
-      </w:pPr>
-    </w:p>
-    <w:p>
-      <w:pPr>
-        <w:ind w:left="2160"/>
-        <w:rPr>
-          <w:rFonts w:ascii="Garamond" w:hAnsi="Garamond"/>
-          <w:color w:val="111111"/>
-          <w:sz w:val="32"/>
-          <w:szCs w:val="32"/>
-          <w:shd w:val="clear" w:color="auto" w:fill="FFFFFF"/>
-        </w:rPr>
-      </w:pPr>
+        <w:rPr>
+          <w:rFonts w:ascii="Garamond" w:hAnsi="Garamond"/>
+          <w:color w:val="111111"/>
+          <w:sz w:val="28"/>
+          <w:szCs w:val="28"/>
+          <w:shd w:val="clear" w:color="auto" w:fill="FFFFFF"/>
+        </w:rPr>
+      </w:pPr>
+      <w:r>
+        <w:rPr>
+          <w:rFonts w:ascii="Garamond" w:hAnsi="Garamond"/>
+          <w:color w:val="111111"/>
+          <w:sz w:val="28"/>
+          <w:szCs w:val="28"/>
+          <w:shd w:val="clear" w:color="auto" w:fill="FFFFFF"/>
+        </w:rPr>
+        <w:t>Interface Admin WordPress installation du plugin ↑</w:t>
+      </w:r>
     </w:p>
     <w:p>
       <w:pPr>
         <w:pStyle w:val="Paragraphedeliste"/>
-        <w:ind w:left="1440"/>
+        <w:numPr>
+          <w:ilvl w:val="0"/>
+          <w:numId w:val="30"/>
+        </w:numPr>
         <w:rPr>
           <w:rFonts w:asciiTheme="majorHAnsi" w:hAnsiTheme="majorHAnsi"/>
           <w:b/>
@@ -4079,6 +4158,753 @@
           <w:sz w:val="48"/>
           <w:szCs w:val="48"/>
           <w:u w:val="single" w:color="FF6600"/>
+          <w:shd w:val="clear" w:color="auto" w:fill="FFFFFF"/>
+        </w:rPr>
+      </w:pPr>
+      <w:r>
+        <w:rPr>
+          <w:rFonts w:asciiTheme="majorHAnsi" w:hAnsiTheme="majorHAnsi"/>
+          <w:b/>
+          <w:i/>
+          <w:color w:val="111111"/>
+          <w:sz w:val="48"/>
+          <w:szCs w:val="48"/>
+          <w:u w:val="single" w:color="FF6600"/>
+          <w:shd w:val="clear" w:color="auto" w:fill="FFFFFF"/>
+        </w:rPr>
+        <w:lastRenderedPageBreak/>
+        <w:t>Création des formulaires</w:t>
+      </w:r>
+      <w:r>
+        <w:rPr>
+          <w:rFonts w:asciiTheme="majorHAnsi" w:hAnsiTheme="majorHAnsi"/>
+          <w:b/>
+          <w:i/>
+          <w:color w:val="111111"/>
+          <w:sz w:val="48"/>
+          <w:szCs w:val="48"/>
+          <w:u w:val="single" w:color="FF6600"/>
+          <w:shd w:val="clear" w:color="auto" w:fill="FFFFFF"/>
+        </w:rPr>
+        <w:t xml:space="preserve"> </w:t>
+      </w:r>
+    </w:p>
+    <w:p>
+      <w:pPr>
+        <w:pStyle w:val="Paragraphedeliste"/>
+        <w:ind w:left="1440"/>
+        <w:rPr>
+          <w:rFonts w:ascii="Garamond" w:hAnsi="Garamond"/>
+          <w:color w:val="111111"/>
+          <w:sz w:val="32"/>
+          <w:szCs w:val="32"/>
+          <w:shd w:val="clear" w:color="auto" w:fill="FFFFFF"/>
+        </w:rPr>
+      </w:pPr>
+    </w:p>
+    <w:p>
+      <w:pPr>
+        <w:ind w:left="2160"/>
+        <w:rPr>
+          <w:rFonts w:ascii="Garamond" w:hAnsi="Garamond"/>
+          <w:color w:val="000000" w:themeColor="text1"/>
+          <w:sz w:val="24"/>
+          <w:szCs w:val="24"/>
+          <w:shd w:val="clear" w:color="auto" w:fill="FFFFFF"/>
+        </w:rPr>
+      </w:pPr>
+      <w:r>
+        <w:rPr>
+          <w:rFonts w:ascii="Garamond" w:hAnsi="Garamond"/>
+          <w:color w:val="000000" w:themeColor="text1"/>
+          <w:sz w:val="32"/>
+          <w:szCs w:val="32"/>
+          <w:shd w:val="clear" w:color="auto" w:fill="FFFFFF"/>
+        </w:rPr>
+        <w:t>Après avoir installé ‘</w:t>
+      </w:r>
+      <w:r>
+        <w:rPr>
+          <w:rFonts w:ascii="Garamond" w:hAnsi="Garamond"/>
+          <w:color w:val="000000" w:themeColor="text1"/>
+          <w:sz w:val="32"/>
+          <w:szCs w:val="32"/>
+          <w:shd w:val="clear" w:color="auto" w:fill="FFFFFF"/>
+        </w:rPr>
+        <w:t>’</w:t>
+      </w:r>
+      <w:r>
+        <w:rPr>
+          <w:rFonts w:ascii="Garamond" w:hAnsi="Garamond"/>
+          <w:color w:val="FF6600"/>
+          <w:sz w:val="32"/>
+          <w:szCs w:val="32"/>
+          <w:shd w:val="clear" w:color="auto" w:fill="FFFFFF"/>
+        </w:rPr>
+        <w:t>Ultimate member</w:t>
+      </w:r>
+      <w:r>
+        <w:rPr>
+          <w:rFonts w:ascii="Garamond" w:hAnsi="Garamond"/>
+          <w:color w:val="000000" w:themeColor="text1"/>
+          <w:sz w:val="32"/>
+          <w:szCs w:val="32"/>
+          <w:shd w:val="clear" w:color="auto" w:fill="FFFFFF"/>
+        </w:rPr>
+        <w:t>’’</w:t>
+      </w:r>
+      <w:r>
+        <w:rPr>
+          <w:rFonts w:ascii="Garamond" w:hAnsi="Garamond"/>
+          <w:color w:val="000000" w:themeColor="text1"/>
+          <w:sz w:val="32"/>
+          <w:szCs w:val="32"/>
+          <w:shd w:val="clear" w:color="auto" w:fill="FFFFFF"/>
+        </w:rPr>
+        <w:t>,</w:t>
+      </w:r>
+      <w:r>
+        <w:rPr>
+          <w:rFonts w:ascii="Garamond" w:hAnsi="Garamond"/>
+          <w:color w:val="000000" w:themeColor="text1"/>
+          <w:sz w:val="32"/>
+          <w:szCs w:val="32"/>
+          <w:shd w:val="clear" w:color="auto" w:fill="FFFFFF"/>
+        </w:rPr>
+        <w:t xml:space="preserve"> le plugin ce charge lui-même de créer les pages requises pour son bon fonctionnement. Il ne me reste donc plus qu’à faire les formulaires pour qu’il soit conforme au attente du club</w:t>
+      </w:r>
+      <w:r>
+        <w:rPr>
+          <w:rFonts w:ascii="Garamond" w:hAnsi="Garamond"/>
+          <w:color w:val="000000" w:themeColor="text1"/>
+          <w:sz w:val="32"/>
+          <w:szCs w:val="32"/>
+          <w:shd w:val="clear" w:color="auto" w:fill="FFFFFF"/>
+        </w:rPr>
+        <w:t xml:space="preserve">. </w:t>
+      </w:r>
+      <w:r>
+        <w:rPr>
+          <w:rFonts w:ascii="Garamond" w:hAnsi="Garamond"/>
+          <w:color w:val="000000" w:themeColor="text1"/>
+          <w:sz w:val="32"/>
+          <w:szCs w:val="32"/>
+          <w:shd w:val="clear" w:color="auto" w:fill="FFFFFF"/>
+        </w:rPr>
+        <w:t xml:space="preserve">Je commence par le formulaire d’inscription en suivant le cahier des charges. </w:t>
+      </w:r>
+    </w:p>
+    <w:p>
+      <w:pPr>
+        <w:ind w:left="2160"/>
+        <w:jc w:val="center"/>
+        <w:rPr>
+          <w:rFonts w:ascii="Garamond" w:hAnsi="Garamond"/>
+          <w:color w:val="000000" w:themeColor="text1"/>
+          <w:sz w:val="32"/>
+          <w:szCs w:val="32"/>
+          <w:shd w:val="clear" w:color="auto" w:fill="FFFFFF"/>
+        </w:rPr>
+      </w:pPr>
+      <w:r>
+        <w:rPr>
+          <w:rFonts w:ascii="Garamond" w:hAnsi="Garamond"/>
+          <w:noProof/>
+          <w:color w:val="000000" w:themeColor="text1"/>
+          <w:sz w:val="32"/>
+          <w:szCs w:val="32"/>
+          <w:shd w:val="clear" w:color="auto" w:fill="FFFFFF"/>
+          <w:lang w:eastAsia="fr-FR"/>
+        </w:rPr>
+        <w:drawing>
+          <wp:inline distT="0" distB="0" distL="0" distR="0">
+            <wp:extent cx="2895600" cy="6048375"/>
+            <wp:effectExtent l="0" t="0" r="0" b="9525"/>
+            <wp:docPr id="22" name="Image 22"/>
+            <wp:cNvGraphicFramePr>
+              <a:graphicFrameLocks xmlns:a="http://schemas.openxmlformats.org/drawingml/2006/main" noChangeAspect="1"/>
+            </wp:cNvGraphicFramePr>
+            <a:graphic xmlns:a="http://schemas.openxmlformats.org/drawingml/2006/main">
+              <a:graphicData uri="http://schemas.openxmlformats.org/drawingml/2006/picture">
+                <pic:pic xmlns:pic="http://schemas.openxmlformats.org/drawingml/2006/picture">
+                  <pic:nvPicPr>
+                    <pic:cNvPr id="22" name="CaptureFormulaire.PNG"/>
+                    <pic:cNvPicPr/>
+                  </pic:nvPicPr>
+                  <pic:blipFill>
+                    <a:blip r:embed="rId20">
+                      <a:extLst>
+                        <a:ext uri="{28A0092B-C50C-407E-A947-70E740481C1C}">
+                          <a14:useLocalDpi xmlns:a14="http://schemas.microsoft.com/office/drawing/2010/main" val="0"/>
+                        </a:ext>
+                      </a:extLst>
+                    </a:blip>
+                    <a:stretch>
+                      <a:fillRect/>
+                    </a:stretch>
+                  </pic:blipFill>
+                  <pic:spPr>
+                    <a:xfrm>
+                      <a:off x="0" y="0"/>
+                      <a:ext cx="2896004" cy="6049219"/>
+                    </a:xfrm>
+                    <a:prstGeom prst="rect">
+                      <a:avLst/>
+                    </a:prstGeom>
+                  </pic:spPr>
+                </pic:pic>
+              </a:graphicData>
+            </a:graphic>
+          </wp:inline>
+        </w:drawing>
+      </w:r>
+    </w:p>
+    <w:p>
+      <w:pPr>
+        <w:ind w:left="2160"/>
+        <w:rPr>
+          <w:rFonts w:ascii="Garamond" w:hAnsi="Garamond"/>
+          <w:color w:val="111111"/>
+          <w:sz w:val="32"/>
+          <w:szCs w:val="32"/>
+          <w:shd w:val="clear" w:color="auto" w:fill="FFFFFF"/>
+        </w:rPr>
+      </w:pPr>
+    </w:p>
+    <w:p>
+      <w:pPr>
+        <w:ind w:left="2160"/>
+        <w:rPr>
+          <w:rFonts w:ascii="Garamond" w:hAnsi="Garamond"/>
+          <w:color w:val="111111"/>
+          <w:sz w:val="32"/>
+          <w:szCs w:val="32"/>
+          <w:shd w:val="clear" w:color="auto" w:fill="FFFFFF"/>
+        </w:rPr>
+      </w:pPr>
+    </w:p>
+    <w:p>
+      <w:pPr>
+        <w:ind w:left="2160"/>
+        <w:rPr>
+          <w:rFonts w:ascii="Garamond" w:hAnsi="Garamond"/>
+          <w:color w:val="111111"/>
+          <w:sz w:val="32"/>
+          <w:szCs w:val="32"/>
+          <w:shd w:val="clear" w:color="auto" w:fill="FFFFFF"/>
+        </w:rPr>
+      </w:pPr>
+      <w:r>
+        <w:rPr>
+          <w:rFonts w:ascii="Garamond" w:hAnsi="Garamond"/>
+          <w:color w:val="111111"/>
+          <w:sz w:val="32"/>
+          <w:szCs w:val="32"/>
+          <w:shd w:val="clear" w:color="auto" w:fill="FFFFFF"/>
+        </w:rPr>
+        <w:t xml:space="preserve">Le club souhaite lui-même géré les inscriptions </w:t>
+      </w:r>
+      <w:r>
+        <w:rPr>
+          <w:rFonts w:ascii="Garamond" w:hAnsi="Garamond"/>
+          <w:color w:val="111111"/>
+          <w:sz w:val="32"/>
+          <w:szCs w:val="32"/>
+          <w:shd w:val="clear" w:color="auto" w:fill="FFFFFF"/>
+        </w:rPr>
+        <w:t>je ne vais donc pas mettre en ligne ce formulaire, il sera accessible uniquement si on entre l’url qui lui est attribué, un peu comme un page caché.</w:t>
+      </w:r>
+    </w:p>
+    <w:p>
+      <w:pPr>
+        <w:ind w:left="2160"/>
+        <w:rPr>
+          <w:rFonts w:ascii="Garamond" w:hAnsi="Garamond"/>
+          <w:color w:val="111111"/>
+          <w:sz w:val="32"/>
+          <w:szCs w:val="32"/>
+          <w:shd w:val="clear" w:color="auto" w:fill="FFFFFF"/>
+        </w:rPr>
+      </w:pPr>
+      <w:r>
+        <w:rPr>
+          <w:rFonts w:ascii="Garamond" w:hAnsi="Garamond"/>
+          <w:color w:val="111111"/>
+          <w:sz w:val="32"/>
+          <w:szCs w:val="32"/>
+          <w:shd w:val="clear" w:color="auto" w:fill="FFFFFF"/>
+        </w:rPr>
+        <w:t xml:space="preserve">Ensuite je m’occupe du formulaire de connexion ainsi que du formulaire profil adhérent. </w:t>
+      </w:r>
+      <w:r>
+        <w:rPr>
+          <w:rFonts w:ascii="Garamond" w:hAnsi="Garamond"/>
+          <w:color w:val="111111"/>
+          <w:sz w:val="32"/>
+          <w:szCs w:val="32"/>
+          <w:shd w:val="clear" w:color="auto" w:fill="FFFFFF"/>
+        </w:rPr>
+        <w:t xml:space="preserve"> </w:t>
+      </w:r>
+    </w:p>
+    <w:p>
+      <w:pPr>
+        <w:ind w:left="2160"/>
+        <w:rPr>
+          <w:rFonts w:ascii="Garamond" w:hAnsi="Garamond"/>
+          <w:color w:val="111111"/>
+          <w:sz w:val="32"/>
+          <w:szCs w:val="32"/>
+          <w:shd w:val="clear" w:color="auto" w:fill="FFFFFF"/>
+        </w:rPr>
+      </w:pPr>
+    </w:p>
+    <w:p>
+      <w:pPr>
+        <w:rPr>
+          <w:rFonts w:ascii="Garamond" w:hAnsi="Garamond"/>
+          <w:color w:val="111111"/>
+          <w:sz w:val="32"/>
+          <w:szCs w:val="32"/>
+          <w:shd w:val="clear" w:color="auto" w:fill="FFFFFF"/>
+        </w:rPr>
+      </w:pPr>
+      <w:r>
+        <w:rPr>
+          <w:rFonts w:ascii="Garamond" w:hAnsi="Garamond"/>
+          <w:noProof/>
+          <w:color w:val="111111"/>
+          <w:sz w:val="32"/>
+          <w:szCs w:val="32"/>
+          <w:shd w:val="clear" w:color="auto" w:fill="FFFFFF"/>
+          <w:lang w:eastAsia="fr-FR"/>
+        </w:rPr>
+        <w:drawing>
+          <wp:inline distT="0" distB="0" distL="0" distR="0">
+            <wp:extent cx="5760720" cy="2318385"/>
+            <wp:effectExtent l="0" t="0" r="0" b="5715"/>
+            <wp:docPr id="25" name="Image 25"/>
+            <wp:cNvGraphicFramePr>
+              <a:graphicFrameLocks xmlns:a="http://schemas.openxmlformats.org/drawingml/2006/main" noChangeAspect="1"/>
+            </wp:cNvGraphicFramePr>
+            <a:graphic xmlns:a="http://schemas.openxmlformats.org/drawingml/2006/main">
+              <a:graphicData uri="http://schemas.openxmlformats.org/drawingml/2006/picture">
+                <pic:pic xmlns:pic="http://schemas.openxmlformats.org/drawingml/2006/picture">
+                  <pic:nvPicPr>
+                    <pic:cNvPr id="25" name="Capture16.PNG"/>
+                    <pic:cNvPicPr/>
+                  </pic:nvPicPr>
+                  <pic:blipFill>
+                    <a:blip r:embed="rId21">
+                      <a:extLst>
+                        <a:ext uri="{28A0092B-C50C-407E-A947-70E740481C1C}">
+                          <a14:useLocalDpi xmlns:a14="http://schemas.microsoft.com/office/drawing/2010/main" val="0"/>
+                        </a:ext>
+                      </a:extLst>
+                    </a:blip>
+                    <a:stretch>
+                      <a:fillRect/>
+                    </a:stretch>
+                  </pic:blipFill>
+                  <pic:spPr>
+                    <a:xfrm>
+                      <a:off x="0" y="0"/>
+                      <a:ext cx="5760720" cy="2318385"/>
+                    </a:xfrm>
+                    <a:prstGeom prst="rect">
+                      <a:avLst/>
+                    </a:prstGeom>
+                  </pic:spPr>
+                </pic:pic>
+              </a:graphicData>
+            </a:graphic>
+          </wp:inline>
+        </w:drawing>
+      </w:r>
+    </w:p>
+    <w:p>
+      <w:pPr>
+        <w:rPr>
+          <w:rFonts w:ascii="Garamond" w:hAnsi="Garamond"/>
+          <w:color w:val="111111"/>
+          <w:sz w:val="32"/>
+          <w:szCs w:val="32"/>
+          <w:shd w:val="clear" w:color="auto" w:fill="FFFFFF"/>
+        </w:rPr>
+      </w:pPr>
+    </w:p>
+    <w:p>
+      <w:pPr>
+        <w:ind w:left="2160"/>
+        <w:rPr>
+          <w:rFonts w:ascii="Garamond" w:hAnsi="Garamond"/>
+          <w:color w:val="111111"/>
+          <w:sz w:val="32"/>
+          <w:szCs w:val="32"/>
+          <w:shd w:val="clear" w:color="auto" w:fill="FFFFFF"/>
+        </w:rPr>
+      </w:pPr>
+    </w:p>
+    <w:p>
+      <w:pPr>
+        <w:ind w:left="2160"/>
+        <w:rPr>
+          <w:rFonts w:ascii="Garamond" w:hAnsi="Garamond"/>
+          <w:color w:val="111111"/>
+          <w:sz w:val="32"/>
+          <w:szCs w:val="32"/>
+          <w:shd w:val="clear" w:color="auto" w:fill="FFFFFF"/>
+        </w:rPr>
+      </w:pPr>
+    </w:p>
+    <w:p>
+      <w:pPr>
+        <w:ind w:left="2160"/>
+        <w:rPr>
+          <w:rFonts w:ascii="Garamond" w:hAnsi="Garamond"/>
+          <w:color w:val="111111"/>
+          <w:sz w:val="32"/>
+          <w:szCs w:val="32"/>
+          <w:shd w:val="clear" w:color="auto" w:fill="FFFFFF"/>
+        </w:rPr>
+      </w:pPr>
+    </w:p>
+    <w:p>
+      <w:pPr>
+        <w:ind w:left="2160"/>
+        <w:rPr>
+          <w:rFonts w:ascii="Garamond" w:hAnsi="Garamond"/>
+          <w:color w:val="111111"/>
+          <w:sz w:val="32"/>
+          <w:szCs w:val="32"/>
+          <w:shd w:val="clear" w:color="auto" w:fill="FFFFFF"/>
+        </w:rPr>
+      </w:pPr>
+    </w:p>
+    <w:p>
+      <w:pPr>
+        <w:rPr>
+          <w:rFonts w:ascii="Garamond" w:hAnsi="Garamond"/>
+          <w:color w:val="111111"/>
+          <w:sz w:val="32"/>
+          <w:szCs w:val="32"/>
+          <w:shd w:val="clear" w:color="auto" w:fill="FFFFFF"/>
+        </w:rPr>
+      </w:pPr>
+    </w:p>
+    <w:p>
+      <w:pPr>
+        <w:ind w:left="2160"/>
+        <w:rPr>
+          <w:rFonts w:ascii="Garamond" w:hAnsi="Garamond"/>
+          <w:color w:val="111111"/>
+          <w:sz w:val="32"/>
+          <w:szCs w:val="32"/>
+          <w:shd w:val="clear" w:color="auto" w:fill="FFFFFF"/>
+        </w:rPr>
+      </w:pPr>
+    </w:p>
+    <w:p>
+      <w:pPr>
+        <w:ind w:left="2160"/>
+        <w:rPr>
+          <w:rFonts w:ascii="Garamond" w:hAnsi="Garamond"/>
+          <w:color w:val="111111"/>
+          <w:sz w:val="32"/>
+          <w:szCs w:val="32"/>
+          <w:shd w:val="clear" w:color="auto" w:fill="FFFFFF"/>
+        </w:rPr>
+      </w:pPr>
+    </w:p>
+    <w:p>
+      <w:pPr>
+        <w:ind w:left="2160"/>
+        <w:rPr>
+          <w:rFonts w:ascii="Garamond" w:hAnsi="Garamond"/>
+          <w:color w:val="111111"/>
+          <w:sz w:val="32"/>
+          <w:szCs w:val="32"/>
+          <w:shd w:val="clear" w:color="auto" w:fill="FFFFFF"/>
+        </w:rPr>
+      </w:pPr>
+    </w:p>
+    <w:p>
+      <w:pPr>
+        <w:ind w:left="2160"/>
+        <w:rPr>
+          <w:rFonts w:ascii="Garamond" w:hAnsi="Garamond"/>
+          <w:color w:val="111111"/>
+          <w:sz w:val="32"/>
+          <w:szCs w:val="32"/>
+          <w:shd w:val="clear" w:color="auto" w:fill="FFFFFF"/>
+        </w:rPr>
+      </w:pPr>
+      <w:r>
+        <w:rPr>
+          <w:rFonts w:ascii="Garamond" w:hAnsi="Garamond"/>
+          <w:color w:val="111111"/>
+          <w:sz w:val="32"/>
+          <w:szCs w:val="32"/>
+          <w:shd w:val="clear" w:color="auto" w:fill="FFFFFF"/>
+        </w:rPr>
+        <w:lastRenderedPageBreak/>
+        <w:t>Maintenant que les formulaires sont fonctionnels est implanté sur l</w:t>
+      </w:r>
+      <w:r>
+        <w:rPr>
+          <w:rFonts w:ascii="Garamond" w:hAnsi="Garamond"/>
+          <w:color w:val="111111"/>
+          <w:sz w:val="32"/>
+          <w:szCs w:val="32"/>
+          <w:shd w:val="clear" w:color="auto" w:fill="FFFFFF"/>
+        </w:rPr>
+        <w:t>e site, je créer un compte</w:t>
+      </w:r>
+      <w:r>
+        <w:rPr>
+          <w:rFonts w:ascii="Garamond" w:hAnsi="Garamond"/>
+          <w:color w:val="111111"/>
+          <w:sz w:val="32"/>
+          <w:szCs w:val="32"/>
+          <w:shd w:val="clear" w:color="auto" w:fill="FFFFFF"/>
+        </w:rPr>
+        <w:t xml:space="preserve">. </w:t>
+      </w:r>
+    </w:p>
+    <w:p>
+      <w:pPr>
+        <w:ind w:left="2160"/>
+        <w:rPr>
+          <w:rFonts w:ascii="Garamond" w:hAnsi="Garamond"/>
+          <w:color w:val="111111"/>
+          <w:sz w:val="32"/>
+          <w:szCs w:val="32"/>
+          <w:shd w:val="clear" w:color="auto" w:fill="FFFFFF"/>
+        </w:rPr>
+      </w:pPr>
+    </w:p>
+    <w:p>
+      <w:pPr>
+        <w:rPr>
+          <w:rFonts w:ascii="Garamond" w:hAnsi="Garamond"/>
+          <w:color w:val="111111"/>
+          <w:sz w:val="28"/>
+          <w:szCs w:val="28"/>
+          <w:shd w:val="clear" w:color="auto" w:fill="FFFFFF"/>
+        </w:rPr>
+      </w:pPr>
+      <w:r>
+        <w:rPr>
+          <w:rFonts w:ascii="Garamond" w:hAnsi="Garamond"/>
+          <w:color w:val="111111"/>
+          <w:sz w:val="28"/>
+          <w:szCs w:val="28"/>
+          <w:shd w:val="clear" w:color="auto" w:fill="FFFFFF"/>
+        </w:rPr>
+        <w:t>Vue depuis le tableau de bord WordPress ↓</w:t>
+      </w:r>
+    </w:p>
+    <w:p>
+      <w:pPr>
+        <w:rPr>
+          <w:rFonts w:ascii="Garamond" w:hAnsi="Garamond"/>
+          <w:color w:val="111111"/>
+          <w:sz w:val="32"/>
+          <w:szCs w:val="32"/>
+          <w:shd w:val="clear" w:color="auto" w:fill="FFFFFF"/>
+        </w:rPr>
+      </w:pPr>
+      <w:bookmarkStart w:id="0" w:name="_GoBack"/>
+      <w:r>
+        <w:rPr>
+          <w:rFonts w:ascii="Garamond" w:hAnsi="Garamond"/>
+          <w:noProof/>
+          <w:color w:val="111111"/>
+          <w:sz w:val="32"/>
+          <w:szCs w:val="32"/>
+          <w:shd w:val="clear" w:color="auto" w:fill="FFFFFF"/>
+          <w:lang w:eastAsia="fr-FR"/>
+        </w:rPr>
+        <w:drawing>
+          <wp:inline distT="0" distB="0" distL="0" distR="0">
+            <wp:extent cx="5760720" cy="1498600"/>
+            <wp:effectExtent l="0" t="0" r="0" b="6350"/>
+            <wp:docPr id="26" name="Image 26"/>
+            <wp:cNvGraphicFramePr>
+              <a:graphicFrameLocks xmlns:a="http://schemas.openxmlformats.org/drawingml/2006/main" noChangeAspect="1"/>
+            </wp:cNvGraphicFramePr>
+            <a:graphic xmlns:a="http://schemas.openxmlformats.org/drawingml/2006/main">
+              <a:graphicData uri="http://schemas.openxmlformats.org/drawingml/2006/picture">
+                <pic:pic xmlns:pic="http://schemas.openxmlformats.org/drawingml/2006/picture">
+                  <pic:nvPicPr>
+                    <pic:cNvPr id="26" name="Capture18.PNG"/>
+                    <pic:cNvPicPr/>
+                  </pic:nvPicPr>
+                  <pic:blipFill>
+                    <a:blip r:embed="rId22" cstate="print">
+                      <a:extLst>
+                        <a:ext uri="{28A0092B-C50C-407E-A947-70E740481C1C}">
+                          <a14:useLocalDpi xmlns:a14="http://schemas.microsoft.com/office/drawing/2010/main" val="0"/>
+                        </a:ext>
+                      </a:extLst>
+                    </a:blip>
+                    <a:stretch>
+                      <a:fillRect/>
+                    </a:stretch>
+                  </pic:blipFill>
+                  <pic:spPr>
+                    <a:xfrm>
+                      <a:off x="0" y="0"/>
+                      <a:ext cx="5760720" cy="1498600"/>
+                    </a:xfrm>
+                    <a:prstGeom prst="rect">
+                      <a:avLst/>
+                    </a:prstGeom>
+                  </pic:spPr>
+                </pic:pic>
+              </a:graphicData>
+            </a:graphic>
+          </wp:inline>
+        </w:drawing>
+      </w:r>
+      <w:bookmarkEnd w:id="0"/>
+    </w:p>
+    <w:p>
+      <w:pPr>
+        <w:ind w:left="2160"/>
+        <w:rPr>
+          <w:rFonts w:ascii="Garamond" w:hAnsi="Garamond"/>
+          <w:color w:val="111111"/>
+          <w:sz w:val="32"/>
+          <w:szCs w:val="32"/>
+          <w:shd w:val="clear" w:color="auto" w:fill="FFFFFF"/>
+        </w:rPr>
+      </w:pPr>
+    </w:p>
+    <w:p>
+      <w:pPr>
+        <w:ind w:left="2160"/>
+        <w:rPr>
+          <w:rFonts w:ascii="Garamond" w:hAnsi="Garamond"/>
+          <w:color w:val="111111"/>
+          <w:sz w:val="32"/>
+          <w:szCs w:val="32"/>
+          <w:shd w:val="clear" w:color="auto" w:fill="FFFFFF"/>
+        </w:rPr>
+      </w:pPr>
+      <w:r>
+        <w:rPr>
+          <w:rFonts w:ascii="Garamond" w:hAnsi="Garamond"/>
+          <w:color w:val="111111"/>
+          <w:sz w:val="32"/>
+          <w:szCs w:val="32"/>
+          <w:shd w:val="clear" w:color="auto" w:fill="FFFFFF"/>
+        </w:rPr>
+        <w:t>J’ai décidé d’ajouté le formulaire de profil, ce qui permettra aux adhérents de pouvoir mettre à jour leur information personnel. Donc une fois que je me suis connecté, le site me renvoie directement sur mon profil et à ce moment-là, la barre navigation change et on accède à la version adhèrent du site.</w:t>
+      </w:r>
+    </w:p>
+    <w:p>
+      <w:pPr>
+        <w:rPr>
+          <w:rFonts w:ascii="Garamond" w:hAnsi="Garamond"/>
+          <w:color w:val="111111"/>
+          <w:sz w:val="16"/>
+          <w:szCs w:val="16"/>
+          <w:shd w:val="clear" w:color="auto" w:fill="FFFFFF"/>
+        </w:rPr>
+      </w:pPr>
+    </w:p>
+    <w:p>
+      <w:pPr>
+        <w:rPr>
+          <w:rFonts w:ascii="Garamond" w:hAnsi="Garamond"/>
+          <w:color w:val="111111"/>
+          <w:sz w:val="32"/>
+          <w:szCs w:val="32"/>
+          <w:shd w:val="clear" w:color="auto" w:fill="FFFFFF"/>
+        </w:rPr>
+      </w:pPr>
+      <w:r>
+        <w:rPr>
+          <w:rFonts w:ascii="Garamond" w:hAnsi="Garamond"/>
+          <w:noProof/>
+          <w:color w:val="111111"/>
+          <w:sz w:val="32"/>
+          <w:szCs w:val="32"/>
+          <w:shd w:val="clear" w:color="auto" w:fill="FFFFFF"/>
+          <w:lang w:eastAsia="fr-FR"/>
+        </w:rPr>
+        <w:drawing>
+          <wp:inline distT="0" distB="0" distL="0" distR="0">
+            <wp:extent cx="5760720" cy="2969895"/>
+            <wp:effectExtent l="0" t="0" r="0" b="1905"/>
+            <wp:docPr id="27" name="Image 27"/>
+            <wp:cNvGraphicFramePr>
+              <a:graphicFrameLocks xmlns:a="http://schemas.openxmlformats.org/drawingml/2006/main" noChangeAspect="1"/>
+            </wp:cNvGraphicFramePr>
+            <a:graphic xmlns:a="http://schemas.openxmlformats.org/drawingml/2006/main">
+              <a:graphicData uri="http://schemas.openxmlformats.org/drawingml/2006/picture">
+                <pic:pic xmlns:pic="http://schemas.openxmlformats.org/drawingml/2006/picture">
+                  <pic:nvPicPr>
+                    <pic:cNvPr id="27" name="Capture20.PNG"/>
+                    <pic:cNvPicPr/>
+                  </pic:nvPicPr>
+                  <pic:blipFill>
+                    <a:blip r:embed="rId23">
+                      <a:extLst>
+                        <a:ext uri="{28A0092B-C50C-407E-A947-70E740481C1C}">
+                          <a14:useLocalDpi xmlns:a14="http://schemas.microsoft.com/office/drawing/2010/main" val="0"/>
+                        </a:ext>
+                      </a:extLst>
+                    </a:blip>
+                    <a:stretch>
+                      <a:fillRect/>
+                    </a:stretch>
+                  </pic:blipFill>
+                  <pic:spPr>
+                    <a:xfrm>
+                      <a:off x="0" y="0"/>
+                      <a:ext cx="5760720" cy="2969895"/>
+                    </a:xfrm>
+                    <a:prstGeom prst="rect">
+                      <a:avLst/>
+                    </a:prstGeom>
+                  </pic:spPr>
+                </pic:pic>
+              </a:graphicData>
+            </a:graphic>
+          </wp:inline>
+        </w:drawing>
+      </w:r>
+    </w:p>
+    <w:p>
+      <w:pPr>
+        <w:rPr>
+          <w:rFonts w:ascii="Garamond" w:hAnsi="Garamond"/>
+          <w:color w:val="111111"/>
+          <w:sz w:val="28"/>
+          <w:szCs w:val="28"/>
+          <w:shd w:val="clear" w:color="auto" w:fill="FFFFFF"/>
+        </w:rPr>
+      </w:pPr>
+      <w:r>
+        <w:rPr>
+          <w:rFonts w:ascii="Garamond" w:hAnsi="Garamond"/>
+          <w:color w:val="111111"/>
+          <w:sz w:val="28"/>
+          <w:szCs w:val="28"/>
+          <w:shd w:val="clear" w:color="auto" w:fill="FFFFFF"/>
+        </w:rPr>
+        <w:t>Vue après connexion au site ↑</w:t>
+      </w:r>
+    </w:p>
+    <w:p>
+      <w:pPr>
+        <w:rPr>
+          <w:rFonts w:ascii="Garamond" w:hAnsi="Garamond"/>
+          <w:color w:val="111111"/>
+          <w:sz w:val="28"/>
+          <w:szCs w:val="28"/>
           <w:shd w:val="clear" w:color="auto" w:fill="FFFFFF"/>
         </w:rPr>
       </w:pPr>
@@ -6311,6 +7137,92 @@
     </w:lvl>
   </w:abstractNum>
   <w:abstractNum w:abstractNumId="25" w15:restartNumberingAfterBreak="0">
+    <w:nsid w:val="689E37BE"/>
+    <w:multiLevelType w:val="hybridMultilevel"/>
+    <w:tmpl w:val="989AEBB0"/>
+    <w:lvl w:ilvl="0" w:tplc="040C0013">
+      <w:start w:val="1"/>
+      <w:numFmt w:val="upperRoman"/>
+      <w:lvlText w:val="%1."/>
+      <w:lvlJc w:val="right"/>
+      <w:pPr>
+        <w:ind w:left="1440" w:hanging="360"/>
+      </w:pPr>
+    </w:lvl>
+    <w:lvl w:ilvl="1" w:tplc="040C0019" w:tentative="1">
+      <w:start w:val="1"/>
+      <w:numFmt w:val="lowerLetter"/>
+      <w:lvlText w:val="%2."/>
+      <w:lvlJc w:val="left"/>
+      <w:pPr>
+        <w:ind w:left="2160" w:hanging="360"/>
+      </w:pPr>
+    </w:lvl>
+    <w:lvl w:ilvl="2" w:tplc="040C001B" w:tentative="1">
+      <w:start w:val="1"/>
+      <w:numFmt w:val="lowerRoman"/>
+      <w:lvlText w:val="%3."/>
+      <w:lvlJc w:val="right"/>
+      <w:pPr>
+        <w:ind w:left="2880" w:hanging="180"/>
+      </w:pPr>
+    </w:lvl>
+    <w:lvl w:ilvl="3" w:tplc="040C000F" w:tentative="1">
+      <w:start w:val="1"/>
+      <w:numFmt w:val="decimal"/>
+      <w:lvlText w:val="%4."/>
+      <w:lvlJc w:val="left"/>
+      <w:pPr>
+        <w:ind w:left="3600" w:hanging="360"/>
+      </w:pPr>
+    </w:lvl>
+    <w:lvl w:ilvl="4" w:tplc="040C0019" w:tentative="1">
+      <w:start w:val="1"/>
+      <w:numFmt w:val="lowerLetter"/>
+      <w:lvlText w:val="%5."/>
+      <w:lvlJc w:val="left"/>
+      <w:pPr>
+        <w:ind w:left="4320" w:hanging="360"/>
+      </w:pPr>
+    </w:lvl>
+    <w:lvl w:ilvl="5" w:tplc="040C001B" w:tentative="1">
+      <w:start w:val="1"/>
+      <w:numFmt w:val="lowerRoman"/>
+      <w:lvlText w:val="%6."/>
+      <w:lvlJc w:val="right"/>
+      <w:pPr>
+        <w:ind w:left="5040" w:hanging="180"/>
+      </w:pPr>
+    </w:lvl>
+    <w:lvl w:ilvl="6" w:tplc="040C000F" w:tentative="1">
+      <w:start w:val="1"/>
+      <w:numFmt w:val="decimal"/>
+      <w:lvlText w:val="%7."/>
+      <w:lvlJc w:val="left"/>
+      <w:pPr>
+        <w:ind w:left="5760" w:hanging="360"/>
+      </w:pPr>
+    </w:lvl>
+    <w:lvl w:ilvl="7" w:tplc="040C0019" w:tentative="1">
+      <w:start w:val="1"/>
+      <w:numFmt w:val="lowerLetter"/>
+      <w:lvlText w:val="%8."/>
+      <w:lvlJc w:val="left"/>
+      <w:pPr>
+        <w:ind w:left="6480" w:hanging="360"/>
+      </w:pPr>
+    </w:lvl>
+    <w:lvl w:ilvl="8" w:tplc="040C001B" w:tentative="1">
+      <w:start w:val="1"/>
+      <w:numFmt w:val="lowerRoman"/>
+      <w:lvlText w:val="%9."/>
+      <w:lvlJc w:val="right"/>
+      <w:pPr>
+        <w:ind w:left="7200" w:hanging="180"/>
+      </w:pPr>
+    </w:lvl>
+  </w:abstractNum>
+  <w:abstractNum w:abstractNumId="26" w15:restartNumberingAfterBreak="0">
     <w:nsid w:val="69344E1C"/>
     <w:multiLevelType w:val="hybridMultilevel"/>
     <w:tmpl w:val="8E9689C2"/>
@@ -6396,7 +7308,7 @@
       </w:pPr>
     </w:lvl>
   </w:abstractNum>
-  <w:abstractNum w:abstractNumId="26" w15:restartNumberingAfterBreak="0">
+  <w:abstractNum w:abstractNumId="27" w15:restartNumberingAfterBreak="0">
     <w:nsid w:val="6E4D4442"/>
     <w:multiLevelType w:val="hybridMultilevel"/>
     <w:tmpl w:val="989AEBB0"/>
@@ -6482,7 +7394,7 @@
       </w:pPr>
     </w:lvl>
   </w:abstractNum>
-  <w:abstractNum w:abstractNumId="27" w15:restartNumberingAfterBreak="0">
+  <w:abstractNum w:abstractNumId="28" w15:restartNumberingAfterBreak="0">
     <w:nsid w:val="71017676"/>
     <w:multiLevelType w:val="hybridMultilevel"/>
     <w:tmpl w:val="B5D2EF1C"/>
@@ -6568,7 +7480,7 @@
       </w:pPr>
     </w:lvl>
   </w:abstractNum>
-  <w:abstractNum w:abstractNumId="28" w15:restartNumberingAfterBreak="0">
+  <w:abstractNum w:abstractNumId="29" w15:restartNumberingAfterBreak="0">
     <w:nsid w:val="75977946"/>
     <w:multiLevelType w:val="hybridMultilevel"/>
     <w:tmpl w:val="9FAC0A10"/>
@@ -6681,7 +7593,7 @@
       </w:rPr>
     </w:lvl>
   </w:abstractNum>
-  <w:abstractNum w:abstractNumId="29" w15:restartNumberingAfterBreak="0">
+  <w:abstractNum w:abstractNumId="30" w15:restartNumberingAfterBreak="0">
     <w:nsid w:val="7CCC7CD4"/>
     <w:multiLevelType w:val="hybridMultilevel"/>
     <w:tmpl w:val="989AEBB0"/>
@@ -6771,7 +7683,7 @@
     <w:abstractNumId w:val="8"/>
   </w:num>
   <w:num w:numId="2">
-    <w:abstractNumId w:val="28"/>
+    <w:abstractNumId w:val="29"/>
   </w:num>
   <w:num w:numId="3">
     <w:abstractNumId w:val="5"/>
@@ -6780,7 +7692,7 @@
     <w:abstractNumId w:val="18"/>
   </w:num>
   <w:num w:numId="5">
-    <w:abstractNumId w:val="25"/>
+    <w:abstractNumId w:val="26"/>
   </w:num>
   <w:num w:numId="6">
     <w:abstractNumId w:val="17"/>
@@ -6792,7 +7704,7 @@
     <w:abstractNumId w:val="13"/>
   </w:num>
   <w:num w:numId="9">
-    <w:abstractNumId w:val="27"/>
+    <w:abstractNumId w:val="28"/>
   </w:num>
   <w:num w:numId="10">
     <w:abstractNumId w:val="20"/>
@@ -6843,19 +7755,22 @@
     <w:abstractNumId w:val="23"/>
   </w:num>
   <w:num w:numId="26">
-    <w:abstractNumId w:val="26"/>
+    <w:abstractNumId w:val="27"/>
   </w:num>
   <w:num w:numId="27">
     <w:abstractNumId w:val="15"/>
   </w:num>
   <w:num w:numId="28">
-    <w:abstractNumId w:val="29"/>
+    <w:abstractNumId w:val="30"/>
   </w:num>
   <w:num w:numId="29">
     <w:abstractNumId w:val="4"/>
   </w:num>
   <w:num w:numId="30">
     <w:abstractNumId w:val="11"/>
+  </w:num>
+  <w:num w:numId="31">
+    <w:abstractNumId w:val="25"/>
   </w:num>
 </w:numbering>
 </file>
@@ -8167,7 +9082,7 @@
 </file>
 
 <file path=customXml/itemProps1.xml><?xml version="1.0" encoding="utf-8"?>
-<ds:datastoreItem xmlns:ds="http://schemas.openxmlformats.org/officeDocument/2006/customXml" ds:itemID="{82F972E6-300E-48D0-BC44-D3EB90905B24}">
+<ds:datastoreItem xmlns:ds="http://schemas.openxmlformats.org/officeDocument/2006/customXml" ds:itemID="{EA630893-543A-4AA1-9EE1-414AE09DBAEB}">
   <ds:schemaRefs>
     <ds:schemaRef ds:uri="http://schemas.openxmlformats.org/officeDocument/2006/bibliography"/>
   </ds:schemaRefs>

</xml_diff>